<commit_message>
Added 3 and 4 in Processes of Proposed System Diagram.docx
</commit_message>
<xml_diff>
--- a/Processes of Proposed System Diagram.docx
+++ b/Processes of Proposed System Diagram.docx
@@ -10,18 +10,18 @@
         <mc:AlternateContent>
           <mc:Choice Requires="wpg">
             <w:drawing>
-              <wp:anchor distT="0" distB="0" distL="114300" distR="114300" simplePos="0" relativeHeight="251667456" behindDoc="0" locked="0" layoutInCell="1" allowOverlap="1" wp14:anchorId="7D46839E" wp14:editId="15344641">
+              <wp:anchor distT="0" distB="0" distL="114300" distR="114300" simplePos="0" relativeHeight="251689984" behindDoc="0" locked="0" layoutInCell="1" allowOverlap="1">
                 <wp:simplePos x="0" y="0"/>
                 <wp:positionH relativeFrom="column">
-                  <wp:posOffset>-533400</wp:posOffset>
+                  <wp:posOffset>-504497</wp:posOffset>
                 </wp:positionH>
                 <wp:positionV relativeFrom="paragraph">
-                  <wp:posOffset>314325</wp:posOffset>
+                  <wp:posOffset>268014</wp:posOffset>
                 </wp:positionV>
-                <wp:extent cx="7091473" cy="4662277"/>
-                <wp:effectExtent l="0" t="0" r="0" b="5080"/>
+                <wp:extent cx="7135199" cy="4843212"/>
+                <wp:effectExtent l="0" t="0" r="8890" b="0"/>
                 <wp:wrapNone/>
-                <wp:docPr id="56" name="Group 56"/>
+                <wp:docPr id="209" name="Group 209"/>
                 <wp:cNvGraphicFramePr/>
                 <a:graphic xmlns:a="http://schemas.openxmlformats.org/drawingml/2006/main">
                   <a:graphicData uri="http://schemas.microsoft.com/office/word/2010/wordprocessingGroup">
@@ -30,18 +30,18 @@
                       <wpg:grpSpPr>
                         <a:xfrm>
                           <a:off x="0" y="0"/>
-                          <a:ext cx="7091473" cy="4662277"/>
-                          <a:chOff x="0" y="-43416"/>
-                          <a:chExt cx="7091473" cy="4662277"/>
+                          <a:ext cx="7135199" cy="4843212"/>
+                          <a:chOff x="0" y="0"/>
+                          <a:chExt cx="7135199" cy="4843212"/>
                         </a:xfrm>
                       </wpg:grpSpPr>
                       <wps:wsp>
-                        <wps:cNvPr id="54" name="Text Box 54"/>
+                        <wps:cNvPr id="208" name="Text Box 208"/>
                         <wps:cNvSpPr txBox="1"/>
                         <wps:spPr>
                           <a:xfrm>
-                            <a:off x="1466852" y="948734"/>
-                            <a:ext cx="1292860" cy="445274"/>
+                            <a:off x="1576552" y="2207172"/>
+                            <a:ext cx="1113155" cy="435228"/>
                           </a:xfrm>
                           <a:prstGeom prst="rect">
                             <a:avLst/>
@@ -57,17 +57,10 @@
                           <w:txbxContent>
                             <w:p>
                               <w:pPr>
-                                <w:pStyle w:val="NoSpacing"/>
                                 <w:jc w:val="center"/>
-                                <w:rPr>
-                                  <w:lang w:val="en-PH"/>
-                                </w:rPr>
                               </w:pPr>
                               <w:r>
-                                <w:rPr>
-                                  <w:lang w:val="en-PH"/>
-                                </w:rPr>
-                                <w:t>Generated PDF file of PDS</w:t>
+                                <w:t>View Employee PDS</w:t>
                               </w:r>
                             </w:p>
                           </w:txbxContent>
@@ -80,332 +73,23 @@
                         </wps:bodyPr>
                       </wps:wsp>
                       <wpg:grpSp>
-                        <wpg:cNvPr id="244" name="Group 244"/>
+                        <wpg:cNvPr id="56" name="Group 56"/>
                         <wpg:cNvGrpSpPr/>
                         <wpg:grpSpPr>
                           <a:xfrm>
-                            <a:off x="0" y="170121"/>
-                            <a:ext cx="1466850" cy="1527175"/>
-                            <a:chOff x="11875" y="-308017"/>
-                            <a:chExt cx="1466850" cy="1527217"/>
+                            <a:off x="0" y="0"/>
+                            <a:ext cx="7135199" cy="4843212"/>
+                            <a:chOff x="0" y="-43416"/>
+                            <a:chExt cx="7135199" cy="4843212"/>
                           </a:xfrm>
                         </wpg:grpSpPr>
-                        <pic:pic xmlns:pic="http://schemas.openxmlformats.org/drawingml/2006/picture">
-                          <pic:nvPicPr>
-                            <pic:cNvPr id="245" name="Picture 245"/>
-                            <pic:cNvPicPr>
-                              <a:picLocks noChangeAspect="1"/>
-                            </pic:cNvPicPr>
-                          </pic:nvPicPr>
-                          <pic:blipFill>
-                            <a:blip r:embed="rId4">
-                              <a:extLst>
-                                <a:ext uri="{28A0092B-C50C-407E-A947-70E740481C1C}">
-                                  <a14:useLocalDpi xmlns:a14="http://schemas.microsoft.com/office/drawing/2010/main" val="0"/>
-                                </a:ext>
-                              </a:extLst>
-                            </a:blip>
-                            <a:stretch>
-                              <a:fillRect/>
-                            </a:stretch>
-                          </pic:blipFill>
-                          <pic:spPr>
-                            <a:xfrm>
-                              <a:off x="85725" y="0"/>
-                              <a:ext cx="1219200" cy="1219200"/>
-                            </a:xfrm>
-                            <a:prstGeom prst="rect">
-                              <a:avLst/>
-                            </a:prstGeom>
-                          </pic:spPr>
-                        </pic:pic>
                         <wps:wsp>
-                          <wps:cNvPr id="246" name="Text Box 246"/>
+                          <wps:cNvPr id="54" name="Text Box 54"/>
                           <wps:cNvSpPr txBox="1"/>
                           <wps:spPr>
                             <a:xfrm>
-                              <a:off x="11875" y="-308017"/>
-                              <a:ext cx="1466850" cy="266700"/>
-                            </a:xfrm>
-                            <a:prstGeom prst="rect">
-                              <a:avLst/>
-                            </a:prstGeom>
-                            <a:solidFill>
-                              <a:schemeClr val="lt1"/>
-                            </a:solidFill>
-                            <a:ln w="6350">
-                              <a:noFill/>
-                            </a:ln>
-                          </wps:spPr>
-                          <wps:txbx>
-                            <w:txbxContent>
-                              <w:p>
-                                <w:pPr>
-                                  <w:rPr>
-                                    <w:b/>
-                                    <w:sz w:val="24"/>
-                                    <w:szCs w:val="24"/>
-                                  </w:rPr>
-                                </w:pPr>
-                                <w:r>
-                                  <w:rPr>
-                                    <w:b/>
-                                    <w:sz w:val="24"/>
-                                    <w:szCs w:val="24"/>
-                                  </w:rPr>
-                                  <w:t>DILG-CAR Employee</w:t>
-                                </w:r>
-                              </w:p>
-                            </w:txbxContent>
-                          </wps:txbx>
-                          <wps:bodyPr rot="0" spcFirstLastPara="0" vertOverflow="overflow" horzOverflow="overflow" vert="horz" wrap="square" lIns="91440" tIns="45720" rIns="91440" bIns="45720" numCol="1" spcCol="0" rtlCol="0" fromWordArt="0" anchor="t" anchorCtr="0" forceAA="0" compatLnSpc="1">
-                            <a:prstTxWarp prst="textNoShape">
-                              <a:avLst/>
-                            </a:prstTxWarp>
-                            <a:noAutofit/>
-                          </wps:bodyPr>
-                        </wps:wsp>
-                      </wpg:grpSp>
-                      <wpg:grpSp>
-                        <wpg:cNvPr id="13" name="Group 13"/>
-                        <wpg:cNvGrpSpPr/>
-                        <wpg:grpSpPr>
-                          <a:xfrm>
-                            <a:off x="2955851" y="0"/>
-                            <a:ext cx="1317625" cy="1765936"/>
-                            <a:chOff x="-58150" y="-575808"/>
-                            <a:chExt cx="1319184" cy="1766431"/>
-                          </a:xfrm>
-                        </wpg:grpSpPr>
-                        <pic:pic xmlns:pic="http://schemas.openxmlformats.org/drawingml/2006/picture">
-                          <pic:nvPicPr>
-                            <pic:cNvPr id="1" name="Picture 1" descr="Image result for web app icon"/>
-                            <pic:cNvPicPr>
-                              <a:picLocks noChangeAspect="1"/>
-                            </pic:cNvPicPr>
-                          </pic:nvPicPr>
-                          <pic:blipFill>
-                            <a:blip r:embed="rId5">
-                              <a:extLst>
-                                <a:ext uri="{28A0092B-C50C-407E-A947-70E740481C1C}">
-                                  <a14:useLocalDpi xmlns:a14="http://schemas.microsoft.com/office/drawing/2010/main" val="0"/>
-                                </a:ext>
-                              </a:extLst>
-                            </a:blip>
-                            <a:srcRect/>
-                            <a:stretch>
-                              <a:fillRect/>
-                            </a:stretch>
-                          </pic:blipFill>
-                          <pic:spPr bwMode="auto">
-                            <a:xfrm>
-                              <a:off x="-20005" y="-9527"/>
-                              <a:ext cx="1200150" cy="1200150"/>
-                            </a:xfrm>
-                            <a:prstGeom prst="rect">
-                              <a:avLst/>
-                            </a:prstGeom>
-                            <a:noFill/>
-                            <a:ln>
-                              <a:noFill/>
-                            </a:ln>
-                          </pic:spPr>
-                        </pic:pic>
-                        <wps:wsp>
-                          <wps:cNvPr id="3" name="Text Box 3"/>
-                          <wps:cNvSpPr txBox="1"/>
-                          <wps:spPr>
-                            <a:xfrm>
-                              <a:off x="-58150" y="-575808"/>
-                              <a:ext cx="1319184" cy="498764"/>
-                            </a:xfrm>
-                            <a:prstGeom prst="rect">
-                              <a:avLst/>
-                            </a:prstGeom>
-                            <a:solidFill>
-                              <a:schemeClr val="lt1"/>
-                            </a:solidFill>
-                            <a:ln w="6350">
-                              <a:noFill/>
-                            </a:ln>
-                          </wps:spPr>
-                          <wps:txbx>
-                            <w:txbxContent>
-                              <w:p>
-                                <w:pPr>
-                                  <w:pStyle w:val="NoSpacing"/>
-                                  <w:jc w:val="center"/>
-                                  <w:rPr>
-                                    <w:b/>
-                                    <w:sz w:val="24"/>
-                                    <w:szCs w:val="24"/>
-                                    <w:lang w:val="en-PH"/>
-                                  </w:rPr>
-                                </w:pPr>
-                                <w:r>
-                                  <w:rPr>
-                                    <w:b/>
-                                    <w:sz w:val="24"/>
-                                    <w:szCs w:val="24"/>
-                                    <w:lang w:val="en-PH"/>
-                                  </w:rPr>
-                                  <w:t>DILG-CAR HRIS Web Application</w:t>
-                                </w:r>
-                              </w:p>
-                            </w:txbxContent>
-                          </wps:txbx>
-                          <wps:bodyPr rot="0" spcFirstLastPara="0" vertOverflow="overflow" horzOverflow="overflow" vert="horz" wrap="square" lIns="91440" tIns="45720" rIns="91440" bIns="45720" numCol="1" spcCol="0" rtlCol="0" fromWordArt="0" anchor="t" anchorCtr="0" forceAA="0" compatLnSpc="1">
-                            <a:prstTxWarp prst="textNoShape">
-                              <a:avLst/>
-                            </a:prstTxWarp>
-                            <a:noAutofit/>
-                          </wps:bodyPr>
-                        </wps:wsp>
-                      </wpg:grpSp>
-                      <wpg:grpSp>
-                        <wpg:cNvPr id="4" name="Group 4"/>
-                        <wpg:cNvGrpSpPr/>
-                        <wpg:grpSpPr>
-                          <a:xfrm>
-                            <a:off x="5624623" y="116958"/>
-                            <a:ext cx="1466850" cy="1452245"/>
-                            <a:chOff x="-15803" y="-201139"/>
-                            <a:chExt cx="1466850" cy="1452931"/>
-                          </a:xfrm>
-                        </wpg:grpSpPr>
-                        <pic:pic xmlns:pic="http://schemas.openxmlformats.org/drawingml/2006/picture">
-                          <pic:nvPicPr>
-                            <pic:cNvPr id="5" name="Picture 5"/>
-                            <pic:cNvPicPr>
-                              <a:picLocks noChangeAspect="1"/>
-                            </pic:cNvPicPr>
-                          </pic:nvPicPr>
-                          <pic:blipFill rotWithShape="1">
-                            <a:blip r:embed="rId6" cstate="print">
-                              <a:extLst>
-                                <a:ext uri="{28A0092B-C50C-407E-A947-70E740481C1C}">
-                                  <a14:useLocalDpi xmlns:a14="http://schemas.microsoft.com/office/drawing/2010/main" val="0"/>
-                                </a:ext>
-                              </a:extLst>
-                            </a:blip>
-                            <a:srcRect b="16188"/>
-                            <a:stretch/>
-                          </pic:blipFill>
-                          <pic:spPr bwMode="auto">
-                            <a:xfrm>
-                              <a:off x="0" y="35640"/>
-                              <a:ext cx="1451047" cy="1216152"/>
-                            </a:xfrm>
-                            <a:prstGeom prst="rect">
-                              <a:avLst/>
-                            </a:prstGeom>
-                            <a:ln>
-                              <a:noFill/>
-                            </a:ln>
-                            <a:extLst>
-                              <a:ext uri="{53640926-AAD7-44D8-BBD7-CCE9431645EC}">
-                                <a14:shadowObscured xmlns:a14="http://schemas.microsoft.com/office/drawing/2010/main"/>
-                              </a:ext>
-                            </a:extLst>
-                          </pic:spPr>
-                        </pic:pic>
-                        <wps:wsp>
-                          <wps:cNvPr id="6" name="Text Box 6"/>
-                          <wps:cNvSpPr txBox="1"/>
-                          <wps:spPr>
-                            <a:xfrm>
-                              <a:off x="-15803" y="-201139"/>
-                              <a:ext cx="1466850" cy="266700"/>
-                            </a:xfrm>
-                            <a:prstGeom prst="rect">
-                              <a:avLst/>
-                            </a:prstGeom>
-                            <a:solidFill>
-                              <a:schemeClr val="lt1"/>
-                            </a:solidFill>
-                            <a:ln w="6350">
-                              <a:noFill/>
-                            </a:ln>
-                          </wps:spPr>
-                          <wps:txbx>
-                            <w:txbxContent>
-                              <w:p>
-                                <w:pPr>
-                                  <w:jc w:val="center"/>
-                                  <w:rPr>
-                                    <w:b/>
-                                    <w:sz w:val="24"/>
-                                    <w:szCs w:val="24"/>
-                                  </w:rPr>
-                                </w:pPr>
-                                <w:r>
-                                  <w:rPr>
-                                    <w:b/>
-                                    <w:sz w:val="24"/>
-                                    <w:szCs w:val="24"/>
-                                  </w:rPr>
-                                  <w:t>DILG-CAR HR Admin</w:t>
-                                </w:r>
-                              </w:p>
-                            </w:txbxContent>
-                          </wps:txbx>
-                          <wps:bodyPr rot="0" spcFirstLastPara="0" vertOverflow="overflow" horzOverflow="overflow" vert="horz" wrap="square" lIns="91440" tIns="45720" rIns="91440" bIns="45720" numCol="1" spcCol="0" rtlCol="0" fromWordArt="0" anchor="t" anchorCtr="0" forceAA="0" compatLnSpc="1">
-                            <a:prstTxWarp prst="textNoShape">
-                              <a:avLst/>
-                            </a:prstTxWarp>
-                            <a:noAutofit/>
-                          </wps:bodyPr>
-                        </wps:wsp>
-                      </wpg:grpSp>
-                      <wpg:grpSp>
-                        <wpg:cNvPr id="241" name="Group 241"/>
-                        <wpg:cNvGrpSpPr/>
-                        <wpg:grpSpPr>
-                          <a:xfrm>
-                            <a:off x="1329070" y="-43416"/>
-                            <a:ext cx="1626235" cy="981076"/>
-                            <a:chOff x="-455410" y="-977868"/>
-                            <a:chExt cx="1627095" cy="982512"/>
-                          </a:xfrm>
-                        </wpg:grpSpPr>
-                        <wps:wsp>
-                          <wps:cNvPr id="242" name="Straight Arrow Connector 242"/>
-                          <wps:cNvCnPr/>
-                          <wps:spPr>
-                            <a:xfrm flipV="1">
-                              <a:off x="-455410" y="-10778"/>
-                              <a:ext cx="1627095" cy="15422"/>
-                            </a:xfrm>
-                            <a:prstGeom prst="straightConnector1">
-                              <a:avLst/>
-                            </a:prstGeom>
-                            <a:ln w="38100">
-                              <a:tailEnd type="triangle"/>
-                            </a:ln>
-                          </wps:spPr>
-                          <wps:style>
-                            <a:lnRef idx="1">
-                              <a:schemeClr val="accent1"/>
-                            </a:lnRef>
-                            <a:fillRef idx="0">
-                              <a:schemeClr val="accent1"/>
-                            </a:fillRef>
-                            <a:effectRef idx="0">
-                              <a:schemeClr val="accent1"/>
-                            </a:effectRef>
-                            <a:fontRef idx="minor">
-                              <a:schemeClr val="tx1"/>
-                            </a:fontRef>
-                          </wps:style>
-                          <wps:bodyPr/>
-                        </wps:wsp>
-                        <wps:wsp>
-                          <wps:cNvPr id="243" name="Text Box 243"/>
-                          <wps:cNvSpPr txBox="1"/>
-                          <wps:spPr>
-                            <a:xfrm>
-                              <a:off x="-246022" y="-977868"/>
-                              <a:ext cx="1293645" cy="954999"/>
+                              <a:off x="1466852" y="948734"/>
+                              <a:ext cx="1292860" cy="445274"/>
                             </a:xfrm>
                             <a:prstGeom prst="rect">
                               <a:avLst/>
@@ -431,35 +115,7 @@
                                   <w:rPr>
                                     <w:lang w:val="en-PH"/>
                                   </w:rPr>
-                                  <w:t>Log in</w:t>
-                                </w:r>
-                                <w:r>
-                                  <w:rPr>
-                                    <w:lang w:val="en-PH"/>
-                                  </w:rPr>
-                                  <w:br/>
-                                  <w:t>Filling out of PDS</w:t>
-                                </w:r>
-                              </w:p>
-                              <w:p>
-                                <w:pPr>
-                                  <w:pStyle w:val="NoSpacing"/>
-                                  <w:jc w:val="center"/>
-                                  <w:rPr>
-                                    <w:lang w:val="en-PH"/>
-                                  </w:rPr>
-                                </w:pPr>
-                                <w:r>
-                                  <w:rPr>
-                                    <w:lang w:val="en-PH"/>
-                                  </w:rPr>
-                                  <w:t>View/Update/Edi</w:t>
-                                </w:r>
-                                <w:r>
-                                  <w:rPr>
-                                    <w:lang w:val="en-PH"/>
-                                  </w:rPr>
-                                  <w:t>t PDS for Corrections</w:t>
+                                  <w:t>Generated PDF file of PDS</w:t>
                                 </w:r>
                               </w:p>
                             </w:txbxContent>
@@ -471,580 +127,952 @@
                             <a:noAutofit/>
                           </wps:bodyPr>
                         </wps:wsp>
-                      </wpg:grpSp>
-                      <wpg:grpSp>
-                        <wpg:cNvPr id="10" name="Group 10"/>
-                        <wpg:cNvGrpSpPr/>
-                        <wpg:grpSpPr>
-                          <a:xfrm>
-                            <a:off x="4316819" y="499730"/>
-                            <a:ext cx="1471930" cy="504825"/>
-                            <a:chOff x="11493" y="-182880"/>
-                            <a:chExt cx="1522339" cy="505732"/>
-                          </a:xfrm>
-                        </wpg:grpSpPr>
-                        <wps:wsp>
-                          <wps:cNvPr id="12" name="Text Box 12"/>
-                          <wps:cNvSpPr txBox="1"/>
-                          <wps:spPr>
+                        <wpg:grpSp>
+                          <wpg:cNvPr id="244" name="Group 244"/>
+                          <wpg:cNvGrpSpPr/>
+                          <wpg:grpSpPr>
                             <a:xfrm>
-                              <a:off x="66982" y="-182880"/>
-                              <a:ext cx="1466850" cy="480377"/>
+                              <a:off x="0" y="170121"/>
+                              <a:ext cx="1466850" cy="1527175"/>
+                              <a:chOff x="11875" y="-308017"/>
+                              <a:chExt cx="1466850" cy="1527217"/>
                             </a:xfrm>
-                            <a:prstGeom prst="rect">
-                              <a:avLst/>
-                            </a:prstGeom>
-                            <a:solidFill>
-                              <a:schemeClr val="lt1"/>
-                            </a:solidFill>
-                            <a:ln w="6350">
+                          </wpg:grpSpPr>
+                          <pic:pic xmlns:pic="http://schemas.openxmlformats.org/drawingml/2006/picture">
+                            <pic:nvPicPr>
+                              <pic:cNvPr id="245" name="Picture 245"/>
+                              <pic:cNvPicPr>
+                                <a:picLocks noChangeAspect="1"/>
+                              </pic:cNvPicPr>
+                            </pic:nvPicPr>
+                            <pic:blipFill>
+                              <a:blip r:embed="rId4">
+                                <a:extLst>
+                                  <a:ext uri="{28A0092B-C50C-407E-A947-70E740481C1C}">
+                                    <a14:useLocalDpi xmlns:a14="http://schemas.microsoft.com/office/drawing/2010/main" val="0"/>
+                                  </a:ext>
+                                </a:extLst>
+                              </a:blip>
+                              <a:stretch>
+                                <a:fillRect/>
+                              </a:stretch>
+                            </pic:blipFill>
+                            <pic:spPr>
+                              <a:xfrm>
+                                <a:off x="85725" y="0"/>
+                                <a:ext cx="1219200" cy="1219200"/>
+                              </a:xfrm>
+                              <a:prstGeom prst="rect">
+                                <a:avLst/>
+                              </a:prstGeom>
+                            </pic:spPr>
+                          </pic:pic>
+                          <wps:wsp>
+                            <wps:cNvPr id="246" name="Text Box 246"/>
+                            <wps:cNvSpPr txBox="1"/>
+                            <wps:spPr>
+                              <a:xfrm>
+                                <a:off x="11875" y="-308017"/>
+                                <a:ext cx="1466850" cy="266700"/>
+                              </a:xfrm>
+                              <a:prstGeom prst="rect">
+                                <a:avLst/>
+                              </a:prstGeom>
+                              <a:solidFill>
+                                <a:schemeClr val="lt1"/>
+                              </a:solidFill>
+                              <a:ln w="6350">
+                                <a:noFill/>
+                              </a:ln>
+                            </wps:spPr>
+                            <wps:txbx>
+                              <w:txbxContent>
+                                <w:p>
+                                  <w:pPr>
+                                    <w:rPr>
+                                      <w:b/>
+                                      <w:sz w:val="24"/>
+                                      <w:szCs w:val="24"/>
+                                    </w:rPr>
+                                  </w:pPr>
+                                  <w:r>
+                                    <w:rPr>
+                                      <w:b/>
+                                      <w:sz w:val="24"/>
+                                      <w:szCs w:val="24"/>
+                                    </w:rPr>
+                                    <w:t>DILG-CAR Employee</w:t>
+                                  </w:r>
+                                </w:p>
+                              </w:txbxContent>
+                            </wps:txbx>
+                            <wps:bodyPr rot="0" spcFirstLastPara="0" vertOverflow="overflow" horzOverflow="overflow" vert="horz" wrap="square" lIns="91440" tIns="45720" rIns="91440" bIns="45720" numCol="1" spcCol="0" rtlCol="0" fromWordArt="0" anchor="t" anchorCtr="0" forceAA="0" compatLnSpc="1">
+                              <a:prstTxWarp prst="textNoShape">
+                                <a:avLst/>
+                              </a:prstTxWarp>
+                              <a:noAutofit/>
+                            </wps:bodyPr>
+                          </wps:wsp>
+                        </wpg:grpSp>
+                        <wpg:grpSp>
+                          <wpg:cNvPr id="13" name="Group 13"/>
+                          <wpg:cNvGrpSpPr/>
+                          <wpg:grpSpPr>
+                            <a:xfrm>
+                              <a:off x="2955851" y="0"/>
+                              <a:ext cx="1317625" cy="1765936"/>
+                              <a:chOff x="-58150" y="-575808"/>
+                              <a:chExt cx="1319184" cy="1766431"/>
+                            </a:xfrm>
+                          </wpg:grpSpPr>
+                          <pic:pic xmlns:pic="http://schemas.openxmlformats.org/drawingml/2006/picture">
+                            <pic:nvPicPr>
+                              <pic:cNvPr id="1" name="Picture 1" descr="Image result for web app icon"/>
+                              <pic:cNvPicPr>
+                                <a:picLocks noChangeAspect="1"/>
+                              </pic:cNvPicPr>
+                            </pic:nvPicPr>
+                            <pic:blipFill>
+                              <a:blip r:embed="rId5">
+                                <a:extLst>
+                                  <a:ext uri="{28A0092B-C50C-407E-A947-70E740481C1C}">
+                                    <a14:useLocalDpi xmlns:a14="http://schemas.microsoft.com/office/drawing/2010/main" val="0"/>
+                                  </a:ext>
+                                </a:extLst>
+                              </a:blip>
+                              <a:srcRect/>
+                              <a:stretch>
+                                <a:fillRect/>
+                              </a:stretch>
+                            </pic:blipFill>
+                            <pic:spPr bwMode="auto">
+                              <a:xfrm>
+                                <a:off x="-20005" y="-9527"/>
+                                <a:ext cx="1200150" cy="1200150"/>
+                              </a:xfrm>
+                              <a:prstGeom prst="rect">
+                                <a:avLst/>
+                              </a:prstGeom>
                               <a:noFill/>
-                            </a:ln>
-                          </wps:spPr>
-                          <wps:txbx>
-                            <w:txbxContent>
-                              <w:p>
-                                <w:pPr>
-                                  <w:jc w:val="center"/>
-                                </w:pPr>
-                                <w:r>
-                                  <w:t>Validation of Employee PDS</w:t>
-                                </w:r>
-                              </w:p>
-                            </w:txbxContent>
-                          </wps:txbx>
-                          <wps:bodyPr rot="0" spcFirstLastPara="0" vertOverflow="overflow" horzOverflow="overflow" vert="horz" wrap="square" lIns="91440" tIns="45720" rIns="91440" bIns="45720" numCol="1" spcCol="0" rtlCol="0" fromWordArt="0" anchor="t" anchorCtr="0" forceAA="0" compatLnSpc="1">
-                            <a:prstTxWarp prst="textNoShape">
-                              <a:avLst/>
-                            </a:prstTxWarp>
-                            <a:noAutofit/>
-                          </wps:bodyPr>
-                        </wps:wsp>
-                        <wps:wsp>
-                          <wps:cNvPr id="11" name="Straight Arrow Connector 11"/>
-                          <wps:cNvCnPr/>
-                          <wps:spPr>
-                            <a:xfrm flipH="1" flipV="1">
-                              <a:off x="11493" y="322851"/>
-                              <a:ext cx="1522339" cy="1"/>
+                              <a:ln>
+                                <a:noFill/>
+                              </a:ln>
+                            </pic:spPr>
+                          </pic:pic>
+                          <wps:wsp>
+                            <wps:cNvPr id="3" name="Text Box 3"/>
+                            <wps:cNvSpPr txBox="1"/>
+                            <wps:spPr>
+                              <a:xfrm>
+                                <a:off x="-58150" y="-575808"/>
+                                <a:ext cx="1319184" cy="498764"/>
+                              </a:xfrm>
+                              <a:prstGeom prst="rect">
+                                <a:avLst/>
+                              </a:prstGeom>
+                              <a:solidFill>
+                                <a:schemeClr val="lt1"/>
+                              </a:solidFill>
+                              <a:ln w="6350">
+                                <a:noFill/>
+                              </a:ln>
+                            </wps:spPr>
+                            <wps:txbx>
+                              <w:txbxContent>
+                                <w:p>
+                                  <w:pPr>
+                                    <w:pStyle w:val="NoSpacing"/>
+                                    <w:jc w:val="center"/>
+                                    <w:rPr>
+                                      <w:b/>
+                                      <w:sz w:val="24"/>
+                                      <w:szCs w:val="24"/>
+                                      <w:lang w:val="en-PH"/>
+                                    </w:rPr>
+                                  </w:pPr>
+                                  <w:r>
+                                    <w:rPr>
+                                      <w:b/>
+                                      <w:sz w:val="24"/>
+                                      <w:szCs w:val="24"/>
+                                      <w:lang w:val="en-PH"/>
+                                    </w:rPr>
+                                    <w:t>DILG-CAR HRIS Web Application</w:t>
+                                  </w:r>
+                                </w:p>
+                              </w:txbxContent>
+                            </wps:txbx>
+                            <wps:bodyPr rot="0" spcFirstLastPara="0" vertOverflow="overflow" horzOverflow="overflow" vert="horz" wrap="square" lIns="91440" tIns="45720" rIns="91440" bIns="45720" numCol="1" spcCol="0" rtlCol="0" fromWordArt="0" anchor="t" anchorCtr="0" forceAA="0" compatLnSpc="1">
+                              <a:prstTxWarp prst="textNoShape">
+                                <a:avLst/>
+                              </a:prstTxWarp>
+                              <a:noAutofit/>
+                            </wps:bodyPr>
+                          </wps:wsp>
+                        </wpg:grpSp>
+                        <wpg:grpSp>
+                          <wpg:cNvPr id="4" name="Group 4"/>
+                          <wpg:cNvGrpSpPr/>
+                          <wpg:grpSpPr>
+                            <a:xfrm>
+                              <a:off x="5624623" y="116958"/>
+                              <a:ext cx="1466850" cy="1452245"/>
+                              <a:chOff x="-15803" y="-201139"/>
+                              <a:chExt cx="1466850" cy="1452931"/>
                             </a:xfrm>
-                            <a:prstGeom prst="straightConnector1">
-                              <a:avLst/>
-                            </a:prstGeom>
-                            <a:ln w="38100">
-                              <a:tailEnd type="triangle"/>
-                            </a:ln>
-                          </wps:spPr>
-                          <wps:style>
-                            <a:lnRef idx="1">
-                              <a:schemeClr val="accent1"/>
-                            </a:lnRef>
-                            <a:fillRef idx="0">
-                              <a:schemeClr val="accent1"/>
-                            </a:fillRef>
-                            <a:effectRef idx="0">
-                              <a:schemeClr val="accent1"/>
-                            </a:effectRef>
-                            <a:fontRef idx="minor">
-                              <a:schemeClr val="tx1"/>
-                            </a:fontRef>
-                          </wps:style>
-                          <wps:bodyPr/>
-                        </wps:wsp>
-                      </wpg:grpSp>
-                      <wpg:grpSp>
-                        <wpg:cNvPr id="253" name="Group 253"/>
-                        <wpg:cNvGrpSpPr/>
-                        <wpg:grpSpPr>
-                          <a:xfrm>
-                            <a:off x="4306186" y="1031358"/>
-                            <a:ext cx="1507490" cy="266065"/>
-                            <a:chOff x="0" y="56949"/>
-                            <a:chExt cx="1558776" cy="266700"/>
-                          </a:xfrm>
-                        </wpg:grpSpPr>
-                        <wps:wsp>
-                          <wps:cNvPr id="255" name="Text Box 255"/>
-                          <wps:cNvSpPr txBox="1"/>
-                          <wps:spPr>
-                            <a:xfrm>
-                              <a:off x="51509" y="56949"/>
-                              <a:ext cx="1466850" cy="266700"/>
-                            </a:xfrm>
-                            <a:prstGeom prst="rect">
-                              <a:avLst/>
-                            </a:prstGeom>
-                            <a:solidFill>
-                              <a:schemeClr val="lt1"/>
-                            </a:solidFill>
-                            <a:ln w="6350">
-                              <a:noFill/>
-                            </a:ln>
-                          </wps:spPr>
-                          <wps:txbx>
-                            <w:txbxContent>
-                              <w:p>
-                                <w:pPr>
-                                  <w:jc w:val="center"/>
-                                </w:pPr>
-                                <w:r>
-                                  <w:t>Submit to HR</w:t>
-                                </w:r>
-                              </w:p>
-                            </w:txbxContent>
-                          </wps:txbx>
-                          <wps:bodyPr rot="0" spcFirstLastPara="0" vertOverflow="overflow" horzOverflow="overflow" vert="horz" wrap="square" lIns="91440" tIns="45720" rIns="91440" bIns="45720" numCol="1" spcCol="0" rtlCol="0" fromWordArt="0" anchor="t" anchorCtr="0" forceAA="0" compatLnSpc="1">
-                            <a:prstTxWarp prst="textNoShape">
-                              <a:avLst/>
-                            </a:prstTxWarp>
-                            <a:noAutofit/>
-                          </wps:bodyPr>
-                        </wps:wsp>
-                        <wps:wsp>
-                          <wps:cNvPr id="254" name="Straight Arrow Connector 254"/>
-                          <wps:cNvCnPr/>
-                          <wps:spPr>
-                            <a:xfrm>
-                              <a:off x="0" y="323649"/>
-                              <a:ext cx="1558776" cy="0"/>
-                            </a:xfrm>
-                            <a:prstGeom prst="straightConnector1">
-                              <a:avLst/>
-                            </a:prstGeom>
-                            <a:ln w="38100">
-                              <a:tailEnd type="triangle"/>
-                            </a:ln>
-                          </wps:spPr>
-                          <wps:style>
-                            <a:lnRef idx="1">
-                              <a:schemeClr val="accent1"/>
-                            </a:lnRef>
-                            <a:fillRef idx="0">
-                              <a:schemeClr val="accent1"/>
-                            </a:fillRef>
-                            <a:effectRef idx="0">
-                              <a:schemeClr val="accent1"/>
-                            </a:effectRef>
-                            <a:fontRef idx="minor">
-                              <a:schemeClr val="tx1"/>
-                            </a:fontRef>
-                          </wps:style>
-                          <wps:bodyPr/>
-                        </wps:wsp>
-                      </wpg:grpSp>
-                      <wpg:grpSp>
-                        <wpg:cNvPr id="21" name="Group 21"/>
-                        <wpg:cNvGrpSpPr/>
-                        <wpg:grpSpPr>
-                          <a:xfrm>
-                            <a:off x="2658140" y="1892595"/>
-                            <a:ext cx="831274" cy="1074717"/>
-                            <a:chOff x="0" y="0"/>
-                            <a:chExt cx="831363" cy="1074717"/>
-                          </a:xfrm>
-                        </wpg:grpSpPr>
-                        <wps:wsp>
-                          <wps:cNvPr id="17" name="Straight Arrow Connector 17"/>
-                          <wps:cNvCnPr/>
-                          <wps:spPr>
-                            <a:xfrm>
-                              <a:off x="816628" y="0"/>
-                              <a:ext cx="14735" cy="1074717"/>
-                            </a:xfrm>
-                            <a:prstGeom prst="straightConnector1">
-                              <a:avLst/>
-                            </a:prstGeom>
-                            <a:ln w="38100">
-                              <a:tailEnd type="triangle"/>
-                            </a:ln>
-                          </wps:spPr>
-                          <wps:style>
-                            <a:lnRef idx="1">
-                              <a:schemeClr val="accent1"/>
-                            </a:lnRef>
-                            <a:fillRef idx="0">
-                              <a:schemeClr val="accent1"/>
-                            </a:fillRef>
-                            <a:effectRef idx="0">
-                              <a:schemeClr val="accent1"/>
-                            </a:effectRef>
-                            <a:fontRef idx="minor">
-                              <a:schemeClr val="tx1"/>
-                            </a:fontRef>
-                          </wps:style>
-                          <wps:bodyPr/>
-                        </wps:wsp>
-                        <wps:wsp>
-                          <wps:cNvPr id="19" name="Text Box 19"/>
-                          <wps:cNvSpPr txBox="1"/>
-                          <wps:spPr>
-                            <a:xfrm>
-                              <a:off x="0" y="350443"/>
-                              <a:ext cx="772830" cy="266065"/>
-                            </a:xfrm>
-                            <a:prstGeom prst="rect">
-                              <a:avLst/>
-                            </a:prstGeom>
-                            <a:solidFill>
-                              <a:schemeClr val="lt1"/>
-                            </a:solidFill>
-                            <a:ln w="6350">
-                              <a:noFill/>
-                            </a:ln>
-                          </wps:spPr>
-                          <wps:txbx>
-                            <w:txbxContent>
-                              <w:p>
-                                <w:pPr>
-                                  <w:jc w:val="center"/>
-                                </w:pPr>
-                                <w:r>
-                                  <w:t>Store PDS</w:t>
-                                </w:r>
-                              </w:p>
-                            </w:txbxContent>
-                          </wps:txbx>
-                          <wps:bodyPr rot="0" spcFirstLastPara="0" vertOverflow="overflow" horzOverflow="overflow" vert="horz" wrap="square" lIns="91440" tIns="45720" rIns="91440" bIns="45720" numCol="1" spcCol="0" rtlCol="0" fromWordArt="0" anchor="t" anchorCtr="0" forceAA="0" compatLnSpc="1">
-                            <a:prstTxWarp prst="textNoShape">
-                              <a:avLst/>
-                            </a:prstTxWarp>
-                            <a:noAutofit/>
-                          </wps:bodyPr>
-                        </wps:wsp>
-                      </wpg:grpSp>
-                      <wpg:grpSp>
-                        <wpg:cNvPr id="22" name="Group 22"/>
-                        <wpg:cNvGrpSpPr/>
-                        <wpg:grpSpPr>
-                          <a:xfrm>
-                            <a:off x="3763926" y="1913860"/>
-                            <a:ext cx="989965" cy="1026795"/>
-                            <a:chOff x="35626" y="29689"/>
-                            <a:chExt cx="990173" cy="1026984"/>
-                          </a:xfrm>
-                        </wpg:grpSpPr>
-                        <wps:wsp>
-                          <wps:cNvPr id="18" name="Straight Arrow Connector 18"/>
-                          <wps:cNvCnPr/>
-                          <wps:spPr>
-                            <a:xfrm flipH="1" flipV="1">
-                              <a:off x="35626" y="29689"/>
-                              <a:ext cx="10076" cy="1026984"/>
-                            </a:xfrm>
-                            <a:prstGeom prst="straightConnector1">
-                              <a:avLst/>
-                            </a:prstGeom>
-                            <a:ln w="38100">
-                              <a:tailEnd type="triangle"/>
-                            </a:ln>
-                          </wps:spPr>
-                          <wps:style>
-                            <a:lnRef idx="1">
-                              <a:schemeClr val="accent1"/>
-                            </a:lnRef>
-                            <a:fillRef idx="0">
-                              <a:schemeClr val="accent1"/>
-                            </a:fillRef>
-                            <a:effectRef idx="0">
-                              <a:schemeClr val="accent1"/>
-                            </a:effectRef>
-                            <a:fontRef idx="minor">
-                              <a:schemeClr val="tx1"/>
-                            </a:fontRef>
-                          </wps:style>
-                          <wps:bodyPr/>
-                        </wps:wsp>
-                        <wps:wsp>
-                          <wps:cNvPr id="20" name="Text Box 20"/>
-                          <wps:cNvSpPr txBox="1"/>
-                          <wps:spPr>
-                            <a:xfrm>
-                              <a:off x="83550" y="352764"/>
-                              <a:ext cx="942249" cy="266065"/>
-                            </a:xfrm>
-                            <a:prstGeom prst="rect">
-                              <a:avLst/>
-                            </a:prstGeom>
-                            <a:solidFill>
-                              <a:schemeClr val="lt1"/>
-                            </a:solidFill>
-                            <a:ln w="6350">
-                              <a:noFill/>
-                            </a:ln>
-                          </wps:spPr>
-                          <wps:txbx>
-                            <w:txbxContent>
-                              <w:p>
-                                <w:pPr>
-                                  <w:jc w:val="center"/>
-                                </w:pPr>
-                                <w:r>
-                                  <w:t>Retrieve</w:t>
-                                </w:r>
-                                <w:r>
-                                  <w:t xml:space="preserve"> PDS</w:t>
-                                </w:r>
-                              </w:p>
-                            </w:txbxContent>
-                          </wps:txbx>
-                          <wps:bodyPr rot="0" spcFirstLastPara="0" vertOverflow="overflow" horzOverflow="overflow" vert="horz" wrap="square" lIns="91440" tIns="45720" rIns="91440" bIns="45720" numCol="1" spcCol="0" rtlCol="0" fromWordArt="0" anchor="t" anchorCtr="0" forceAA="0" compatLnSpc="1">
-                            <a:prstTxWarp prst="textNoShape">
-                              <a:avLst/>
-                            </a:prstTxWarp>
-                            <a:noAutofit/>
-                          </wps:bodyPr>
-                        </wps:wsp>
-                      </wpg:grpSp>
-                      <wpg:grpSp>
-                        <wpg:cNvPr id="15" name="Group 15"/>
-                        <wpg:cNvGrpSpPr/>
-                        <wpg:grpSpPr>
-                          <a:xfrm>
-                            <a:off x="2998381" y="2998381"/>
-                            <a:ext cx="1466850" cy="1620480"/>
-                            <a:chOff x="40929" y="332509"/>
-                            <a:chExt cx="1466850" cy="1620480"/>
-                          </a:xfrm>
-                        </wpg:grpSpPr>
-                        <pic:pic xmlns:pic="http://schemas.openxmlformats.org/drawingml/2006/picture">
-                          <pic:nvPicPr>
-                            <pic:cNvPr id="2" name="Picture 2" descr="Image result for database icon"/>
-                            <pic:cNvPicPr>
-                              <a:picLocks noChangeAspect="1"/>
-                            </pic:cNvPicPr>
-                          </pic:nvPicPr>
-                          <pic:blipFill>
-                            <a:blip r:embed="rId7">
+                          </wpg:grpSpPr>
+                          <pic:pic xmlns:pic="http://schemas.openxmlformats.org/drawingml/2006/picture">
+                            <pic:nvPicPr>
+                              <pic:cNvPr id="5" name="Picture 5"/>
+                              <pic:cNvPicPr>
+                                <a:picLocks noChangeAspect="1"/>
+                              </pic:cNvPicPr>
+                            </pic:nvPicPr>
+                            <pic:blipFill rotWithShape="1">
+                              <a:blip r:embed="rId6" cstate="print">
+                                <a:extLst>
+                                  <a:ext uri="{28A0092B-C50C-407E-A947-70E740481C1C}">
+                                    <a14:useLocalDpi xmlns:a14="http://schemas.microsoft.com/office/drawing/2010/main" val="0"/>
+                                  </a:ext>
+                                </a:extLst>
+                              </a:blip>
+                              <a:srcRect b="16188"/>
+                              <a:stretch/>
+                            </pic:blipFill>
+                            <pic:spPr bwMode="auto">
+                              <a:xfrm>
+                                <a:off x="0" y="35640"/>
+                                <a:ext cx="1451047" cy="1216152"/>
+                              </a:xfrm>
+                              <a:prstGeom prst="rect">
+                                <a:avLst/>
+                              </a:prstGeom>
+                              <a:ln>
+                                <a:noFill/>
+                              </a:ln>
                               <a:extLst>
-                                <a:ext uri="{28A0092B-C50C-407E-A947-70E740481C1C}">
-                                  <a14:useLocalDpi xmlns:a14="http://schemas.microsoft.com/office/drawing/2010/main" val="0"/>
+                                <a:ext uri="{53640926-AAD7-44D8-BBD7-CCE9431645EC}">
+                                  <a14:shadowObscured xmlns:a14="http://schemas.microsoft.com/office/drawing/2010/main"/>
                                 </a:ext>
                               </a:extLst>
-                            </a:blip>
-                            <a:srcRect/>
-                            <a:stretch>
-                              <a:fillRect/>
-                            </a:stretch>
-                          </pic:blipFill>
-                          <pic:spPr bwMode="auto">
+                            </pic:spPr>
+                          </pic:pic>
+                          <wps:wsp>
+                            <wps:cNvPr id="6" name="Text Box 6"/>
+                            <wps:cNvSpPr txBox="1"/>
+                            <wps:spPr>
+                              <a:xfrm>
+                                <a:off x="-15803" y="-201139"/>
+                                <a:ext cx="1466850" cy="266700"/>
+                              </a:xfrm>
+                              <a:prstGeom prst="rect">
+                                <a:avLst/>
+                              </a:prstGeom>
+                              <a:solidFill>
+                                <a:schemeClr val="lt1"/>
+                              </a:solidFill>
+                              <a:ln w="6350">
+                                <a:noFill/>
+                              </a:ln>
+                            </wps:spPr>
+                            <wps:txbx>
+                              <w:txbxContent>
+                                <w:p>
+                                  <w:pPr>
+                                    <w:jc w:val="center"/>
+                                    <w:rPr>
+                                      <w:b/>
+                                      <w:sz w:val="24"/>
+                                      <w:szCs w:val="24"/>
+                                    </w:rPr>
+                                  </w:pPr>
+                                  <w:r>
+                                    <w:rPr>
+                                      <w:b/>
+                                      <w:sz w:val="24"/>
+                                      <w:szCs w:val="24"/>
+                                    </w:rPr>
+                                    <w:t>DILG-CAR HR Admin</w:t>
+                                  </w:r>
+                                </w:p>
+                              </w:txbxContent>
+                            </wps:txbx>
+                            <wps:bodyPr rot="0" spcFirstLastPara="0" vertOverflow="overflow" horzOverflow="overflow" vert="horz" wrap="square" lIns="91440" tIns="45720" rIns="91440" bIns="45720" numCol="1" spcCol="0" rtlCol="0" fromWordArt="0" anchor="t" anchorCtr="0" forceAA="0" compatLnSpc="1">
+                              <a:prstTxWarp prst="textNoShape">
+                                <a:avLst/>
+                              </a:prstTxWarp>
+                              <a:noAutofit/>
+                            </wps:bodyPr>
+                          </wps:wsp>
+                        </wpg:grpSp>
+                        <wpg:grpSp>
+                          <wpg:cNvPr id="241" name="Group 241"/>
+                          <wpg:cNvGrpSpPr/>
+                          <wpg:grpSpPr>
                             <a:xfrm>
-                              <a:off x="106878" y="332509"/>
-                              <a:ext cx="1238250" cy="1238250"/>
+                              <a:off x="1329070" y="-43416"/>
+                              <a:ext cx="1626235" cy="981076"/>
+                              <a:chOff x="-455410" y="-977868"/>
+                              <a:chExt cx="1627095" cy="982512"/>
                             </a:xfrm>
-                            <a:prstGeom prst="rect">
-                              <a:avLst/>
-                            </a:prstGeom>
+                          </wpg:grpSpPr>
+                          <wps:wsp>
+                            <wps:cNvPr id="242" name="Straight Arrow Connector 242"/>
+                            <wps:cNvCnPr/>
+                            <wps:spPr>
+                              <a:xfrm flipV="1">
+                                <a:off x="-455410" y="-10778"/>
+                                <a:ext cx="1627095" cy="15422"/>
+                              </a:xfrm>
+                              <a:prstGeom prst="straightConnector1">
+                                <a:avLst/>
+                              </a:prstGeom>
+                              <a:ln w="38100">
+                                <a:tailEnd type="triangle"/>
+                              </a:ln>
+                            </wps:spPr>
+                            <wps:style>
+                              <a:lnRef idx="1">
+                                <a:schemeClr val="accent1"/>
+                              </a:lnRef>
+                              <a:fillRef idx="0">
+                                <a:schemeClr val="accent1"/>
+                              </a:fillRef>
+                              <a:effectRef idx="0">
+                                <a:schemeClr val="accent1"/>
+                              </a:effectRef>
+                              <a:fontRef idx="minor">
+                                <a:schemeClr val="tx1"/>
+                              </a:fontRef>
+                            </wps:style>
+                            <wps:bodyPr/>
+                          </wps:wsp>
+                          <wps:wsp>
+                            <wps:cNvPr id="243" name="Text Box 243"/>
+                            <wps:cNvSpPr txBox="1"/>
+                            <wps:spPr>
+                              <a:xfrm>
+                                <a:off x="-246022" y="-977868"/>
+                                <a:ext cx="1293645" cy="954999"/>
+                              </a:xfrm>
+                              <a:prstGeom prst="rect">
+                                <a:avLst/>
+                              </a:prstGeom>
+                              <a:solidFill>
+                                <a:schemeClr val="lt1"/>
+                              </a:solidFill>
+                              <a:ln w="6350">
+                                <a:noFill/>
+                              </a:ln>
+                            </wps:spPr>
+                            <wps:txbx>
+                              <w:txbxContent>
+                                <w:p>
+                                  <w:pPr>
+                                    <w:pStyle w:val="NoSpacing"/>
+                                    <w:jc w:val="center"/>
+                                    <w:rPr>
+                                      <w:lang w:val="en-PH"/>
+                                    </w:rPr>
+                                  </w:pPr>
+                                  <w:r>
+                                    <w:rPr>
+                                      <w:lang w:val="en-PH"/>
+                                    </w:rPr>
+                                    <w:t>Log in</w:t>
+                                  </w:r>
+                                  <w:r>
+                                    <w:rPr>
+                                      <w:lang w:val="en-PH"/>
+                                    </w:rPr>
+                                    <w:br/>
+                                    <w:t>Filling out of PDS</w:t>
+                                  </w:r>
+                                </w:p>
+                                <w:p>
+                                  <w:pPr>
+                                    <w:pStyle w:val="NoSpacing"/>
+                                    <w:jc w:val="center"/>
+                                    <w:rPr>
+                                      <w:lang w:val="en-PH"/>
+                                    </w:rPr>
+                                  </w:pPr>
+                                  <w:r>
+                                    <w:rPr>
+                                      <w:lang w:val="en-PH"/>
+                                    </w:rPr>
+                                    <w:t>View/Update/Edi</w:t>
+                                  </w:r>
+                                  <w:r>
+                                    <w:rPr>
+                                      <w:lang w:val="en-PH"/>
+                                    </w:rPr>
+                                    <w:t>t PDS for Corrections</w:t>
+                                  </w:r>
+                                </w:p>
+                              </w:txbxContent>
+                            </wps:txbx>
+                            <wps:bodyPr rot="0" spcFirstLastPara="0" vertOverflow="overflow" horzOverflow="overflow" vert="horz" wrap="square" lIns="91440" tIns="45720" rIns="91440" bIns="45720" numCol="1" spcCol="0" rtlCol="0" fromWordArt="0" anchor="t" anchorCtr="0" forceAA="0" compatLnSpc="1">
+                              <a:prstTxWarp prst="textNoShape">
+                                <a:avLst/>
+                              </a:prstTxWarp>
+                              <a:noAutofit/>
+                            </wps:bodyPr>
+                          </wps:wsp>
+                        </wpg:grpSp>
+                        <wpg:grpSp>
+                          <wpg:cNvPr id="10" name="Group 10"/>
+                          <wpg:cNvGrpSpPr/>
+                          <wpg:grpSpPr>
+                            <a:xfrm>
+                              <a:off x="4316819" y="499730"/>
+                              <a:ext cx="1471930" cy="504825"/>
+                              <a:chOff x="11493" y="-182880"/>
+                              <a:chExt cx="1522339" cy="505732"/>
+                            </a:xfrm>
+                          </wpg:grpSpPr>
+                          <wps:wsp>
+                            <wps:cNvPr id="12" name="Text Box 12"/>
+                            <wps:cNvSpPr txBox="1"/>
+                            <wps:spPr>
+                              <a:xfrm>
+                                <a:off x="66982" y="-182880"/>
+                                <a:ext cx="1466850" cy="480377"/>
+                              </a:xfrm>
+                              <a:prstGeom prst="rect">
+                                <a:avLst/>
+                              </a:prstGeom>
+                              <a:solidFill>
+                                <a:schemeClr val="lt1"/>
+                              </a:solidFill>
+                              <a:ln w="6350">
+                                <a:noFill/>
+                              </a:ln>
+                            </wps:spPr>
+                            <wps:txbx>
+                              <w:txbxContent>
+                                <w:p>
+                                  <w:pPr>
+                                    <w:jc w:val="center"/>
+                                  </w:pPr>
+                                  <w:r>
+                                    <w:t>Validation of Employee PDS</w:t>
+                                  </w:r>
+                                </w:p>
+                              </w:txbxContent>
+                            </wps:txbx>
+                            <wps:bodyPr rot="0" spcFirstLastPara="0" vertOverflow="overflow" horzOverflow="overflow" vert="horz" wrap="square" lIns="91440" tIns="45720" rIns="91440" bIns="45720" numCol="1" spcCol="0" rtlCol="0" fromWordArt="0" anchor="t" anchorCtr="0" forceAA="0" compatLnSpc="1">
+                              <a:prstTxWarp prst="textNoShape">
+                                <a:avLst/>
+                              </a:prstTxWarp>
+                              <a:noAutofit/>
+                            </wps:bodyPr>
+                          </wps:wsp>
+                          <wps:wsp>
+                            <wps:cNvPr id="11" name="Straight Arrow Connector 11"/>
+                            <wps:cNvCnPr/>
+                            <wps:spPr>
+                              <a:xfrm flipH="1" flipV="1">
+                                <a:off x="11493" y="322851"/>
+                                <a:ext cx="1522339" cy="1"/>
+                              </a:xfrm>
+                              <a:prstGeom prst="straightConnector1">
+                                <a:avLst/>
+                              </a:prstGeom>
+                              <a:ln w="38100">
+                                <a:tailEnd type="triangle"/>
+                              </a:ln>
+                            </wps:spPr>
+                            <wps:style>
+                              <a:lnRef idx="1">
+                                <a:schemeClr val="accent1"/>
+                              </a:lnRef>
+                              <a:fillRef idx="0">
+                                <a:schemeClr val="accent1"/>
+                              </a:fillRef>
+                              <a:effectRef idx="0">
+                                <a:schemeClr val="accent1"/>
+                              </a:effectRef>
+                              <a:fontRef idx="minor">
+                                <a:schemeClr val="tx1"/>
+                              </a:fontRef>
+                            </wps:style>
+                            <wps:bodyPr/>
+                          </wps:wsp>
+                        </wpg:grpSp>
+                        <wpg:grpSp>
+                          <wpg:cNvPr id="253" name="Group 253"/>
+                          <wpg:cNvGrpSpPr/>
+                          <wpg:grpSpPr>
+                            <a:xfrm>
+                              <a:off x="4306186" y="1031358"/>
+                              <a:ext cx="1507490" cy="266065"/>
+                              <a:chOff x="0" y="56949"/>
+                              <a:chExt cx="1558776" cy="266700"/>
+                            </a:xfrm>
+                          </wpg:grpSpPr>
+                          <wps:wsp>
+                            <wps:cNvPr id="255" name="Text Box 255"/>
+                            <wps:cNvSpPr txBox="1"/>
+                            <wps:spPr>
+                              <a:xfrm>
+                                <a:off x="51509" y="56949"/>
+                                <a:ext cx="1466850" cy="266700"/>
+                              </a:xfrm>
+                              <a:prstGeom prst="rect">
+                                <a:avLst/>
+                              </a:prstGeom>
+                              <a:solidFill>
+                                <a:schemeClr val="lt1"/>
+                              </a:solidFill>
+                              <a:ln w="6350">
+                                <a:noFill/>
+                              </a:ln>
+                            </wps:spPr>
+                            <wps:txbx>
+                              <w:txbxContent>
+                                <w:p>
+                                  <w:pPr>
+                                    <w:jc w:val="center"/>
+                                  </w:pPr>
+                                  <w:r>
+                                    <w:t>Submit to HR</w:t>
+                                  </w:r>
+                                </w:p>
+                              </w:txbxContent>
+                            </wps:txbx>
+                            <wps:bodyPr rot="0" spcFirstLastPara="0" vertOverflow="overflow" horzOverflow="overflow" vert="horz" wrap="square" lIns="91440" tIns="45720" rIns="91440" bIns="45720" numCol="1" spcCol="0" rtlCol="0" fromWordArt="0" anchor="t" anchorCtr="0" forceAA="0" compatLnSpc="1">
+                              <a:prstTxWarp prst="textNoShape">
+                                <a:avLst/>
+                              </a:prstTxWarp>
+                              <a:noAutofit/>
+                            </wps:bodyPr>
+                          </wps:wsp>
+                          <wps:wsp>
+                            <wps:cNvPr id="254" name="Straight Arrow Connector 254"/>
+                            <wps:cNvCnPr/>
+                            <wps:spPr>
+                              <a:xfrm>
+                                <a:off x="0" y="323649"/>
+                                <a:ext cx="1558776" cy="0"/>
+                              </a:xfrm>
+                              <a:prstGeom prst="straightConnector1">
+                                <a:avLst/>
+                              </a:prstGeom>
+                              <a:ln w="38100">
+                                <a:tailEnd type="triangle"/>
+                              </a:ln>
+                            </wps:spPr>
+                            <wps:style>
+                              <a:lnRef idx="1">
+                                <a:schemeClr val="accent1"/>
+                              </a:lnRef>
+                              <a:fillRef idx="0">
+                                <a:schemeClr val="accent1"/>
+                              </a:fillRef>
+                              <a:effectRef idx="0">
+                                <a:schemeClr val="accent1"/>
+                              </a:effectRef>
+                              <a:fontRef idx="minor">
+                                <a:schemeClr val="tx1"/>
+                              </a:fontRef>
+                            </wps:style>
+                            <wps:bodyPr/>
+                          </wps:wsp>
+                        </wpg:grpSp>
+                        <wpg:grpSp>
+                          <wpg:cNvPr id="21" name="Group 21"/>
+                          <wpg:cNvGrpSpPr/>
+                          <wpg:grpSpPr>
+                            <a:xfrm>
+                              <a:off x="3715539" y="1831559"/>
+                              <a:ext cx="2072860" cy="1514611"/>
+                              <a:chOff x="1057513" y="-61036"/>
+                              <a:chExt cx="2073082" cy="1514611"/>
+                            </a:xfrm>
+                          </wpg:grpSpPr>
+                          <wps:wsp>
+                            <wps:cNvPr id="19" name="Text Box 19"/>
+                            <wps:cNvSpPr txBox="1"/>
+                            <wps:spPr>
+                              <a:xfrm>
+                                <a:off x="1806443" y="392691"/>
+                                <a:ext cx="772830" cy="266065"/>
+                              </a:xfrm>
+                              <a:prstGeom prst="rect">
+                                <a:avLst/>
+                              </a:prstGeom>
+                              <a:solidFill>
+                                <a:schemeClr val="lt1"/>
+                              </a:solidFill>
+                              <a:ln w="6350">
+                                <a:noFill/>
+                              </a:ln>
+                            </wps:spPr>
+                            <wps:txbx>
+                              <w:txbxContent>
+                                <w:p>
+                                  <w:pPr>
+                                    <w:jc w:val="center"/>
+                                  </w:pPr>
+                                  <w:r>
+                                    <w:t>Store PDS</w:t>
+                                  </w:r>
+                                </w:p>
+                              </w:txbxContent>
+                            </wps:txbx>
+                            <wps:bodyPr rot="0" spcFirstLastPara="0" vertOverflow="overflow" horzOverflow="overflow" vert="horz" wrap="square" lIns="91440" tIns="45720" rIns="91440" bIns="45720" numCol="1" spcCol="0" rtlCol="0" fromWordArt="0" anchor="t" anchorCtr="0" forceAA="0" compatLnSpc="1">
+                              <a:prstTxWarp prst="textNoShape">
+                                <a:avLst/>
+                              </a:prstTxWarp>
+                              <a:noAutofit/>
+                            </wps:bodyPr>
+                          </wps:wsp>
+                          <wps:wsp>
+                            <wps:cNvPr id="17" name="Straight Arrow Connector 17"/>
+                            <wps:cNvCnPr/>
+                            <wps:spPr>
+                              <a:xfrm>
+                                <a:off x="1057513" y="-61036"/>
+                                <a:ext cx="2073082" cy="1514611"/>
+                              </a:xfrm>
+                              <a:prstGeom prst="straightConnector1">
+                                <a:avLst/>
+                              </a:prstGeom>
+                              <a:ln w="38100">
+                                <a:tailEnd type="triangle"/>
+                              </a:ln>
+                            </wps:spPr>
+                            <wps:style>
+                              <a:lnRef idx="1">
+                                <a:schemeClr val="accent1"/>
+                              </a:lnRef>
+                              <a:fillRef idx="0">
+                                <a:schemeClr val="accent1"/>
+                              </a:fillRef>
+                              <a:effectRef idx="0">
+                                <a:schemeClr val="accent1"/>
+                              </a:effectRef>
+                              <a:fontRef idx="minor">
+                                <a:schemeClr val="tx1"/>
+                              </a:fontRef>
+                            </wps:style>
+                            <wps:bodyPr/>
+                          </wps:wsp>
+                        </wpg:grpSp>
+                        <wpg:grpSp>
+                          <wpg:cNvPr id="22" name="Group 22"/>
+                          <wpg:cNvGrpSpPr/>
+                          <wpg:grpSpPr>
+                            <a:xfrm>
+                              <a:off x="4102625" y="1619193"/>
+                              <a:ext cx="1972171" cy="1430448"/>
+                              <a:chOff x="374396" y="-265032"/>
+                              <a:chExt cx="1972586" cy="1430710"/>
+                            </a:xfrm>
+                          </wpg:grpSpPr>
+                          <wps:wsp>
+                            <wps:cNvPr id="20" name="Text Box 20"/>
+                            <wps:cNvSpPr txBox="1"/>
+                            <wps:spPr>
+                              <a:xfrm>
+                                <a:off x="1231529" y="121983"/>
+                                <a:ext cx="942249" cy="266065"/>
+                              </a:xfrm>
+                              <a:prstGeom prst="rect">
+                                <a:avLst/>
+                              </a:prstGeom>
+                              <a:solidFill>
+                                <a:schemeClr val="lt1"/>
+                              </a:solidFill>
+                              <a:ln w="6350">
+                                <a:noFill/>
+                              </a:ln>
+                            </wps:spPr>
+                            <wps:txbx>
+                              <w:txbxContent>
+                                <w:p>
+                                  <w:pPr>
+                                    <w:jc w:val="center"/>
+                                  </w:pPr>
+                                  <w:r>
+                                    <w:t>Retrieve</w:t>
+                                  </w:r>
+                                  <w:r>
+                                    <w:t xml:space="preserve"> PDS</w:t>
+                                  </w:r>
+                                </w:p>
+                              </w:txbxContent>
+                            </wps:txbx>
+                            <wps:bodyPr rot="0" spcFirstLastPara="0" vertOverflow="overflow" horzOverflow="overflow" vert="horz" wrap="square" lIns="91440" tIns="45720" rIns="91440" bIns="45720" numCol="1" spcCol="0" rtlCol="0" fromWordArt="0" anchor="t" anchorCtr="0" forceAA="0" compatLnSpc="1">
+                              <a:prstTxWarp prst="textNoShape">
+                                <a:avLst/>
+                              </a:prstTxWarp>
+                              <a:noAutofit/>
+                            </wps:bodyPr>
+                          </wps:wsp>
+                          <wps:wsp>
+                            <wps:cNvPr id="18" name="Straight Arrow Connector 18"/>
+                            <wps:cNvCnPr/>
+                            <wps:spPr>
+                              <a:xfrm flipH="1" flipV="1">
+                                <a:off x="374396" y="-265032"/>
+                                <a:ext cx="1972586" cy="1430710"/>
+                              </a:xfrm>
+                              <a:prstGeom prst="straightConnector1">
+                                <a:avLst/>
+                              </a:prstGeom>
+                              <a:ln w="38100">
+                                <a:tailEnd type="triangle"/>
+                              </a:ln>
+                            </wps:spPr>
+                            <wps:style>
+                              <a:lnRef idx="1">
+                                <a:schemeClr val="accent1"/>
+                              </a:lnRef>
+                              <a:fillRef idx="0">
+                                <a:schemeClr val="accent1"/>
+                              </a:fillRef>
+                              <a:effectRef idx="0">
+                                <a:schemeClr val="accent1"/>
+                              </a:effectRef>
+                              <a:fontRef idx="minor">
+                                <a:schemeClr val="tx1"/>
+                              </a:fontRef>
+                            </wps:style>
+                            <wps:bodyPr/>
+                          </wps:wsp>
+                        </wpg:grpSp>
+                        <wpg:grpSp>
+                          <wpg:cNvPr id="15" name="Group 15"/>
+                          <wpg:cNvGrpSpPr/>
+                          <wpg:grpSpPr>
+                            <a:xfrm>
+                              <a:off x="5668349" y="3239068"/>
+                              <a:ext cx="1466850" cy="1560728"/>
+                              <a:chOff x="2710897" y="573196"/>
+                              <a:chExt cx="1466850" cy="1560728"/>
+                            </a:xfrm>
+                          </wpg:grpSpPr>
+                          <pic:pic xmlns:pic="http://schemas.openxmlformats.org/drawingml/2006/picture">
+                            <pic:nvPicPr>
+                              <pic:cNvPr id="2" name="Picture 2" descr="Image result for database icon"/>
+                              <pic:cNvPicPr>
+                                <a:picLocks noChangeAspect="1"/>
+                              </pic:cNvPicPr>
+                            </pic:nvPicPr>
+                            <pic:blipFill>
+                              <a:blip r:embed="rId7">
+                                <a:extLst>
+                                  <a:ext uri="{28A0092B-C50C-407E-A947-70E740481C1C}">
+                                    <a14:useLocalDpi xmlns:a14="http://schemas.microsoft.com/office/drawing/2010/main" val="0"/>
+                                  </a:ext>
+                                </a:extLst>
+                              </a:blip>
+                              <a:srcRect/>
+                              <a:stretch>
+                                <a:fillRect/>
+                              </a:stretch>
+                            </pic:blipFill>
+                            <pic:spPr bwMode="auto">
+                              <a:xfrm>
+                                <a:off x="2793215" y="573196"/>
+                                <a:ext cx="1238250" cy="1238250"/>
+                              </a:xfrm>
+                              <a:prstGeom prst="rect">
+                                <a:avLst/>
+                              </a:prstGeom>
+                              <a:noFill/>
+                              <a:ln>
+                                <a:noFill/>
+                              </a:ln>
+                            </pic:spPr>
+                          </pic:pic>
+                          <wps:wsp>
+                            <wps:cNvPr id="14" name="Text Box 14"/>
+                            <wps:cNvSpPr txBox="1"/>
+                            <wps:spPr>
+                              <a:xfrm>
+                                <a:off x="2710897" y="1867231"/>
+                                <a:ext cx="1466850" cy="266693"/>
+                              </a:xfrm>
+                              <a:prstGeom prst="rect">
+                                <a:avLst/>
+                              </a:prstGeom>
+                              <a:solidFill>
+                                <a:schemeClr val="lt1"/>
+                              </a:solidFill>
+                              <a:ln w="6350">
+                                <a:noFill/>
+                              </a:ln>
+                            </wps:spPr>
+                            <wps:txbx>
+                              <w:txbxContent>
+                                <w:p>
+                                  <w:pPr>
+                                    <w:jc w:val="center"/>
+                                    <w:rPr>
+                                      <w:b/>
+                                      <w:sz w:val="24"/>
+                                      <w:szCs w:val="24"/>
+                                    </w:rPr>
+                                  </w:pPr>
+                                  <w:r>
+                                    <w:rPr>
+                                      <w:b/>
+                                      <w:sz w:val="24"/>
+                                      <w:szCs w:val="24"/>
+                                    </w:rPr>
+                                    <w:t>Database</w:t>
+                                  </w:r>
+                                </w:p>
+                              </w:txbxContent>
+                            </wps:txbx>
+                            <wps:bodyPr rot="0" spcFirstLastPara="0" vertOverflow="overflow" horzOverflow="overflow" vert="horz" wrap="square" lIns="91440" tIns="45720" rIns="91440" bIns="45720" numCol="1" spcCol="0" rtlCol="0" fromWordArt="0" anchor="t" anchorCtr="0" forceAA="0" compatLnSpc="1">
+                              <a:prstTxWarp prst="textNoShape">
+                                <a:avLst/>
+                              </a:prstTxWarp>
+                              <a:noAutofit/>
+                            </wps:bodyPr>
+                          </wps:wsp>
+                        </wpg:grpSp>
+                      </wpg:grpSp>
+                      <pic:pic xmlns:pic="http://schemas.openxmlformats.org/drawingml/2006/picture">
+                        <pic:nvPicPr>
+                          <pic:cNvPr id="206" name="Picture 206"/>
+                          <pic:cNvPicPr>
+                            <a:picLocks noChangeAspect="1"/>
+                          </pic:cNvPicPr>
+                        </pic:nvPicPr>
+                        <pic:blipFill>
+                          <a:blip r:embed="rId8">
+                            <a:extLst>
+                              <a:ext uri="{28A0092B-C50C-407E-A947-70E740481C1C}">
+                                <a14:useLocalDpi xmlns:a14="http://schemas.microsoft.com/office/drawing/2010/main" val="0"/>
+                              </a:ext>
+                            </a:extLst>
+                          </a:blip>
+                          <a:stretch>
+                            <a:fillRect/>
+                          </a:stretch>
+                        </pic:blipFill>
+                        <pic:spPr>
+                          <a:xfrm>
+                            <a:off x="772511" y="3373820"/>
+                            <a:ext cx="1218565" cy="1273810"/>
+                          </a:xfrm>
+                          <a:prstGeom prst="rect">
+                            <a:avLst/>
+                          </a:prstGeom>
+                        </pic:spPr>
+                      </pic:pic>
+                      <wps:wsp>
+                        <wps:cNvPr id="205" name="Text Box 205"/>
+                        <wps:cNvSpPr txBox="1"/>
+                        <wps:spPr>
+                          <a:xfrm>
+                            <a:off x="599090" y="2869324"/>
+                            <a:ext cx="1542930" cy="492791"/>
+                          </a:xfrm>
+                          <a:prstGeom prst="rect">
+                            <a:avLst/>
+                          </a:prstGeom>
+                          <a:solidFill>
+                            <a:schemeClr val="lt1"/>
+                          </a:solidFill>
+                          <a:ln w="6350">
                             <a:noFill/>
-                            <a:ln>
-                              <a:noFill/>
-                            </a:ln>
-                          </pic:spPr>
-                        </pic:pic>
-                        <wps:wsp>
-                          <wps:cNvPr id="14" name="Text Box 14"/>
-                          <wps:cNvSpPr txBox="1"/>
-                          <wps:spPr>
-                            <a:xfrm>
-                              <a:off x="40929" y="1686296"/>
-                              <a:ext cx="1466850" cy="266693"/>
-                            </a:xfrm>
-                            <a:prstGeom prst="rect">
-                              <a:avLst/>
-                            </a:prstGeom>
-                            <a:solidFill>
-                              <a:schemeClr val="lt1"/>
-                            </a:solidFill>
-                            <a:ln w="6350">
-                              <a:noFill/>
-                            </a:ln>
-                          </wps:spPr>
-                          <wps:txbx>
-                            <w:txbxContent>
-                              <w:p>
-                                <w:pPr>
-                                  <w:jc w:val="center"/>
-                                  <w:rPr>
-                                    <w:b/>
-                                    <w:sz w:val="24"/>
-                                    <w:szCs w:val="24"/>
-                                  </w:rPr>
-                                </w:pPr>
-                                <w:r>
-                                  <w:rPr>
-                                    <w:b/>
-                                    <w:sz w:val="24"/>
-                                    <w:szCs w:val="24"/>
-                                  </w:rPr>
-                                  <w:t>Database</w:t>
-                                </w:r>
-                              </w:p>
-                            </w:txbxContent>
-                          </wps:txbx>
-                          <wps:bodyPr rot="0" spcFirstLastPara="0" vertOverflow="overflow" horzOverflow="overflow" vert="horz" wrap="square" lIns="91440" tIns="45720" rIns="91440" bIns="45720" numCol="1" spcCol="0" rtlCol="0" fromWordArt="0" anchor="t" anchorCtr="0" forceAA="0" compatLnSpc="1">
-                            <a:prstTxWarp prst="textNoShape">
-                              <a:avLst/>
-                            </a:prstTxWarp>
-                            <a:noAutofit/>
-                          </wps:bodyPr>
-                        </wps:wsp>
-                      </wpg:grpSp>
+                          </a:ln>
+                        </wps:spPr>
+                        <wps:txbx>
+                          <w:txbxContent>
+                            <w:p>
+                              <w:pPr>
+                                <w:jc w:val="center"/>
+                                <w:rPr>
+                                  <w:b/>
+                                  <w:sz w:val="24"/>
+                                  <w:szCs w:val="24"/>
+                                </w:rPr>
+                              </w:pPr>
+                              <w:r>
+                                <w:rPr>
+                                  <w:b/>
+                                  <w:sz w:val="24"/>
+                                  <w:szCs w:val="24"/>
+                                </w:rPr>
+                                <w:t>DILG-CAR Regional Director</w:t>
+                              </w:r>
+                            </w:p>
+                          </w:txbxContent>
+                        </wps:txbx>
+                        <wps:bodyPr rot="0" spcFirstLastPara="0" vertOverflow="overflow" horzOverflow="overflow" vert="horz" wrap="square" lIns="91440" tIns="45720" rIns="91440" bIns="45720" numCol="1" spcCol="0" rtlCol="0" fromWordArt="0" anchor="t" anchorCtr="0" forceAA="0" compatLnSpc="1">
+                          <a:prstTxWarp prst="textNoShape">
+                            <a:avLst/>
+                          </a:prstTxWarp>
+                          <a:noAutofit/>
+                        </wps:bodyPr>
+                      </wps:wsp>
+                      <wps:wsp>
+                        <wps:cNvPr id="207" name="Straight Arrow Connector 207"/>
+                        <wps:cNvCnPr/>
+                        <wps:spPr>
+                          <a:xfrm flipV="1">
+                            <a:off x="1891863" y="1860331"/>
+                            <a:ext cx="1390650" cy="1439676"/>
+                          </a:xfrm>
+                          <a:prstGeom prst="straightConnector1">
+                            <a:avLst/>
+                          </a:prstGeom>
+                          <a:ln w="38100">
+                            <a:tailEnd type="triangle"/>
+                          </a:ln>
+                        </wps:spPr>
+                        <wps:style>
+                          <a:lnRef idx="1">
+                            <a:schemeClr val="accent1"/>
+                          </a:lnRef>
+                          <a:fillRef idx="0">
+                            <a:schemeClr val="accent1"/>
+                          </a:fillRef>
+                          <a:effectRef idx="0">
+                            <a:schemeClr val="accent1"/>
+                          </a:effectRef>
+                          <a:fontRef idx="minor">
+                            <a:schemeClr val="tx1"/>
+                          </a:fontRef>
+                        </wps:style>
+                        <wps:bodyPr/>
+                      </wps:wsp>
                     </wpg:wgp>
                   </a:graphicData>
                 </a:graphic>
-                <wp14:sizeRelV relativeFrom="margin">
-                  <wp14:pctHeight>0</wp14:pctHeight>
-                </wp14:sizeRelV>
               </wp:anchor>
             </w:drawing>
           </mc:Choice>
           <mc:Fallback>
             <w:pict>
-              <v:group w14:anchorId="7D46839E" id="Group 56" o:spid="_x0000_s1026" style="position:absolute;margin-left:-42pt;margin-top:24.75pt;width:558.4pt;height:367.1pt;z-index:251667456;mso-height-relative:margin" coordorigin=",-434" coordsize="70914,46622" o:gfxdata="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">
+              <v:group id="Group 209" o:spid="_x0000_s1026" style="position:absolute;margin-left:-39.7pt;margin-top:21.1pt;width:561.85pt;height:381.35pt;z-index:251689984" coordsize="71351,48432" o:gfxdata="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">
                 <v:shapetype id="_x0000_t202" coordsize="21600,21600" o:spt="202" path="m,l,21600r21600,l21600,xe">
                   <v:stroke joinstyle="miter"/>
                   <v:path gradientshapeok="t" o:connecttype="rect"/>
                 </v:shapetype>
-                <v:shape id="Text Box 54" o:spid="_x0000_s1027" type="#_x0000_t202" style="position:absolute;left:14668;top:9487;width:12929;height:4453;visibility:visible;mso-wrap-style:square;v-text-anchor:top" o:gfxdata="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" fillcolor="white [3201]" stroked="f" strokeweight=".5pt">
+                <v:shape id="Text Box 208" o:spid="_x0000_s1027" type="#_x0000_t202" style="position:absolute;left:15765;top:22071;width:11132;height:4353;visibility:visible;mso-wrap-style:square;v-text-anchor:top" o:gfxdata="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" fillcolor="white [3201]" stroked="f" strokeweight=".5pt">
                   <v:textbox>
                     <w:txbxContent>
                       <w:p>
                         <w:pPr>
-                          <w:pStyle w:val="NoSpacing"/>
                           <w:jc w:val="center"/>
-                          <w:rPr>
-                            <w:lang w:val="en-PH"/>
-                          </w:rPr>
                         </w:pPr>
                         <w:r>
-                          <w:rPr>
-                            <w:lang w:val="en-PH"/>
-                          </w:rPr>
-                          <w:t>Generated PDF file of PDS</w:t>
+                          <w:t>View Employee PDS</w:t>
                         </w:r>
                       </w:p>
                     </w:txbxContent>
                   </v:textbox>
                 </v:shape>
-                <v:group id="Group 244" o:spid="_x0000_s1028" style="position:absolute;top:1701;width:14668;height:15271" coordorigin="118,-3080" coordsize="14668,15272" o:gfxdata="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">
-                  <v:shapetype id="_x0000_t75" coordsize="21600,21600" o:spt="75" o:preferrelative="t" path="m@4@5l@4@11@9@11@9@5xe" filled="f" stroked="f">
-                    <v:stroke joinstyle="miter"/>
-                    <v:formulas>
-                      <v:f eqn="if lineDrawn pixelLineWidth 0"/>
-                      <v:f eqn="sum @0 1 0"/>
-                      <v:f eqn="sum 0 0 @1"/>
-                      <v:f eqn="prod @2 1 2"/>
-                      <v:f eqn="prod @3 21600 pixelWidth"/>
-                      <v:f eqn="prod @3 21600 pixelHeight"/>
-                      <v:f eqn="sum @0 0 1"/>
-                      <v:f eqn="prod @6 1 2"/>
-                      <v:f eqn="prod @7 21600 pixelWidth"/>
-                      <v:f eqn="sum @8 21600 0"/>
-                      <v:f eqn="prod @7 21600 pixelHeight"/>
-                      <v:f eqn="sum @10 21600 0"/>
-                    </v:formulas>
-                    <v:path o:extrusionok="f" gradientshapeok="t" o:connecttype="rect"/>
-                    <o:lock v:ext="edit" aspectratio="t"/>
-                  </v:shapetype>
-                  <v:shape id="Picture 245" o:spid="_x0000_s1029" type="#_x0000_t75" style="position:absolute;left:857;width:12192;height:12192;visibility:visible;mso-wrap-style:square" o:gfxdata="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">
-                    <v:imagedata r:id="rId8" o:title=""/>
-                    <v:path arrowok="t"/>
-                  </v:shape>
-                  <v:shape id="Text Box 246" o:spid="_x0000_s1030" type="#_x0000_t202" style="position:absolute;left:118;top:-3080;width:14669;height:2667;visibility:visible;mso-wrap-style:square;v-text-anchor:top" o:gfxdata="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" fillcolor="white [3201]" stroked="f" strokeweight=".5pt">
-                    <v:textbox>
-                      <w:txbxContent>
-                        <w:p>
-                          <w:pPr>
-                            <w:rPr>
-                              <w:b/>
-                              <w:sz w:val="24"/>
-                              <w:szCs w:val="24"/>
-                            </w:rPr>
-                          </w:pPr>
-                          <w:r>
-                            <w:rPr>
-                              <w:b/>
-                              <w:sz w:val="24"/>
-                              <w:szCs w:val="24"/>
-                            </w:rPr>
-                            <w:t>DILG-CAR Employee</w:t>
-                          </w:r>
-                        </w:p>
-                      </w:txbxContent>
-                    </v:textbox>
-                  </v:shape>
-                </v:group>
-                <v:group id="Group 13" o:spid="_x0000_s1031" style="position:absolute;left:29558;width:13176;height:17659" coordorigin="-581,-5758" coordsize="13191,17664" o:gfxdata="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">
-                  <v:shape id="Picture 1" o:spid="_x0000_s1032" type="#_x0000_t75" alt="Image result for web app icon" style="position:absolute;left:-200;top:-95;width:12001;height:12001;visibility:visible;mso-wrap-style:square" o:gfxdata="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">
-                    <v:imagedata r:id="rId9" o:title="Image result for web app icon"/>
-                    <v:path arrowok="t"/>
-                  </v:shape>
-                  <v:shape id="Text Box 3" o:spid="_x0000_s1033" type="#_x0000_t202" style="position:absolute;left:-581;top:-5758;width:13191;height:4988;visibility:visible;mso-wrap-style:square;v-text-anchor:top" o:gfxdata="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" fillcolor="white [3201]" stroked="f" strokeweight=".5pt">
-                    <v:textbox>
-                      <w:txbxContent>
-                        <w:p>
-                          <w:pPr>
-                            <w:pStyle w:val="NoSpacing"/>
-                            <w:jc w:val="center"/>
-                            <w:rPr>
-                              <w:b/>
-                              <w:sz w:val="24"/>
-                              <w:szCs w:val="24"/>
-                              <w:lang w:val="en-PH"/>
-                            </w:rPr>
-                          </w:pPr>
-                          <w:r>
-                            <w:rPr>
-                              <w:b/>
-                              <w:sz w:val="24"/>
-                              <w:szCs w:val="24"/>
-                              <w:lang w:val="en-PH"/>
-                            </w:rPr>
-                            <w:t>DILG-CAR HRIS Web Application</w:t>
-                          </w:r>
-                        </w:p>
-                      </w:txbxContent>
-                    </v:textbox>
-                  </v:shape>
-                </v:group>
-                <v:group id="Group 4" o:spid="_x0000_s1034" style="position:absolute;left:56246;top:1169;width:14668;height:14523" coordorigin="-158,-2011" coordsize="14668,14529" o:gfxdata="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">
-                  <v:shape id="Picture 5" o:spid="_x0000_s1035" type="#_x0000_t75" style="position:absolute;top:356;width:14510;height:12161;visibility:visible;mso-wrap-style:square" o:gfxdata="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">
-                    <v:imagedata r:id="rId10" o:title="" cropbottom="10609f"/>
-                    <v:path arrowok="t"/>
-                  </v:shape>
-                  <v:shape id="Text Box 6" o:spid="_x0000_s1036" type="#_x0000_t202" style="position:absolute;left:-158;top:-2011;width:14668;height:2666;visibility:visible;mso-wrap-style:square;v-text-anchor:top" o:gfxdata="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" fillcolor="white [3201]" stroked="f" strokeweight=".5pt">
-                    <v:textbox>
-                      <w:txbxContent>
-                        <w:p>
-                          <w:pPr>
-                            <w:jc w:val="center"/>
-                            <w:rPr>
-                              <w:b/>
-                              <w:sz w:val="24"/>
-                              <w:szCs w:val="24"/>
-                            </w:rPr>
-                          </w:pPr>
-                          <w:r>
-                            <w:rPr>
-                              <w:b/>
-                              <w:sz w:val="24"/>
-                              <w:szCs w:val="24"/>
-                            </w:rPr>
-                            <w:t>DILG-CAR HR Admin</w:t>
-                          </w:r>
-                        </w:p>
-                      </w:txbxContent>
-                    </v:textbox>
-                  </v:shape>
-                </v:group>
-                <v:group id="Group 241" o:spid="_x0000_s1037" style="position:absolute;left:13290;top:-434;width:16263;height:9810" coordorigin="-4554,-9778" coordsize="16270,9825" o:gfxdata="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">
-                  <v:shapetype id="_x0000_t32" coordsize="21600,21600" o:spt="32" o:oned="t" path="m,l21600,21600e" filled="f">
-                    <v:path arrowok="t" fillok="f" o:connecttype="none"/>
-                    <o:lock v:ext="edit" shapetype="t"/>
-                  </v:shapetype>
-                  <v:shape id="Straight Arrow Connector 242" o:spid="_x0000_s1038" type="#_x0000_t32" style="position:absolute;left:-4554;top:-107;width:16270;height:153;flip:y;visibility:visible;mso-wrap-style:square" o:connectortype="straight" o:gfxdata="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" strokecolor="#5b9bd5 [3204]" strokeweight="3pt">
-                    <v:stroke endarrow="block" joinstyle="miter"/>
-                  </v:shape>
-                  <v:shape id="Text Box 243" o:spid="_x0000_s1039" type="#_x0000_t202" style="position:absolute;left:-2460;top:-9778;width:12936;height:9550;visibility:visible;mso-wrap-style:square;v-text-anchor:top" o:gfxdata="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" fillcolor="white [3201]" stroked="f" strokeweight=".5pt">
+                <v:group id="Group 56" o:spid="_x0000_s1028" style="position:absolute;width:71351;height:48432" coordorigin=",-434" coordsize="71351,48432" o:gfxdata="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">
+                  <v:shape id="Text Box 54" o:spid="_x0000_s1029" type="#_x0000_t202" style="position:absolute;left:14668;top:9487;width:12929;height:4453;visibility:visible;mso-wrap-style:square;v-text-anchor:top" o:gfxdata="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" fillcolor="white [3201]" stroked="f" strokeweight=".5pt">
                     <v:textbox>
                       <w:txbxContent>
                         <w:p>
@@ -1059,150 +1087,322 @@
                             <w:rPr>
                               <w:lang w:val="en-PH"/>
                             </w:rPr>
-                            <w:t>Log in</w:t>
-                          </w:r>
-                          <w:r>
-                            <w:rPr>
-                              <w:lang w:val="en-PH"/>
-                            </w:rPr>
-                            <w:br/>
-                            <w:t>Filling out of PDS</w:t>
-                          </w:r>
-                        </w:p>
-                        <w:p>
-                          <w:pPr>
-                            <w:pStyle w:val="NoSpacing"/>
-                            <w:jc w:val="center"/>
-                            <w:rPr>
-                              <w:lang w:val="en-PH"/>
-                            </w:rPr>
-                          </w:pPr>
-                          <w:r>
-                            <w:rPr>
-                              <w:lang w:val="en-PH"/>
-                            </w:rPr>
-                            <w:t>View/Update/Edi</w:t>
-                          </w:r>
-                          <w:r>
-                            <w:rPr>
-                              <w:lang w:val="en-PH"/>
-                            </w:rPr>
-                            <w:t>t PDS for Corrections</w:t>
+                            <w:t>Generated PDF file of PDS</w:t>
                           </w:r>
                         </w:p>
                       </w:txbxContent>
                     </v:textbox>
                   </v:shape>
+                  <v:group id="Group 244" o:spid="_x0000_s1030" style="position:absolute;top:1701;width:14668;height:15271" coordorigin="118,-3080" coordsize="14668,15272" o:gfxdata="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">
+                    <v:shapetype id="_x0000_t75" coordsize="21600,21600" o:spt="75" o:preferrelative="t" path="m@4@5l@4@11@9@11@9@5xe" filled="f" stroked="f">
+                      <v:stroke joinstyle="miter"/>
+                      <v:formulas>
+                        <v:f eqn="if lineDrawn pixelLineWidth 0"/>
+                        <v:f eqn="sum @0 1 0"/>
+                        <v:f eqn="sum 0 0 @1"/>
+                        <v:f eqn="prod @2 1 2"/>
+                        <v:f eqn="prod @3 21600 pixelWidth"/>
+                        <v:f eqn="prod @3 21600 pixelHeight"/>
+                        <v:f eqn="sum @0 0 1"/>
+                        <v:f eqn="prod @6 1 2"/>
+                        <v:f eqn="prod @7 21600 pixelWidth"/>
+                        <v:f eqn="sum @8 21600 0"/>
+                        <v:f eqn="prod @7 21600 pixelHeight"/>
+                        <v:f eqn="sum @10 21600 0"/>
+                      </v:formulas>
+                      <v:path o:extrusionok="f" gradientshapeok="t" o:connecttype="rect"/>
+                      <o:lock v:ext="edit" aspectratio="t"/>
+                    </v:shapetype>
+                    <v:shape id="Picture 245" o:spid="_x0000_s1031" type="#_x0000_t75" style="position:absolute;left:857;width:12192;height:12192;visibility:visible;mso-wrap-style:square" o:gfxdata="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">
+                      <v:imagedata r:id="rId9" o:title=""/>
+                      <v:path arrowok="t"/>
+                    </v:shape>
+                    <v:shape id="Text Box 246" o:spid="_x0000_s1032" type="#_x0000_t202" style="position:absolute;left:118;top:-3080;width:14669;height:2667;visibility:visible;mso-wrap-style:square;v-text-anchor:top" o:gfxdata="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" fillcolor="white [3201]" stroked="f" strokeweight=".5pt">
+                      <v:textbox>
+                        <w:txbxContent>
+                          <w:p>
+                            <w:pPr>
+                              <w:rPr>
+                                <w:b/>
+                                <w:sz w:val="24"/>
+                                <w:szCs w:val="24"/>
+                              </w:rPr>
+                            </w:pPr>
+                            <w:r>
+                              <w:rPr>
+                                <w:b/>
+                                <w:sz w:val="24"/>
+                                <w:szCs w:val="24"/>
+                              </w:rPr>
+                              <w:t>DILG-CAR Employee</w:t>
+                            </w:r>
+                          </w:p>
+                        </w:txbxContent>
+                      </v:textbox>
+                    </v:shape>
+                  </v:group>
+                  <v:group id="Group 13" o:spid="_x0000_s1033" style="position:absolute;left:29558;width:13176;height:17659" coordorigin="-581,-5758" coordsize="13191,17664" o:gfxdata="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">
+                    <v:shape id="Picture 1" o:spid="_x0000_s1034" type="#_x0000_t75" alt="Image result for web app icon" style="position:absolute;left:-200;top:-95;width:12001;height:12001;visibility:visible;mso-wrap-style:square" o:gfxdata="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">
+                      <v:imagedata r:id="rId10" o:title="Image result for web app icon"/>
+                      <v:path arrowok="t"/>
+                    </v:shape>
+                    <v:shape id="Text Box 3" o:spid="_x0000_s1035" type="#_x0000_t202" style="position:absolute;left:-581;top:-5758;width:13191;height:4988;visibility:visible;mso-wrap-style:square;v-text-anchor:top" o:gfxdata="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" fillcolor="white [3201]" stroked="f" strokeweight=".5pt">
+                      <v:textbox>
+                        <w:txbxContent>
+                          <w:p>
+                            <w:pPr>
+                              <w:pStyle w:val="NoSpacing"/>
+                              <w:jc w:val="center"/>
+                              <w:rPr>
+                                <w:b/>
+                                <w:sz w:val="24"/>
+                                <w:szCs w:val="24"/>
+                                <w:lang w:val="en-PH"/>
+                              </w:rPr>
+                            </w:pPr>
+                            <w:r>
+                              <w:rPr>
+                                <w:b/>
+                                <w:sz w:val="24"/>
+                                <w:szCs w:val="24"/>
+                                <w:lang w:val="en-PH"/>
+                              </w:rPr>
+                              <w:t>DILG-CAR HRIS Web Application</w:t>
+                            </w:r>
+                          </w:p>
+                        </w:txbxContent>
+                      </v:textbox>
+                    </v:shape>
+                  </v:group>
+                  <v:group id="Group 4" o:spid="_x0000_s1036" style="position:absolute;left:56246;top:1169;width:14668;height:14523" coordorigin="-158,-2011" coordsize="14668,14529" o:gfxdata="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">
+                    <v:shape id="Picture 5" o:spid="_x0000_s1037" type="#_x0000_t75" style="position:absolute;top:356;width:14510;height:12161;visibility:visible;mso-wrap-style:square" o:gfxdata="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">
+                      <v:imagedata r:id="rId11" o:title="" cropbottom="10609f"/>
+                      <v:path arrowok="t"/>
+                    </v:shape>
+                    <v:shape id="Text Box 6" o:spid="_x0000_s1038" type="#_x0000_t202" style="position:absolute;left:-158;top:-2011;width:14668;height:2666;visibility:visible;mso-wrap-style:square;v-text-anchor:top" o:gfxdata="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" fillcolor="white [3201]" stroked="f" strokeweight=".5pt">
+                      <v:textbox>
+                        <w:txbxContent>
+                          <w:p>
+                            <w:pPr>
+                              <w:jc w:val="center"/>
+                              <w:rPr>
+                                <w:b/>
+                                <w:sz w:val="24"/>
+                                <w:szCs w:val="24"/>
+                              </w:rPr>
+                            </w:pPr>
+                            <w:r>
+                              <w:rPr>
+                                <w:b/>
+                                <w:sz w:val="24"/>
+                                <w:szCs w:val="24"/>
+                              </w:rPr>
+                              <w:t>DILG-CAR HR Admin</w:t>
+                            </w:r>
+                          </w:p>
+                        </w:txbxContent>
+                      </v:textbox>
+                    </v:shape>
+                  </v:group>
+                  <v:group id="Group 241" o:spid="_x0000_s1039" style="position:absolute;left:13290;top:-434;width:16263;height:9810" coordorigin="-4554,-9778" coordsize="16270,9825" o:gfxdata="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">
+                    <v:shapetype id="_x0000_t32" coordsize="21600,21600" o:spt="32" o:oned="t" path="m,l21600,21600e" filled="f">
+                      <v:path arrowok="t" fillok="f" o:connecttype="none"/>
+                      <o:lock v:ext="edit" shapetype="t"/>
+                    </v:shapetype>
+                    <v:shape id="Straight Arrow Connector 242" o:spid="_x0000_s1040" type="#_x0000_t32" style="position:absolute;left:-4554;top:-107;width:16270;height:153;flip:y;visibility:visible;mso-wrap-style:square" o:connectortype="straight" o:gfxdata="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" strokecolor="#5b9bd5 [3204]" strokeweight="3pt">
+                      <v:stroke endarrow="block" joinstyle="miter"/>
+                    </v:shape>
+                    <v:shape id="Text Box 243" o:spid="_x0000_s1041" type="#_x0000_t202" style="position:absolute;left:-2460;top:-9778;width:12936;height:9550;visibility:visible;mso-wrap-style:square;v-text-anchor:top" o:gfxdata="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" fillcolor="white [3201]" stroked="f" strokeweight=".5pt">
+                      <v:textbox>
+                        <w:txbxContent>
+                          <w:p>
+                            <w:pPr>
+                              <w:pStyle w:val="NoSpacing"/>
+                              <w:jc w:val="center"/>
+                              <w:rPr>
+                                <w:lang w:val="en-PH"/>
+                              </w:rPr>
+                            </w:pPr>
+                            <w:r>
+                              <w:rPr>
+                                <w:lang w:val="en-PH"/>
+                              </w:rPr>
+                              <w:t>Log in</w:t>
+                            </w:r>
+                            <w:r>
+                              <w:rPr>
+                                <w:lang w:val="en-PH"/>
+                              </w:rPr>
+                              <w:br/>
+                              <w:t>Filling out of PDS</w:t>
+                            </w:r>
+                          </w:p>
+                          <w:p>
+                            <w:pPr>
+                              <w:pStyle w:val="NoSpacing"/>
+                              <w:jc w:val="center"/>
+                              <w:rPr>
+                                <w:lang w:val="en-PH"/>
+                              </w:rPr>
+                            </w:pPr>
+                            <w:r>
+                              <w:rPr>
+                                <w:lang w:val="en-PH"/>
+                              </w:rPr>
+                              <w:t>View/Update/Edi</w:t>
+                            </w:r>
+                            <w:r>
+                              <w:rPr>
+                                <w:lang w:val="en-PH"/>
+                              </w:rPr>
+                              <w:t>t PDS for Corrections</w:t>
+                            </w:r>
+                          </w:p>
+                        </w:txbxContent>
+                      </v:textbox>
+                    </v:shape>
+                  </v:group>
+                  <v:group id="Group 10" o:spid="_x0000_s1042" style="position:absolute;left:43168;top:4997;width:14719;height:5048" coordorigin="114,-1828" coordsize="15223,5057" o:gfxdata="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">
+                    <v:shape id="Text Box 12" o:spid="_x0000_s1043" type="#_x0000_t202" style="position:absolute;left:669;top:-1828;width:14669;height:4802;visibility:visible;mso-wrap-style:square;v-text-anchor:top" o:gfxdata="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" fillcolor="white [3201]" stroked="f" strokeweight=".5pt">
+                      <v:textbox>
+                        <w:txbxContent>
+                          <w:p>
+                            <w:pPr>
+                              <w:jc w:val="center"/>
+                            </w:pPr>
+                            <w:r>
+                              <w:t>Validation of Employee PDS</w:t>
+                            </w:r>
+                          </w:p>
+                        </w:txbxContent>
+                      </v:textbox>
+                    </v:shape>
+                    <v:shape id="Straight Arrow Connector 11" o:spid="_x0000_s1044" type="#_x0000_t32" style="position:absolute;left:114;top:3228;width:15224;height:0;flip:x y;visibility:visible;mso-wrap-style:square" o:connectortype="straight" o:gfxdata="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" strokecolor="#5b9bd5 [3204]" strokeweight="3pt">
+                      <v:stroke endarrow="block" joinstyle="miter"/>
+                    </v:shape>
+                  </v:group>
+                  <v:group id="Group 253" o:spid="_x0000_s1045" style="position:absolute;left:43061;top:10313;width:15075;height:2661" coordorigin=",569" coordsize="15587,2667" o:gfxdata="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">
+                    <v:shape id="Text Box 255" o:spid="_x0000_s1046" type="#_x0000_t202" style="position:absolute;left:515;top:569;width:14668;height:2667;visibility:visible;mso-wrap-style:square;v-text-anchor:top" o:gfxdata="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" fillcolor="white [3201]" stroked="f" strokeweight=".5pt">
+                      <v:textbox>
+                        <w:txbxContent>
+                          <w:p>
+                            <w:pPr>
+                              <w:jc w:val="center"/>
+                            </w:pPr>
+                            <w:r>
+                              <w:t>Submit to HR</w:t>
+                            </w:r>
+                          </w:p>
+                        </w:txbxContent>
+                      </v:textbox>
+                    </v:shape>
+                    <v:shape id="Straight Arrow Connector 254" o:spid="_x0000_s1047" type="#_x0000_t32" style="position:absolute;top:3236;width:15587;height:0;visibility:visible;mso-wrap-style:square" o:connectortype="straight" o:gfxdata="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" strokecolor="#5b9bd5 [3204]" strokeweight="3pt">
+                      <v:stroke endarrow="block" joinstyle="miter"/>
+                    </v:shape>
+                  </v:group>
+                  <v:group id="Group 21" o:spid="_x0000_s1048" style="position:absolute;left:37155;top:18315;width:20728;height:15146" coordorigin="10575,-610" coordsize="20730,15146" o:gfxdata="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">
+                    <v:shape id="Text Box 19" o:spid="_x0000_s1049" type="#_x0000_t202" style="position:absolute;left:18064;top:3926;width:7728;height:2661;visibility:visible;mso-wrap-style:square;v-text-anchor:top" o:gfxdata="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" fillcolor="white [3201]" stroked="f" strokeweight=".5pt">
+                      <v:textbox>
+                        <w:txbxContent>
+                          <w:p>
+                            <w:pPr>
+                              <w:jc w:val="center"/>
+                            </w:pPr>
+                            <w:r>
+                              <w:t>Store PDS</w:t>
+                            </w:r>
+                          </w:p>
+                        </w:txbxContent>
+                      </v:textbox>
+                    </v:shape>
+                    <v:shape id="Straight Arrow Connector 17" o:spid="_x0000_s1050" type="#_x0000_t32" style="position:absolute;left:10575;top:-610;width:20730;height:15145;visibility:visible;mso-wrap-style:square" o:connectortype="straight" o:gfxdata="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" strokecolor="#5b9bd5 [3204]" strokeweight="3pt">
+                      <v:stroke endarrow="block" joinstyle="miter"/>
+                    </v:shape>
+                  </v:group>
+                  <v:group id="Group 22" o:spid="_x0000_s1051" style="position:absolute;left:41026;top:16191;width:19721;height:14305" coordorigin="3743,-2650" coordsize="19725,14307" o:gfxdata="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">
+                    <v:shape id="Text Box 20" o:spid="_x0000_s1052" type="#_x0000_t202" style="position:absolute;left:12315;top:1219;width:9422;height:2661;visibility:visible;mso-wrap-style:square;v-text-anchor:top" o:gfxdata="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" fillcolor="white [3201]" stroked="f" strokeweight=".5pt">
+                      <v:textbox>
+                        <w:txbxContent>
+                          <w:p>
+                            <w:pPr>
+                              <w:jc w:val="center"/>
+                            </w:pPr>
+                            <w:r>
+                              <w:t>Retrieve</w:t>
+                            </w:r>
+                            <w:r>
+                              <w:t xml:space="preserve"> PDS</w:t>
+                            </w:r>
+                          </w:p>
+                        </w:txbxContent>
+                      </v:textbox>
+                    </v:shape>
+                    <v:shape id="Straight Arrow Connector 18" o:spid="_x0000_s1053" type="#_x0000_t32" style="position:absolute;left:3743;top:-2650;width:19726;height:14306;flip:x y;visibility:visible;mso-wrap-style:square" o:connectortype="straight" o:gfxdata="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" strokecolor="#5b9bd5 [3204]" strokeweight="3pt">
+                      <v:stroke endarrow="block" joinstyle="miter"/>
+                    </v:shape>
+                  </v:group>
+                  <v:group id="Group 15" o:spid="_x0000_s1054" style="position:absolute;left:56683;top:32390;width:14668;height:15607" coordorigin="27108,5731" coordsize="14668,15607" o:gfxdata="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">
+                    <v:shape id="Picture 2" o:spid="_x0000_s1055" type="#_x0000_t75" alt="Image result for database icon" style="position:absolute;left:27932;top:5731;width:12382;height:12383;visibility:visible;mso-wrap-style:square" o:gfxdata="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">
+                      <v:imagedata r:id="rId12" o:title="Image result for database icon"/>
+                      <v:path arrowok="t"/>
+                    </v:shape>
+                    <v:shape id="Text Box 14" o:spid="_x0000_s1056" type="#_x0000_t202" style="position:absolute;left:27108;top:18672;width:14669;height:2667;visibility:visible;mso-wrap-style:square;v-text-anchor:top" o:gfxdata="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" fillcolor="white [3201]" stroked="f" strokeweight=".5pt">
+                      <v:textbox>
+                        <w:txbxContent>
+                          <w:p>
+                            <w:pPr>
+                              <w:jc w:val="center"/>
+                              <w:rPr>
+                                <w:b/>
+                                <w:sz w:val="24"/>
+                                <w:szCs w:val="24"/>
+                              </w:rPr>
+                            </w:pPr>
+                            <w:r>
+                              <w:rPr>
+                                <w:b/>
+                                <w:sz w:val="24"/>
+                                <w:szCs w:val="24"/>
+                              </w:rPr>
+                              <w:t>Database</w:t>
+                            </w:r>
+                          </w:p>
+                        </w:txbxContent>
+                      </v:textbox>
+                    </v:shape>
+                  </v:group>
                 </v:group>
-                <v:group id="Group 10" o:spid="_x0000_s1040" style="position:absolute;left:43168;top:4997;width:14719;height:5048" coordorigin="114,-1828" coordsize="15223,5057" o:gfxdata="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">
-                  <v:shape id="Text Box 12" o:spid="_x0000_s1041" type="#_x0000_t202" style="position:absolute;left:669;top:-1828;width:14669;height:4802;visibility:visible;mso-wrap-style:square;v-text-anchor:top" o:gfxdata="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" fillcolor="white [3201]" stroked="f" strokeweight=".5pt">
-                    <v:textbox>
-                      <w:txbxContent>
-                        <w:p>
-                          <w:pPr>
-                            <w:jc w:val="center"/>
-                          </w:pPr>
-                          <w:r>
-                            <w:t>Validation of Employee PDS</w:t>
-                          </w:r>
-                        </w:p>
-                      </w:txbxContent>
-                    </v:textbox>
-                  </v:shape>
-                  <v:shape id="Straight Arrow Connector 11" o:spid="_x0000_s1042" type="#_x0000_t32" style="position:absolute;left:114;top:3228;width:15224;height:0;flip:x y;visibility:visible;mso-wrap-style:square" o:connectortype="straight" o:gfxdata="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" strokecolor="#5b9bd5 [3204]" strokeweight="3pt">
-                    <v:stroke endarrow="block" joinstyle="miter"/>
-                  </v:shape>
-                </v:group>
-                <v:group id="Group 253" o:spid="_x0000_s1043" style="position:absolute;left:43061;top:10313;width:15075;height:2661" coordorigin=",569" coordsize="15587,2667" o:gfxdata="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">
-                  <v:shape id="Text Box 255" o:spid="_x0000_s1044" type="#_x0000_t202" style="position:absolute;left:515;top:569;width:14668;height:2667;visibility:visible;mso-wrap-style:square;v-text-anchor:top" o:gfxdata="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" fillcolor="white [3201]" stroked="f" strokeweight=".5pt">
-                    <v:textbox>
-                      <w:txbxContent>
-                        <w:p>
-                          <w:pPr>
-                            <w:jc w:val="center"/>
-                          </w:pPr>
-                          <w:r>
-                            <w:t>Submit to HR</w:t>
-                          </w:r>
-                        </w:p>
-                      </w:txbxContent>
-                    </v:textbox>
-                  </v:shape>
-                  <v:shape id="Straight Arrow Connector 254" o:spid="_x0000_s1045" type="#_x0000_t32" style="position:absolute;top:3236;width:15587;height:0;visibility:visible;mso-wrap-style:square" o:connectortype="straight" o:gfxdata="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" strokecolor="#5b9bd5 [3204]" strokeweight="3pt">
-                    <v:stroke endarrow="block" joinstyle="miter"/>
-                  </v:shape>
-                </v:group>
-                <v:group id="Group 21" o:spid="_x0000_s1046" style="position:absolute;left:26581;top:18925;width:8313;height:10748" coordsize="8313,10747" o:gfxdata="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">
-                  <v:shape id="Straight Arrow Connector 17" o:spid="_x0000_s1047" type="#_x0000_t32" style="position:absolute;left:8166;width:147;height:10747;visibility:visible;mso-wrap-style:square" o:connectortype="straight" o:gfxdata="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" strokecolor="#5b9bd5 [3204]" strokeweight="3pt">
-                    <v:stroke endarrow="block" joinstyle="miter"/>
-                  </v:shape>
-                  <v:shape id="Text Box 19" o:spid="_x0000_s1048" type="#_x0000_t202" style="position:absolute;top:3504;width:7728;height:2661;visibility:visible;mso-wrap-style:square;v-text-anchor:top" o:gfxdata="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" fillcolor="white [3201]" stroked="f" strokeweight=".5pt">
-                    <v:textbox>
-                      <w:txbxContent>
-                        <w:p>
-                          <w:pPr>
-                            <w:jc w:val="center"/>
-                          </w:pPr>
-                          <w:r>
-                            <w:t>Store PDS</w:t>
-                          </w:r>
-                        </w:p>
-                      </w:txbxContent>
-                    </v:textbox>
-                  </v:shape>
-                </v:group>
-                <v:group id="Group 22" o:spid="_x0000_s1049" style="position:absolute;left:37639;top:19138;width:9899;height:10268" coordorigin="356,296" coordsize="9901,10269" o:gfxdata="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">
-                  <v:shape id="Straight Arrow Connector 18" o:spid="_x0000_s1050" type="#_x0000_t32" style="position:absolute;left:356;top:296;width:101;height:10270;flip:x y;visibility:visible;mso-wrap-style:square" o:connectortype="straight" o:gfxdata="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" strokecolor="#5b9bd5 [3204]" strokeweight="3pt">
-                    <v:stroke endarrow="block" joinstyle="miter"/>
-                  </v:shape>
-                  <v:shape id="Text Box 20" o:spid="_x0000_s1051" type="#_x0000_t202" style="position:absolute;left:835;top:3527;width:9422;height:2661;visibility:visible;mso-wrap-style:square;v-text-anchor:top" o:gfxdata="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" fillcolor="white [3201]" stroked="f" strokeweight=".5pt">
-                    <v:textbox>
-                      <w:txbxContent>
-                        <w:p>
-                          <w:pPr>
-                            <w:jc w:val="center"/>
-                          </w:pPr>
-                          <w:r>
-                            <w:t>Retrieve</w:t>
-                          </w:r>
-                          <w:r>
-                            <w:t xml:space="preserve"> PDS</w:t>
-                          </w:r>
-                        </w:p>
-                      </w:txbxContent>
-                    </v:textbox>
-                  </v:shape>
-                </v:group>
-                <v:group id="Group 15" o:spid="_x0000_s1052" style="position:absolute;left:29983;top:29983;width:14669;height:16205" coordorigin="409,3325" coordsize="14668,16204" o:gfxdata="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">
-                  <v:shape id="Picture 2" o:spid="_x0000_s1053" type="#_x0000_t75" alt="Image result for database icon" style="position:absolute;left:1068;top:3325;width:12383;height:12382;visibility:visible;mso-wrap-style:square" o:gfxdata="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">
-                    <v:imagedata r:id="rId11" o:title="Image result for database icon"/>
-                    <v:path arrowok="t"/>
-                  </v:shape>
-                  <v:shape id="Text Box 14" o:spid="_x0000_s1054" type="#_x0000_t202" style="position:absolute;left:409;top:16862;width:14668;height:2667;visibility:visible;mso-wrap-style:square;v-text-anchor:top" o:gfxdata="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" fillcolor="white [3201]" stroked="f" strokeweight=".5pt">
-                    <v:textbox>
-                      <w:txbxContent>
-                        <w:p>
-                          <w:pPr>
-                            <w:jc w:val="center"/>
-                            <w:rPr>
-                              <w:b/>
-                              <w:sz w:val="24"/>
-                              <w:szCs w:val="24"/>
-                            </w:rPr>
-                          </w:pPr>
-                          <w:r>
-                            <w:rPr>
-                              <w:b/>
-                              <w:sz w:val="24"/>
-                              <w:szCs w:val="24"/>
-                            </w:rPr>
-                            <w:t>Database</w:t>
-                          </w:r>
-                        </w:p>
-                      </w:txbxContent>
-                    </v:textbox>
-                  </v:shape>
-                </v:group>
+                <v:shape id="Picture 206" o:spid="_x0000_s1057" type="#_x0000_t75" style="position:absolute;left:7725;top:33738;width:12185;height:12738;visibility:visible;mso-wrap-style:square" o:gfxdata="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">
+                  <v:imagedata r:id="rId13" o:title=""/>
+                  <v:path arrowok="t"/>
+                </v:shape>
+                <v:shape id="Text Box 205" o:spid="_x0000_s1058" type="#_x0000_t202" style="position:absolute;left:5990;top:28693;width:15430;height:4928;visibility:visible;mso-wrap-style:square;v-text-anchor:top" o:gfxdata="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" fillcolor="white [3201]" stroked="f" strokeweight=".5pt">
+                  <v:textbox>
+                    <w:txbxContent>
+                      <w:p>
+                        <w:pPr>
+                          <w:jc w:val="center"/>
+                          <w:rPr>
+                            <w:b/>
+                            <w:sz w:val="24"/>
+                            <w:szCs w:val="24"/>
+                          </w:rPr>
+                        </w:pPr>
+                        <w:r>
+                          <w:rPr>
+                            <w:b/>
+                            <w:sz w:val="24"/>
+                            <w:szCs w:val="24"/>
+                          </w:rPr>
+                          <w:t>DILG-CAR Regional Director</w:t>
+                        </w:r>
+                      </w:p>
+                    </w:txbxContent>
+                  </v:textbox>
+                </v:shape>
+                <v:shape id="Straight Arrow Connector 207" o:spid="_x0000_s1059" type="#_x0000_t32" style="position:absolute;left:18918;top:18603;width:13907;height:14397;flip:y;visibility:visible;mso-wrap-style:square" o:connectortype="straight" o:gfxdata="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" strokecolor="#5b9bd5 [3204]" strokeweight="3pt">
+                  <v:stroke endarrow="block" joinstyle="miter"/>
+                </v:shape>
               </v:group>
             </w:pict>
           </mc:Fallback>
@@ -1225,7 +1425,7 @@
         <mc:AlternateContent>
           <mc:Choice Requires="wps">
             <w:drawing>
-              <wp:anchor distT="0" distB="0" distL="114300" distR="114300" simplePos="0" relativeHeight="251671552" behindDoc="0" locked="0" layoutInCell="1" allowOverlap="1" wp14:anchorId="0F8E30F6" wp14:editId="5CF918BE">
+              <wp:anchor distT="0" distB="0" distL="114300" distR="114300" simplePos="0" relativeHeight="251653120" behindDoc="0" locked="0" layoutInCell="1" allowOverlap="1" wp14:anchorId="336F849B" wp14:editId="583F0A78">
                 <wp:simplePos x="0" y="0"/>
                 <wp:positionH relativeFrom="column">
                   <wp:posOffset>857250</wp:posOffset>
@@ -1277,7 +1477,7 @@
           </mc:Choice>
           <mc:Fallback>
             <w:pict>
-              <v:shape w14:anchorId="477839AE" id="Straight Arrow Connector 60" o:spid="_x0000_s1026" type="#_x0000_t32" style="position:absolute;margin-left:67.5pt;margin-top:.8pt;width:115.9pt;height:0;flip:x y;z-index:251671552;visibility:visible;mso-wrap-style:square;mso-wrap-distance-left:9pt;mso-wrap-distance-top:0;mso-wrap-distance-right:9pt;mso-wrap-distance-bottom:0;mso-position-horizontal:absolute;mso-position-horizontal-relative:text;mso-position-vertical:absolute;mso-position-vertical-relative:text" o:gfxdata="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" strokecolor="#5b9bd5 [3204]" strokeweight="3pt">
+              <v:shape w14:anchorId="543672FB" id="Straight Arrow Connector 60" o:spid="_x0000_s1026" type="#_x0000_t32" style="position:absolute;margin-left:67.5pt;margin-top:.8pt;width:115.9pt;height:0;flip:x y;z-index:251653120;visibility:visible;mso-wrap-style:square;mso-wrap-distance-left:9pt;mso-wrap-distance-top:0;mso-wrap-distance-right:9pt;mso-wrap-distance-bottom:0;mso-position-horizontal:absolute;mso-position-horizontal-relative:text;mso-position-vertical:absolute;mso-position-vertical-relative:text" o:gfxdata="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" strokecolor="#5b9bd5 [3204]" strokeweight="3pt">
                 <v:stroke endarrow="block" joinstyle="miter"/>
               </v:shape>
             </w:pict>
@@ -1310,7 +1510,7 @@
         <mc:AlternateContent>
           <mc:Choice Requires="wpg">
             <w:drawing>
-              <wp:anchor distT="0" distB="0" distL="114300" distR="114300" simplePos="0" relativeHeight="251702272" behindDoc="0" locked="0" layoutInCell="1" allowOverlap="1">
+              <wp:anchor distT="0" distB="0" distL="114300" distR="114300" simplePos="0" relativeHeight="251683840" behindDoc="0" locked="0" layoutInCell="1" allowOverlap="1" wp14:anchorId="774180D5" wp14:editId="26F85B79">
                 <wp:simplePos x="0" y="0"/>
                 <wp:positionH relativeFrom="column">
                   <wp:posOffset>-559558</wp:posOffset>
@@ -2015,9 +2215,9 @@
                             <wpg:grpSpPr>
                               <a:xfrm>
                                 <a:off x="3762375" y="1905000"/>
-                                <a:ext cx="989965" cy="1026795"/>
+                                <a:ext cx="989371" cy="1026795"/>
                                 <a:chOff x="35626" y="29689"/>
-                                <a:chExt cx="990173" cy="1026984"/>
+                                <a:chExt cx="989579" cy="1026984"/>
                               </a:xfrm>
                             </wpg:grpSpPr>
                             <wps:wsp>
@@ -2056,8 +2256,8 @@
                               <wps:cNvSpPr txBox="1"/>
                               <wps:spPr>
                                 <a:xfrm>
-                                  <a:off x="83550" y="352764"/>
-                                  <a:ext cx="942249" cy="266065"/>
+                                  <a:off x="82956" y="216188"/>
+                                  <a:ext cx="942249" cy="732799"/>
                                 </a:xfrm>
                                 <a:prstGeom prst="rect">
                                   <a:avLst/>
@@ -2076,7 +2276,10 @@
                                       <w:jc w:val="center"/>
                                     </w:pPr>
                                     <w:r>
-                                      <w:t>Retrieve PDS</w:t>
+                                      <w:t xml:space="preserve">Retrieve </w:t>
+                                    </w:r>
+                                    <w:r>
+                                      <w:t>Leave Application</w:t>
                                     </w:r>
                                   </w:p>
                                 </w:txbxContent>
@@ -2197,7 +2400,7 @@
                             </pic:cNvPicPr>
                           </pic:nvPicPr>
                           <pic:blipFill>
-                            <a:blip r:embed="rId12">
+                            <a:blip r:embed="rId8">
                               <a:extLst>
                                 <a:ext uri="{28A0092B-C50C-407E-A947-70E740481C1C}">
                                   <a14:useLocalDpi xmlns:a14="http://schemas.microsoft.com/office/drawing/2010/main" val="0"/>
@@ -2285,7 +2488,7 @@
                             </pic:cNvPicPr>
                           </pic:nvPicPr>
                           <pic:blipFill>
-                            <a:blip r:embed="rId13" cstate="print">
+                            <a:blip r:embed="rId14" cstate="print">
                               <a:extLst>
                                 <a:ext uri="{28A0092B-C50C-407E-A947-70E740481C1C}">
                                   <a14:useLocalDpi xmlns:a14="http://schemas.microsoft.com/office/drawing/2010/main" val="0"/>
@@ -2572,11 +2775,11 @@
           </mc:Choice>
           <mc:Fallback>
             <w:pict>
-              <v:group id="Group 204" o:spid="_x0000_s1055" style="position:absolute;margin-left:-44.05pt;margin-top:-12.9pt;width:564.7pt;height:507.7pt;z-index:251702272" coordsize="71716,64478" o:gfxdata="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">
-                <v:group id="Group 63" o:spid="_x0000_s1056" style="position:absolute;top:5186;width:70961;height:45624" coordsize="70961,45624" o:gfxdata="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">
-                  <v:group id="Group 24" o:spid="_x0000_s1057" style="position:absolute;width:70961;height:45624" coordsize="70961,45636" o:gfxdata="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">
-                    <v:group id="Group 25" o:spid="_x0000_s1058" style="position:absolute;left:13239;top:750;width:16263;height:9536" coordorigin="-4554,-8549" coordsize="16270,9549" o:gfxdata="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">
-                      <v:shape id="Text Box 27" o:spid="_x0000_s1059" type="#_x0000_t202" style="position:absolute;left:-2191;top:-8549;width:12935;height:9549;visibility:visible;mso-wrap-style:square;v-text-anchor:top" o:gfxdata="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" fillcolor="white [3201]" stroked="f" strokeweight=".5pt">
+              <v:group w14:anchorId="774180D5" id="Group 204" o:spid="_x0000_s1060" style="position:absolute;margin-left:-44.05pt;margin-top:-12.9pt;width:564.7pt;height:507.7pt;z-index:251683840" coordsize="71716,64478" o:gfxdata="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">
+                <v:group id="Group 63" o:spid="_x0000_s1061" style="position:absolute;top:5186;width:70961;height:45624" coordsize="70961,45624" o:gfxdata="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">
+                  <v:group id="Group 24" o:spid="_x0000_s1062" style="position:absolute;width:70961;height:45624" coordsize="70961,45636" o:gfxdata="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">
+                    <v:group id="Group 25" o:spid="_x0000_s1063" style="position:absolute;left:13239;top:750;width:16263;height:9536" coordorigin="-4554,-8549" coordsize="16270,9549" o:gfxdata="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">
+                      <v:shape id="Text Box 27" o:spid="_x0000_s1064" type="#_x0000_t202" style="position:absolute;left:-2191;top:-8549;width:12935;height:9549;visibility:visible;mso-wrap-style:square;v-text-anchor:top" o:gfxdata="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" fillcolor="white [3201]" stroked="f" strokeweight=".5pt">
                         <v:textbox>
                           <w:txbxContent>
                             <w:p>
@@ -2631,16 +2834,16 @@
                           </w:txbxContent>
                         </v:textbox>
                       </v:shape>
-                      <v:shape id="Straight Arrow Connector 26" o:spid="_x0000_s1060" type="#_x0000_t32" style="position:absolute;left:-4554;top:-298;width:16270;height:154;flip:y;visibility:visible;mso-wrap-style:square" o:connectortype="straight" o:gfxdata="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" strokecolor="#5b9bd5 [3204]" strokeweight="3pt">
+                      <v:shape id="Straight Arrow Connector 26" o:spid="_x0000_s1065" type="#_x0000_t32" style="position:absolute;left:-4554;top:-298;width:16270;height:154;flip:y;visibility:visible;mso-wrap-style:square" o:connectortype="straight" o:gfxdata="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" strokecolor="#5b9bd5 [3204]" strokeweight="3pt">
                         <v:stroke endarrow="block" joinstyle="miter"/>
                       </v:shape>
                     </v:group>
-                    <v:group id="Group 28" o:spid="_x0000_s1061" style="position:absolute;top:1714;width:14668;height:15272" coordorigin="118,-3080" coordsize="14668,15272" o:gfxdata="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">
-                      <v:shape id="Picture 29" o:spid="_x0000_s1062" type="#_x0000_t75" style="position:absolute;left:857;width:12192;height:12192;visibility:visible;mso-wrap-style:square" o:gfxdata="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">
-                        <v:imagedata r:id="rId8" o:title=""/>
+                    <v:group id="Group 28" o:spid="_x0000_s1066" style="position:absolute;top:1714;width:14668;height:15272" coordorigin="118,-3080" coordsize="14668,15272" o:gfxdata="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">
+                      <v:shape id="Picture 29" o:spid="_x0000_s1067" type="#_x0000_t75" style="position:absolute;left:857;width:12192;height:12192;visibility:visible;mso-wrap-style:square" o:gfxdata="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">
+                        <v:imagedata r:id="rId9" o:title=""/>
                         <v:path arrowok="t"/>
                       </v:shape>
-                      <v:shape id="Text Box 30" o:spid="_x0000_s1063" type="#_x0000_t202" style="position:absolute;left:118;top:-3080;width:14669;height:2667;visibility:visible;mso-wrap-style:square;v-text-anchor:top" o:gfxdata="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" fillcolor="white [3201]" stroked="f" strokeweight=".5pt">
+                      <v:shape id="Text Box 30" o:spid="_x0000_s1068" type="#_x0000_t202" style="position:absolute;left:118;top:-3080;width:14669;height:2667;visibility:visible;mso-wrap-style:square;v-text-anchor:top" o:gfxdata="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" fillcolor="white [3201]" stroked="f" strokeweight=".5pt">
                         <v:textbox>
                           <w:txbxContent>
                             <w:p>
@@ -2664,12 +2867,12 @@
                         </v:textbox>
                       </v:shape>
                     </v:group>
-                    <v:group id="Group 34" o:spid="_x0000_s1064" style="position:absolute;left:29622;width:13177;height:17659" coordorigin="-581,-5758" coordsize="13191,17664" o:gfxdata="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">
-                      <v:shape id="Picture 35" o:spid="_x0000_s1065" type="#_x0000_t75" alt="Image result for web app icon" style="position:absolute;left:-200;top:-95;width:12001;height:12001;visibility:visible;mso-wrap-style:square" o:gfxdata="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">
-                        <v:imagedata r:id="rId9" o:title="Image result for web app icon"/>
+                    <v:group id="Group 34" o:spid="_x0000_s1069" style="position:absolute;left:29622;width:13177;height:17659" coordorigin="-581,-5758" coordsize="13191,17664" o:gfxdata="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">
+                      <v:shape id="Picture 35" o:spid="_x0000_s1070" type="#_x0000_t75" alt="Image result for web app icon" style="position:absolute;left:-200;top:-95;width:12001;height:12001;visibility:visible;mso-wrap-style:square" o:gfxdata="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">
+                        <v:imagedata r:id="rId10" o:title="Image result for web app icon"/>
                         <v:path arrowok="t"/>
                       </v:shape>
-                      <v:shape id="Text Box 36" o:spid="_x0000_s1066" type="#_x0000_t202" style="position:absolute;left:-581;top:-5758;width:13191;height:4988;visibility:visible;mso-wrap-style:square;v-text-anchor:top" o:gfxdata="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" fillcolor="white [3201]" stroked="f" strokeweight=".5pt">
+                      <v:shape id="Text Box 36" o:spid="_x0000_s1071" type="#_x0000_t202" style="position:absolute;left:-581;top:-5758;width:13191;height:4988;visibility:visible;mso-wrap-style:square;v-text-anchor:top" o:gfxdata="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" fillcolor="white [3201]" stroked="f" strokeweight=".5pt">
                         <v:textbox>
                           <w:txbxContent>
                             <w:p>
@@ -2697,12 +2900,12 @@
                         </v:textbox>
                       </v:shape>
                     </v:group>
-                    <v:group id="Group 37" o:spid="_x0000_s1067" style="position:absolute;left:56292;top:1143;width:14669;height:14522" coordorigin="-158,-2011" coordsize="14668,14529" o:gfxdata="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">
-                      <v:shape id="Picture 38" o:spid="_x0000_s1068" type="#_x0000_t75" style="position:absolute;top:356;width:14510;height:12161;visibility:visible;mso-wrap-style:square" o:gfxdata="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">
-                        <v:imagedata r:id="rId10" o:title="" cropbottom="10609f"/>
+                    <v:group id="Group 37" o:spid="_x0000_s1072" style="position:absolute;left:56292;top:1143;width:14669;height:14522" coordorigin="-158,-2011" coordsize="14668,14529" o:gfxdata="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">
+                      <v:shape id="Picture 38" o:spid="_x0000_s1073" type="#_x0000_t75" style="position:absolute;top:356;width:14510;height:12161;visibility:visible;mso-wrap-style:square" o:gfxdata="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">
+                        <v:imagedata r:id="rId11" o:title="" cropbottom="10609f"/>
                         <v:path arrowok="t"/>
                       </v:shape>
-                      <v:shape id="Text Box 39" o:spid="_x0000_s1069" type="#_x0000_t202" style="position:absolute;left:-158;top:-2011;width:14668;height:2666;visibility:visible;mso-wrap-style:square;v-text-anchor:top" o:gfxdata="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" fillcolor="white [3201]" stroked="f" strokeweight=".5pt">
+                      <v:shape id="Text Box 39" o:spid="_x0000_s1074" type="#_x0000_t202" style="position:absolute;left:-158;top:-2011;width:14668;height:2666;visibility:visible;mso-wrap-style:square;v-text-anchor:top" o:gfxdata="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" fillcolor="white [3201]" stroked="f" strokeweight=".5pt">
                         <v:textbox>
                           <w:txbxContent>
                             <w:p>
@@ -2727,8 +2930,8 @@
                         </v:textbox>
                       </v:shape>
                     </v:group>
-                    <v:group id="Group 40" o:spid="_x0000_s1070" style="position:absolute;left:42916;top:1900;width:14720;height:11657" coordorigin="-124,-4886" coordsize="15223,11678" o:gfxdata="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">
-                      <v:shape id="Text Box 41" o:spid="_x0000_s1071" type="#_x0000_t202" style="position:absolute;left:143;top:-4886;width:14668;height:10759;visibility:visible;mso-wrap-style:square;v-text-anchor:top" o:gfxdata="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" fillcolor="white [3201]" stroked="f" strokeweight=".5pt">
+                    <v:group id="Group 40" o:spid="_x0000_s1075" style="position:absolute;left:42916;top:1900;width:14720;height:11657" coordorigin="-124,-4886" coordsize="15223,11678" o:gfxdata="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">
+                      <v:shape id="Text Box 41" o:spid="_x0000_s1076" type="#_x0000_t202" style="position:absolute;left:143;top:-4886;width:14668;height:10759;visibility:visible;mso-wrap-style:square;v-text-anchor:top" o:gfxdata="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" fillcolor="white [3201]" stroked="f" strokeweight=".5pt">
                         <v:textbox>
                           <w:txbxContent>
                             <w:p>
@@ -2742,16 +2945,16 @@
                           </w:txbxContent>
                         </v:textbox>
                       </v:shape>
-                      <v:shape id="Straight Arrow Connector 42" o:spid="_x0000_s1072" type="#_x0000_t32" style="position:absolute;left:-124;top:6791;width:15222;height:0;flip:x y;visibility:visible;mso-wrap-style:square" o:connectortype="straight" o:gfxdata="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" strokecolor="#5b9bd5 [3204]" strokeweight="3pt">
+                      <v:shape id="Straight Arrow Connector 42" o:spid="_x0000_s1077" type="#_x0000_t32" style="position:absolute;left:-124;top:6791;width:15222;height:0;flip:x y;visibility:visible;mso-wrap-style:square" o:connectortype="straight" o:gfxdata="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" strokecolor="#5b9bd5 [3204]" strokeweight="3pt">
                         <v:stroke endarrow="block" joinstyle="miter"/>
                       </v:shape>
                     </v:group>
-                    <v:group id="Group 43" o:spid="_x0000_s1073" style="position:absolute;left:29337;top:30003;width:14668;height:15633" coordorigin="-257,3325" coordsize="14668,15633" o:gfxdata="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">
-                      <v:shape id="Picture 44" o:spid="_x0000_s1074" type="#_x0000_t75" alt="Image result for database icon" style="position:absolute;left:1068;top:3325;width:12383;height:12382;visibility:visible;mso-wrap-style:square" o:gfxdata="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">
-                        <v:imagedata r:id="rId11" o:title="Image result for database icon"/>
+                    <v:group id="Group 43" o:spid="_x0000_s1078" style="position:absolute;left:29337;top:30003;width:14668;height:15633" coordorigin="-257,3325" coordsize="14668,15633" o:gfxdata="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">
+                      <v:shape id="Picture 44" o:spid="_x0000_s1079" type="#_x0000_t75" alt="Image result for database icon" style="position:absolute;left:1068;top:3325;width:12383;height:12382;visibility:visible;mso-wrap-style:square" o:gfxdata="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">
+                        <v:imagedata r:id="rId12" o:title="Image result for database icon"/>
                         <v:path arrowok="t"/>
                       </v:shape>
-                      <v:shape id="Text Box 45" o:spid="_x0000_s1075" type="#_x0000_t202" style="position:absolute;left:-257;top:16291;width:14668;height:2667;visibility:visible;mso-wrap-style:square;v-text-anchor:top" o:gfxdata="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" fillcolor="white [3201]" stroked="f" strokeweight=".5pt">
+                      <v:shape id="Text Box 45" o:spid="_x0000_s1080" type="#_x0000_t202" style="position:absolute;left:-257;top:16291;width:14668;height:2667;visibility:visible;mso-wrap-style:square;v-text-anchor:top" o:gfxdata="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" fillcolor="white [3201]" stroked="f" strokeweight=".5pt">
                         <v:textbox>
                           <w:txbxContent>
                             <w:p>
@@ -2776,11 +2979,11 @@
                         </v:textbox>
                       </v:shape>
                     </v:group>
-                    <v:group id="Group 46" o:spid="_x0000_s1076" style="position:absolute;left:25717;top:18859;width:9170;height:10747" coordorigin="-857" coordsize="9170,10747" o:gfxdata="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">
-                      <v:shape id="Straight Arrow Connector 47" o:spid="_x0000_s1077" type="#_x0000_t32" style="position:absolute;left:8166;width:147;height:10747;visibility:visible;mso-wrap-style:square" o:connectortype="straight" o:gfxdata="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" strokecolor="#5b9bd5 [3204]" strokeweight="3pt">
+                    <v:group id="Group 46" o:spid="_x0000_s1081" style="position:absolute;left:25717;top:18859;width:9170;height:10747" coordorigin="-857" coordsize="9170,10747" o:gfxdata="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">
+                      <v:shape id="Straight Arrow Connector 47" o:spid="_x0000_s1082" type="#_x0000_t32" style="position:absolute;left:8166;width:147;height:10747;visibility:visible;mso-wrap-style:square" o:connectortype="straight" o:gfxdata="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" strokecolor="#5b9bd5 [3204]" strokeweight="3pt">
                         <v:stroke endarrow="block" joinstyle="miter"/>
                       </v:shape>
-                      <v:shape id="Text Box 48" o:spid="_x0000_s1078" type="#_x0000_t202" style="position:absolute;left:-857;top:2560;width:8585;height:5536;visibility:visible;mso-wrap-style:square;v-text-anchor:top" o:gfxdata="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" fillcolor="white [3201]" stroked="f" strokeweight=".5pt">
+                      <v:shape id="Text Box 48" o:spid="_x0000_s1083" type="#_x0000_t202" style="position:absolute;left:-857;top:2560;width:8585;height:5536;visibility:visible;mso-wrap-style:square;v-text-anchor:top" o:gfxdata="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" fillcolor="white [3201]" stroked="f" strokeweight=".5pt">
                         <v:textbox>
                           <w:txbxContent>
                             <w:p>
@@ -2795,11 +2998,11 @@
                         </v:textbox>
                       </v:shape>
                     </v:group>
-                    <v:group id="Group 49" o:spid="_x0000_s1079" style="position:absolute;left:37623;top:19050;width:9900;height:10267" coordorigin="356,296" coordsize="9901,10269" o:gfxdata="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">
-                      <v:shape id="Straight Arrow Connector 50" o:spid="_x0000_s1080" type="#_x0000_t32" style="position:absolute;left:356;top:296;width:101;height:10270;flip:x y;visibility:visible;mso-wrap-style:square" o:connectortype="straight" o:gfxdata="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" strokecolor="#5b9bd5 [3204]" strokeweight="3pt">
+                    <v:group id="Group 49" o:spid="_x0000_s1084" style="position:absolute;left:37623;top:19050;width:9894;height:10267" coordorigin="356,296" coordsize="9895,10269" o:gfxdata="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">
+                      <v:shape id="Straight Arrow Connector 50" o:spid="_x0000_s1085" type="#_x0000_t32" style="position:absolute;left:356;top:296;width:101;height:10270;flip:x y;visibility:visible;mso-wrap-style:square" o:connectortype="straight" o:gfxdata="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" strokecolor="#5b9bd5 [3204]" strokeweight="3pt">
                         <v:stroke endarrow="block" joinstyle="miter"/>
                       </v:shape>
-                      <v:shape id="Text Box 51" o:spid="_x0000_s1081" type="#_x0000_t202" style="position:absolute;left:835;top:3527;width:9422;height:2661;visibility:visible;mso-wrap-style:square;v-text-anchor:top" o:gfxdata="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" fillcolor="white [3201]" stroked="f" strokeweight=".5pt">
+                      <v:shape id="Text Box 51" o:spid="_x0000_s1086" type="#_x0000_t202" style="position:absolute;left:829;top:2161;width:9423;height:7328;visibility:visible;mso-wrap-style:square;v-text-anchor:top" o:gfxdata="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" fillcolor="white [3201]" stroked="f" strokeweight=".5pt">
                         <v:textbox>
                           <w:txbxContent>
                             <w:p>
@@ -2807,7 +3010,10 @@
                                 <w:jc w:val="center"/>
                               </w:pPr>
                               <w:r>
-                                <w:t>Retrieve PDS</w:t>
+                                <w:t xml:space="preserve">Retrieve </w:t>
+                              </w:r>
+                              <w:r>
+                                <w:t>Leave Application</w:t>
                               </w:r>
                             </w:p>
                           </w:txbxContent>
@@ -2815,8 +3021,8 @@
                       </v:shape>
                     </v:group>
                   </v:group>
-                  <v:group id="Group 62" o:spid="_x0000_s1082" style="position:absolute;left:13425;top:9461;width:14719;height:4704" coordorigin=",264" coordsize="14719,4704" o:gfxdata="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">
-                    <v:shape id="Text Box 57" o:spid="_x0000_s1083" type="#_x0000_t202" style="position:absolute;left:634;top:264;width:14065;height:4451;visibility:visible;mso-wrap-style:square;v-text-anchor:top" o:gfxdata="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" fillcolor="white [3201]" stroked="f" strokeweight=".5pt">
+                  <v:group id="Group 62" o:spid="_x0000_s1087" style="position:absolute;left:13425;top:9461;width:14719;height:4704" coordorigin=",264" coordsize="14719,4704" o:gfxdata="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">
+                    <v:shape id="Text Box 57" o:spid="_x0000_s1088" type="#_x0000_t202" style="position:absolute;left:634;top:264;width:14065;height:4451;visibility:visible;mso-wrap-style:square;v-text-anchor:top" o:gfxdata="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" fillcolor="white [3201]" stroked="f" strokeweight=".5pt">
                       <v:textbox>
                         <w:txbxContent>
                           <w:p>
@@ -2837,17 +3043,17 @@
                         </w:txbxContent>
                       </v:textbox>
                     </v:shape>
-                    <v:shape id="Straight Arrow Connector 61" o:spid="_x0000_s1084" type="#_x0000_t32" style="position:absolute;top:4968;width:14719;height:0;flip:x y;visibility:visible;mso-wrap-style:square" o:connectortype="straight" o:gfxdata="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" strokecolor="#5b9bd5 [3204]" strokeweight="3pt">
+                    <v:shape id="Straight Arrow Connector 61" o:spid="_x0000_s1089" type="#_x0000_t32" style="position:absolute;top:4968;width:14719;height:0;flip:x y;visibility:visible;mso-wrap-style:square" o:connectortype="straight" o:gfxdata="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" strokecolor="#5b9bd5 [3204]" strokeweight="3pt">
                       <v:stroke endarrow="block" joinstyle="miter"/>
                     </v:shape>
                   </v:group>
                 </v:group>
-                <v:group id="Group 193" o:spid="_x0000_s1085" style="position:absolute;left:6277;top:46675;width:15430;height:17803" coordorigin="-475,8123" coordsize="15430,17802" o:gfxdata="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">
-                  <v:shape id="Picture 294" o:spid="_x0000_s1086" type="#_x0000_t75" style="position:absolute;left:1306;top:13181;width:12192;height:12745;visibility:visible;mso-wrap-style:square" o:gfxdata="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">
-                    <v:imagedata r:id="rId14" o:title=""/>
+                <v:group id="Group 193" o:spid="_x0000_s1090" style="position:absolute;left:6277;top:46675;width:15430;height:17803" coordorigin="-475,8123" coordsize="15430,17802" o:gfxdata="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">
+                  <v:shape id="Picture 294" o:spid="_x0000_s1091" type="#_x0000_t75" style="position:absolute;left:1306;top:13181;width:12192;height:12745;visibility:visible;mso-wrap-style:square" o:gfxdata="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">
+                    <v:imagedata r:id="rId13" o:title=""/>
                     <v:path arrowok="t"/>
                   </v:shape>
-                  <v:shape id="Text Box 295" o:spid="_x0000_s1087" type="#_x0000_t202" style="position:absolute;left:-475;top:8123;width:15430;height:4928;visibility:visible;mso-wrap-style:square;v-text-anchor:top" o:gfxdata="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" fillcolor="white [3201]" stroked="f" strokeweight=".5pt">
+                  <v:shape id="Text Box 295" o:spid="_x0000_s1092" type="#_x0000_t202" style="position:absolute;left:-475;top:8123;width:15430;height:4928;visibility:visible;mso-wrap-style:square;v-text-anchor:top" o:gfxdata="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" fillcolor="white [3201]" stroked="f" strokeweight=".5pt">
                     <v:textbox>
                       <w:txbxContent>
                         <w:p>
@@ -2872,12 +3078,12 @@
                     </v:textbox>
                   </v:shape>
                 </v:group>
-                <v:group id="Group 194" o:spid="_x0000_s1088" style="position:absolute;left:57047;top:46538;width:14669;height:15563" coordsize="14668,15562" o:gfxdata="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">
-                  <v:shape id="Picture 291" o:spid="_x0000_s1089" type="#_x0000_t75" style="position:absolute;left:831;top:2850;width:12160;height:12712;visibility:visible;mso-wrap-style:square" o:gfxdata="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">
+                <v:group id="Group 194" o:spid="_x0000_s1093" style="position:absolute;left:57047;top:46538;width:14669;height:15563" coordsize="14668,15562" o:gfxdata="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">
+                  <v:shape id="Picture 291" o:spid="_x0000_s1094" type="#_x0000_t75" style="position:absolute;left:831;top:2850;width:12160;height:12712;visibility:visible;mso-wrap-style:square" o:gfxdata="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">
                     <v:imagedata r:id="rId15" o:title=""/>
                     <v:path arrowok="t"/>
                   </v:shape>
-                  <v:shape id="Text Box 292" o:spid="_x0000_s1090" type="#_x0000_t202" style="position:absolute;width:14668;height:2788;visibility:visible;mso-wrap-style:square;v-text-anchor:top" o:gfxdata="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" fillcolor="white [3201]" stroked="f" strokeweight=".5pt">
+                  <v:shape id="Text Box 292" o:spid="_x0000_s1095" type="#_x0000_t202" style="position:absolute;width:14668;height:2788;visibility:visible;mso-wrap-style:square;v-text-anchor:top" o:gfxdata="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" fillcolor="white [3201]" stroked="f" strokeweight=".5pt">
                     <v:textbox>
                       <w:txbxContent>
                         <w:p>
@@ -2902,12 +3108,12 @@
                     </v:textbox>
                   </v:shape>
                 </v:group>
-                <v:group id="Group 196" o:spid="_x0000_s1091" style="position:absolute;left:9280;width:53389;height:7441" coordsize="53388,7441" o:gfxdata="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">
-                  <v:shape id="Freeform 282" o:spid="_x0000_s1092" style="position:absolute;width:53388;height:6545;flip:x;visibility:visible;mso-wrap-style:square;v-text-anchor:middle" coordsize="4648200,524173" o:gfxdata="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" path="m4648200,524173c3825875,268585,3003550,12998,2228850,298,1454150,-12402,323850,384473,,447973e" filled="f" strokecolor="#5b9bd5" strokeweight="2.25pt">
+                <v:group id="Group 196" o:spid="_x0000_s1096" style="position:absolute;left:9280;width:53389;height:7441" coordsize="53388,7441" o:gfxdata="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">
+                  <v:shape id="Freeform 282" o:spid="_x0000_s1097" style="position:absolute;width:53388;height:6545;flip:x;visibility:visible;mso-wrap-style:square;v-text-anchor:middle" coordsize="4648200,524173" o:gfxdata="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" path="m4648200,524173c3825875,268585,3003550,12998,2228850,298,1454150,-12402,323850,384473,,447973e" filled="f" strokecolor="#5b9bd5" strokeweight="2.25pt">
                     <v:stroke endarrow="open"/>
                     <v:path arrowok="t" o:connecttype="custom" o:connectlocs="5338864,654565;2560029,372;0,559410" o:connectangles="0,0,0"/>
                   </v:shape>
-                  <v:shape id="Text Box 195" o:spid="_x0000_s1093" type="#_x0000_t202" style="position:absolute;left:19935;top:1293;width:14186;height:6148;visibility:visible;mso-wrap-style:square;v-text-anchor:top" o:gfxdata="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" fillcolor="white [3201]" stroked="f" strokeweight=".5pt">
+                  <v:shape id="Text Box 195" o:spid="_x0000_s1098" type="#_x0000_t202" style="position:absolute;left:19935;top:1293;width:14186;height:6148;visibility:visible;mso-wrap-style:square;v-text-anchor:top" o:gfxdata="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" fillcolor="white [3201]" stroked="f" strokeweight=".5pt">
                     <v:textbox>
                       <w:txbxContent>
                         <w:p>
@@ -2922,11 +3128,11 @@
                     </v:textbox>
                   </v:shape>
                 </v:group>
-                <v:group id="Group 202" o:spid="_x0000_s1094" style="position:absolute;left:20062;top:52543;width:36891;height:5569" coordorigin=",409" coordsize="36891,5568" o:gfxdata="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">
-                  <v:shape id="Straight Arrow Connector 199" o:spid="_x0000_s1095" type="#_x0000_t32" style="position:absolute;top:5520;width:36891;height:458;flip:x;visibility:visible;mso-wrap-style:square" o:connectortype="straight" o:gfxdata="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" strokecolor="#5b9bd5 [3204]" strokeweight="3pt">
+                <v:group id="Group 202" o:spid="_x0000_s1099" style="position:absolute;left:20062;top:52543;width:36891;height:5569" coordorigin=",409" coordsize="36891,5568" o:gfxdata="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">
+                  <v:shape id="Straight Arrow Connector 199" o:spid="_x0000_s1100" type="#_x0000_t32" style="position:absolute;top:5520;width:36891;height:458;flip:x;visibility:visible;mso-wrap-style:square" o:connectortype="straight" o:gfxdata="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" strokecolor="#5b9bd5 [3204]" strokeweight="3pt">
                     <v:stroke endarrow="block" joinstyle="miter"/>
                   </v:shape>
-                  <v:shape id="Text Box 201" o:spid="_x0000_s1096" type="#_x0000_t202" style="position:absolute;left:10053;top:409;width:12930;height:4887;visibility:visible;mso-wrap-style:square;v-text-anchor:top" o:gfxdata="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" fillcolor="white [3201]" stroked="f" strokeweight=".5pt">
+                  <v:shape id="Text Box 201" o:spid="_x0000_s1101" type="#_x0000_t202" style="position:absolute;left:10053;top:409;width:12930;height:4887;visibility:visible;mso-wrap-style:square;v-text-anchor:top" o:gfxdata="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" fillcolor="white [3201]" stroked="f" strokeweight=".5pt">
                     <v:textbox>
                       <w:txbxContent>
                         <w:p>
@@ -2966,7 +3172,7 @@
         <mc:AlternateContent>
           <mc:Choice Requires="wpg">
             <w:drawing>
-              <wp:anchor distT="0" distB="0" distL="114300" distR="114300" simplePos="0" relativeHeight="251698176" behindDoc="0" locked="0" layoutInCell="1" allowOverlap="1" wp14:anchorId="061C6ABF" wp14:editId="0B37D3BE">
+              <wp:anchor distT="0" distB="0" distL="114300" distR="114300" simplePos="0" relativeHeight="251679744" behindDoc="0" locked="0" layoutInCell="1" allowOverlap="1" wp14:anchorId="20DA009C" wp14:editId="6656175E">
                 <wp:simplePos x="0" y="0"/>
                 <wp:positionH relativeFrom="column">
                   <wp:posOffset>4560125</wp:posOffset>
@@ -3080,11 +3286,11 @@
           </mc:Choice>
           <mc:Fallback>
             <w:pict>
-              <v:group w14:anchorId="061C6ABF" id="Group 203" o:spid="_x0000_s1097" style="position:absolute;margin-left:359.05pt;margin-top:158.05pt;width:110.2pt;height:180pt;z-index:251698176" coordsize="13995,22860" o:gfxdata="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">
-                <v:shape id="Straight Arrow Connector 198" o:spid="_x0000_s1098" type="#_x0000_t32" style="position:absolute;left:13537;width:458;height:22860;visibility:visible;mso-wrap-style:square" o:connectortype="straight" o:gfxdata="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" strokecolor="#5b9bd5 [3204]" strokeweight="3pt">
+              <v:group w14:anchorId="20DA009C" id="Group 203" o:spid="_x0000_s1102" style="position:absolute;margin-left:359.05pt;margin-top:158.05pt;width:110.2pt;height:180pt;z-index:251679744" coordsize="13995,22860" o:gfxdata="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">
+                <v:shape id="Straight Arrow Connector 198" o:spid="_x0000_s1103" type="#_x0000_t32" style="position:absolute;left:13537;width:458;height:22860;visibility:visible;mso-wrap-style:square" o:connectortype="straight" o:gfxdata="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" strokecolor="#5b9bd5 [3204]" strokeweight="3pt">
                   <v:stroke endarrow="block" joinstyle="miter"/>
                 </v:shape>
-                <v:shape id="Text Box 200" o:spid="_x0000_s1099" type="#_x0000_t202" style="position:absolute;top:8312;width:12928;height:4883;visibility:visible;mso-wrap-style:square;v-text-anchor:top" o:gfxdata="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" fillcolor="white [3201]" stroked="f" strokeweight=".5pt">
+                <v:shape id="Text Box 200" o:spid="_x0000_s1104" type="#_x0000_t202" style="position:absolute;top:8312;width:12928;height:4883;visibility:visible;mso-wrap-style:square;v-text-anchor:top" o:gfxdata="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" fillcolor="white [3201]" stroked="f" strokeweight=".5pt">
                   <v:textbox>
                     <w:txbxContent>
                       <w:p>
@@ -3132,8 +3338,2159 @@
       </w:r>
     </w:p>
     <w:p>
+      <w:r>
+        <w:rPr>
+          <w:noProof/>
+        </w:rPr>
+        <mc:AlternateContent>
+          <mc:Choice Requires="wpg">
+            <w:drawing>
+              <wp:anchor distT="0" distB="0" distL="114300" distR="114300" simplePos="0" relativeHeight="251734016" behindDoc="0" locked="0" layoutInCell="1" allowOverlap="1" wp14:anchorId="642F8630" wp14:editId="0E3BD527">
+                <wp:simplePos x="0" y="0"/>
+                <wp:positionH relativeFrom="column">
+                  <wp:posOffset>0</wp:posOffset>
+                </wp:positionH>
+                <wp:positionV relativeFrom="paragraph">
+                  <wp:posOffset>96387</wp:posOffset>
+                </wp:positionV>
+                <wp:extent cx="5951157" cy="4749525"/>
+                <wp:effectExtent l="0" t="0" r="0" b="0"/>
+                <wp:wrapNone/>
+                <wp:docPr id="238" name="Group 238"/>
+                <wp:cNvGraphicFramePr/>
+                <a:graphic xmlns:a="http://schemas.openxmlformats.org/drawingml/2006/main">
+                  <a:graphicData uri="http://schemas.microsoft.com/office/word/2010/wordprocessingGroup">
+                    <wpg:wgp>
+                      <wpg:cNvGrpSpPr/>
+                      <wpg:grpSpPr>
+                        <a:xfrm>
+                          <a:off x="0" y="0"/>
+                          <a:ext cx="5951157" cy="4749525"/>
+                          <a:chOff x="0" y="0"/>
+                          <a:chExt cx="5951157" cy="4749525"/>
+                        </a:xfrm>
+                      </wpg:grpSpPr>
+                      <wpg:grpSp>
+                        <wpg:cNvPr id="225" name="Group 225"/>
+                        <wpg:cNvGrpSpPr/>
+                        <wpg:grpSpPr>
+                          <a:xfrm>
+                            <a:off x="0" y="122830"/>
+                            <a:ext cx="1466215" cy="1573407"/>
+                            <a:chOff x="0" y="0"/>
+                            <a:chExt cx="1466215" cy="1573407"/>
+                          </a:xfrm>
+                        </wpg:grpSpPr>
+                        <pic:pic xmlns:pic="http://schemas.openxmlformats.org/drawingml/2006/picture">
+                          <pic:nvPicPr>
+                            <pic:cNvPr id="211" name="Picture 211"/>
+                            <pic:cNvPicPr>
+                              <a:picLocks noChangeAspect="1"/>
+                            </pic:cNvPicPr>
+                          </pic:nvPicPr>
+                          <pic:blipFill>
+                            <a:blip r:embed="rId4">
+                              <a:extLst>
+                                <a:ext uri="{28A0092B-C50C-407E-A947-70E740481C1C}">
+                                  <a14:useLocalDpi xmlns:a14="http://schemas.microsoft.com/office/drawing/2010/main" val="0"/>
+                                </a:ext>
+                              </a:extLst>
+                            </a:blip>
+                            <a:stretch>
+                              <a:fillRect/>
+                            </a:stretch>
+                          </pic:blipFill>
+                          <pic:spPr>
+                            <a:xfrm>
+                              <a:off x="0" y="354842"/>
+                              <a:ext cx="1218565" cy="1218565"/>
+                            </a:xfrm>
+                            <a:prstGeom prst="rect">
+                              <a:avLst/>
+                            </a:prstGeom>
+                          </pic:spPr>
+                        </pic:pic>
+                        <wps:wsp>
+                          <wps:cNvPr id="210" name="Text Box 210"/>
+                          <wps:cNvSpPr txBox="1"/>
+                          <wps:spPr>
+                            <a:xfrm>
+                              <a:off x="0" y="0"/>
+                              <a:ext cx="1466215" cy="266065"/>
+                            </a:xfrm>
+                            <a:prstGeom prst="rect">
+                              <a:avLst/>
+                            </a:prstGeom>
+                            <a:solidFill>
+                              <a:schemeClr val="lt1"/>
+                            </a:solidFill>
+                            <a:ln w="6350">
+                              <a:noFill/>
+                            </a:ln>
+                          </wps:spPr>
+                          <wps:txbx>
+                            <w:txbxContent>
+                              <w:p>
+                                <w:pPr>
+                                  <w:rPr>
+                                    <w:b/>
+                                    <w:sz w:val="24"/>
+                                    <w:szCs w:val="24"/>
+                                  </w:rPr>
+                                </w:pPr>
+                                <w:r>
+                                  <w:rPr>
+                                    <w:b/>
+                                    <w:sz w:val="24"/>
+                                    <w:szCs w:val="24"/>
+                                  </w:rPr>
+                                  <w:t>DILG-CAR Employee</w:t>
+                                </w:r>
+                              </w:p>
+                            </w:txbxContent>
+                          </wps:txbx>
+                          <wps:bodyPr rot="0" spcFirstLastPara="0" vertOverflow="overflow" horzOverflow="overflow" vert="horz" wrap="square" lIns="91440" tIns="45720" rIns="91440" bIns="45720" numCol="1" spcCol="0" rtlCol="0" fromWordArt="0" anchor="t" anchorCtr="0" forceAA="0" compatLnSpc="1">
+                            <a:prstTxWarp prst="textNoShape">
+                              <a:avLst/>
+                            </a:prstTxWarp>
+                            <a:noAutofit/>
+                          </wps:bodyPr>
+                        </wps:wsp>
+                      </wpg:grpSp>
+                      <wpg:grpSp>
+                        <wpg:cNvPr id="228" name="Group 228"/>
+                        <wpg:cNvGrpSpPr/>
+                        <wpg:grpSpPr>
+                          <a:xfrm>
+                            <a:off x="4408227" y="3261815"/>
+                            <a:ext cx="1466215" cy="1487710"/>
+                            <a:chOff x="0" y="0"/>
+                            <a:chExt cx="1466215" cy="1487710"/>
+                          </a:xfrm>
+                        </wpg:grpSpPr>
+                        <pic:pic xmlns:pic="http://schemas.openxmlformats.org/drawingml/2006/picture">
+                          <pic:nvPicPr>
+                            <pic:cNvPr id="213" name="Picture 213"/>
+                            <pic:cNvPicPr>
+                              <a:picLocks noChangeAspect="1"/>
+                            </pic:cNvPicPr>
+                          </pic:nvPicPr>
+                          <pic:blipFill rotWithShape="1">
+                            <a:blip r:embed="rId6" cstate="print">
+                              <a:extLst>
+                                <a:ext uri="{28A0092B-C50C-407E-A947-70E740481C1C}">
+                                  <a14:useLocalDpi xmlns:a14="http://schemas.microsoft.com/office/drawing/2010/main" val="0"/>
+                                </a:ext>
+                              </a:extLst>
+                            </a:blip>
+                            <a:srcRect b="16188"/>
+                            <a:stretch/>
+                          </pic:blipFill>
+                          <pic:spPr bwMode="auto">
+                            <a:xfrm>
+                              <a:off x="0" y="272955"/>
+                              <a:ext cx="1450340" cy="1214755"/>
+                            </a:xfrm>
+                            <a:prstGeom prst="rect">
+                              <a:avLst/>
+                            </a:prstGeom>
+                            <a:ln>
+                              <a:noFill/>
+                            </a:ln>
+                            <a:extLst>
+                              <a:ext uri="{53640926-AAD7-44D8-BBD7-CCE9431645EC}">
+                                <a14:shadowObscured xmlns:a14="http://schemas.microsoft.com/office/drawing/2010/main"/>
+                              </a:ext>
+                            </a:extLst>
+                          </pic:spPr>
+                        </pic:pic>
+                        <wps:wsp>
+                          <wps:cNvPr id="212" name="Text Box 212"/>
+                          <wps:cNvSpPr txBox="1"/>
+                          <wps:spPr>
+                            <a:xfrm>
+                              <a:off x="0" y="0"/>
+                              <a:ext cx="1466215" cy="266065"/>
+                            </a:xfrm>
+                            <a:prstGeom prst="rect">
+                              <a:avLst/>
+                            </a:prstGeom>
+                            <a:solidFill>
+                              <a:schemeClr val="lt1"/>
+                            </a:solidFill>
+                            <a:ln w="6350">
+                              <a:noFill/>
+                            </a:ln>
+                          </wps:spPr>
+                          <wps:txbx>
+                            <w:txbxContent>
+                              <w:p>
+                                <w:pPr>
+                                  <w:jc w:val="center"/>
+                                  <w:rPr>
+                                    <w:b/>
+                                    <w:sz w:val="24"/>
+                                    <w:szCs w:val="24"/>
+                                  </w:rPr>
+                                </w:pPr>
+                                <w:r>
+                                  <w:rPr>
+                                    <w:b/>
+                                    <w:sz w:val="24"/>
+                                    <w:szCs w:val="24"/>
+                                  </w:rPr>
+                                  <w:t>DILG-CAR HR Admin</w:t>
+                                </w:r>
+                              </w:p>
+                            </w:txbxContent>
+                          </wps:txbx>
+                          <wps:bodyPr rot="0" spcFirstLastPara="0" vertOverflow="overflow" horzOverflow="overflow" vert="horz" wrap="square" lIns="91440" tIns="45720" rIns="91440" bIns="45720" numCol="1" spcCol="0" rtlCol="0" fromWordArt="0" anchor="t" anchorCtr="0" forceAA="0" compatLnSpc="1">
+                            <a:prstTxWarp prst="textNoShape">
+                              <a:avLst/>
+                            </a:prstTxWarp>
+                            <a:noAutofit/>
+                          </wps:bodyPr>
+                        </wps:wsp>
+                      </wpg:grpSp>
+                      <wpg:grpSp>
+                        <wpg:cNvPr id="226" name="Group 226"/>
+                        <wpg:cNvGrpSpPr/>
+                        <wpg:grpSpPr>
+                          <a:xfrm>
+                            <a:off x="1091716" y="1091821"/>
+                            <a:ext cx="1496686" cy="996287"/>
+                            <a:chOff x="-105" y="477799"/>
+                            <a:chExt cx="1497108" cy="996552"/>
+                          </a:xfrm>
+                        </wpg:grpSpPr>
+                        <wps:wsp>
+                          <wps:cNvPr id="308" name="Text Box 308"/>
+                          <wps:cNvSpPr txBox="1"/>
+                          <wps:spPr>
+                            <a:xfrm>
+                              <a:off x="282352" y="477799"/>
+                              <a:ext cx="1214651" cy="515847"/>
+                            </a:xfrm>
+                            <a:prstGeom prst="rect">
+                              <a:avLst/>
+                            </a:prstGeom>
+                            <a:solidFill>
+                              <a:schemeClr val="lt1"/>
+                            </a:solidFill>
+                            <a:ln w="6350">
+                              <a:noFill/>
+                            </a:ln>
+                          </wps:spPr>
+                          <wps:txbx>
+                            <w:txbxContent>
+                              <w:p>
+                                <w:pPr>
+                                  <w:jc w:val="center"/>
+                                </w:pPr>
+                                <w:r>
+                                  <w:t>View Leave</w:t>
+                                </w:r>
+                                <w:r>
+                                  <w:t xml:space="preserve"> Ledger</w:t>
+                                </w:r>
+                              </w:p>
+                            </w:txbxContent>
+                          </wps:txbx>
+                          <wps:bodyPr rot="0" spcFirstLastPara="0" vertOverflow="overflow" horzOverflow="overflow" vert="horz" wrap="square" lIns="91440" tIns="45720" rIns="91440" bIns="45720" numCol="1" spcCol="0" rtlCol="0" fromWordArt="0" anchor="t" anchorCtr="0" forceAA="0" compatLnSpc="1">
+                            <a:prstTxWarp prst="textNoShape">
+                              <a:avLst/>
+                            </a:prstTxWarp>
+                            <a:noAutofit/>
+                          </wps:bodyPr>
+                        </wps:wsp>
+                        <wps:wsp>
+                          <wps:cNvPr id="307" name="Straight Arrow Connector 307"/>
+                          <wps:cNvCnPr/>
+                          <wps:spPr>
+                            <a:xfrm>
+                              <a:off x="-105" y="586658"/>
+                              <a:ext cx="1365030" cy="887693"/>
+                            </a:xfrm>
+                            <a:prstGeom prst="straightConnector1">
+                              <a:avLst/>
+                            </a:prstGeom>
+                            <a:ln w="38100">
+                              <a:tailEnd type="triangle"/>
+                            </a:ln>
+                          </wps:spPr>
+                          <wps:style>
+                            <a:lnRef idx="1">
+                              <a:schemeClr val="accent1"/>
+                            </a:lnRef>
+                            <a:fillRef idx="0">
+                              <a:schemeClr val="accent1"/>
+                            </a:fillRef>
+                            <a:effectRef idx="0">
+                              <a:schemeClr val="accent1"/>
+                            </a:effectRef>
+                            <a:fontRef idx="minor">
+                              <a:schemeClr val="tx1"/>
+                            </a:fontRef>
+                          </wps:style>
+                          <wps:bodyPr/>
+                        </wps:wsp>
+                      </wpg:grpSp>
+                      <wpg:grpSp>
+                        <wpg:cNvPr id="224" name="Group 224"/>
+                        <wpg:cNvGrpSpPr/>
+                        <wpg:grpSpPr>
+                          <a:xfrm>
+                            <a:off x="2333768" y="1230426"/>
+                            <a:ext cx="1316990" cy="1758438"/>
+                            <a:chOff x="136478" y="-52464"/>
+                            <a:chExt cx="1316990" cy="1758438"/>
+                          </a:xfrm>
+                        </wpg:grpSpPr>
+                        <pic:pic xmlns:pic="http://schemas.openxmlformats.org/drawingml/2006/picture">
+                          <pic:nvPicPr>
+                            <pic:cNvPr id="215" name="Picture 215" descr="Image result for web app icon"/>
+                            <pic:cNvPicPr>
+                              <a:picLocks noChangeAspect="1"/>
+                            </pic:cNvPicPr>
+                          </pic:nvPicPr>
+                          <pic:blipFill>
+                            <a:blip r:embed="rId5">
+                              <a:extLst>
+                                <a:ext uri="{28A0092B-C50C-407E-A947-70E740481C1C}">
+                                  <a14:useLocalDpi xmlns:a14="http://schemas.microsoft.com/office/drawing/2010/main" val="0"/>
+                                </a:ext>
+                              </a:extLst>
+                            </a:blip>
+                            <a:srcRect/>
+                            <a:stretch>
+                              <a:fillRect/>
+                            </a:stretch>
+                          </pic:blipFill>
+                          <pic:spPr bwMode="auto">
+                            <a:xfrm>
+                              <a:off x="204716" y="507094"/>
+                              <a:ext cx="1198245" cy="1198880"/>
+                            </a:xfrm>
+                            <a:prstGeom prst="rect">
+                              <a:avLst/>
+                            </a:prstGeom>
+                            <a:noFill/>
+                            <a:ln>
+                              <a:noFill/>
+                            </a:ln>
+                          </pic:spPr>
+                        </pic:pic>
+                        <wps:wsp>
+                          <wps:cNvPr id="214" name="Text Box 214"/>
+                          <wps:cNvSpPr txBox="1"/>
+                          <wps:spPr>
+                            <a:xfrm>
+                              <a:off x="136478" y="-52464"/>
+                              <a:ext cx="1316990" cy="498475"/>
+                            </a:xfrm>
+                            <a:prstGeom prst="rect">
+                              <a:avLst/>
+                            </a:prstGeom>
+                            <a:solidFill>
+                              <a:schemeClr val="lt1"/>
+                            </a:solidFill>
+                            <a:ln w="6350">
+                              <a:noFill/>
+                            </a:ln>
+                          </wps:spPr>
+                          <wps:txbx>
+                            <w:txbxContent>
+                              <w:p>
+                                <w:pPr>
+                                  <w:pStyle w:val="NoSpacing"/>
+                                  <w:jc w:val="center"/>
+                                  <w:rPr>
+                                    <w:b/>
+                                    <w:sz w:val="24"/>
+                                    <w:szCs w:val="24"/>
+                                    <w:lang w:val="en-PH"/>
+                                  </w:rPr>
+                                </w:pPr>
+                                <w:r>
+                                  <w:rPr>
+                                    <w:b/>
+                                    <w:sz w:val="24"/>
+                                    <w:szCs w:val="24"/>
+                                    <w:lang w:val="en-PH"/>
+                                  </w:rPr>
+                                  <w:t>DILG-CAR HRIS Web Application</w:t>
+                                </w:r>
+                              </w:p>
+                            </w:txbxContent>
+                          </wps:txbx>
+                          <wps:bodyPr rot="0" spcFirstLastPara="0" vertOverflow="overflow" horzOverflow="overflow" vert="horz" wrap="square" lIns="91440" tIns="45720" rIns="91440" bIns="45720" numCol="1" spcCol="0" rtlCol="0" fromWordArt="0" anchor="t" anchorCtr="0" forceAA="0" compatLnSpc="1">
+                            <a:prstTxWarp prst="textNoShape">
+                              <a:avLst/>
+                            </a:prstTxWarp>
+                            <a:noAutofit/>
+                          </wps:bodyPr>
+                        </wps:wsp>
+                      </wpg:grpSp>
+                      <wpg:grpSp>
+                        <wpg:cNvPr id="227" name="Group 227"/>
+                        <wpg:cNvGrpSpPr/>
+                        <wpg:grpSpPr>
+                          <a:xfrm>
+                            <a:off x="3330054" y="2825087"/>
+                            <a:ext cx="1228298" cy="1036320"/>
+                            <a:chOff x="-246127" y="395605"/>
+                            <a:chExt cx="1229307" cy="1037206"/>
+                          </a:xfrm>
+                        </wpg:grpSpPr>
+                        <wps:wsp>
+                          <wps:cNvPr id="217" name="Text Box 217"/>
+                          <wps:cNvSpPr txBox="1"/>
+                          <wps:spPr>
+                            <a:xfrm>
+                              <a:off x="58444" y="395605"/>
+                              <a:ext cx="870102" cy="669312"/>
+                            </a:xfrm>
+                            <a:prstGeom prst="rect">
+                              <a:avLst/>
+                            </a:prstGeom>
+                            <a:solidFill>
+                              <a:schemeClr val="lt1"/>
+                            </a:solidFill>
+                            <a:ln w="6350">
+                              <a:noFill/>
+                            </a:ln>
+                          </wps:spPr>
+                          <wps:txbx>
+                            <w:txbxContent>
+                              <w:p>
+                                <w:pPr>
+                                  <w:jc w:val="center"/>
+                                </w:pPr>
+                                <w:r>
+                                  <w:t>View/Add/Update</w:t>
+                                </w:r>
+                                <w:r>
+                                  <w:t xml:space="preserve"> Leave Ledger</w:t>
+                                </w:r>
+                              </w:p>
+                            </w:txbxContent>
+                          </wps:txbx>
+                          <wps:bodyPr rot="0" spcFirstLastPara="0" vertOverflow="overflow" horzOverflow="overflow" vert="horz" wrap="square" lIns="91440" tIns="45720" rIns="91440" bIns="45720" numCol="1" spcCol="0" rtlCol="0" fromWordArt="0" anchor="t" anchorCtr="0" forceAA="0" compatLnSpc="1">
+                            <a:prstTxWarp prst="textNoShape">
+                              <a:avLst/>
+                            </a:prstTxWarp>
+                            <a:noAutofit/>
+                          </wps:bodyPr>
+                        </wps:wsp>
+                        <wps:wsp>
+                          <wps:cNvPr id="216" name="Straight Arrow Connector 216"/>
+                          <wps:cNvCnPr/>
+                          <wps:spPr>
+                            <a:xfrm flipH="1" flipV="1">
+                              <a:off x="-246127" y="504940"/>
+                              <a:ext cx="1229307" cy="927871"/>
+                            </a:xfrm>
+                            <a:prstGeom prst="straightConnector1">
+                              <a:avLst/>
+                            </a:prstGeom>
+                            <a:ln w="38100">
+                              <a:tailEnd type="triangle"/>
+                            </a:ln>
+                          </wps:spPr>
+                          <wps:style>
+                            <a:lnRef idx="1">
+                              <a:schemeClr val="accent1"/>
+                            </a:lnRef>
+                            <a:fillRef idx="0">
+                              <a:schemeClr val="accent1"/>
+                            </a:fillRef>
+                            <a:effectRef idx="0">
+                              <a:schemeClr val="accent1"/>
+                            </a:effectRef>
+                            <a:fontRef idx="minor">
+                              <a:schemeClr val="tx1"/>
+                            </a:fontRef>
+                          </wps:style>
+                          <wps:bodyPr/>
+                        </wps:wsp>
+                      </wpg:grpSp>
+                      <wpg:grpSp>
+                        <wpg:cNvPr id="236" name="Group 236"/>
+                        <wpg:cNvGrpSpPr/>
+                        <wpg:grpSpPr>
+                          <a:xfrm>
+                            <a:off x="0" y="2947917"/>
+                            <a:ext cx="1466736" cy="1565161"/>
+                            <a:chOff x="0" y="0"/>
+                            <a:chExt cx="1466736" cy="1565161"/>
+                          </a:xfrm>
+                        </wpg:grpSpPr>
+                        <pic:pic xmlns:pic="http://schemas.openxmlformats.org/drawingml/2006/picture">
+                          <pic:nvPicPr>
+                            <pic:cNvPr id="219" name="Picture 219" descr="Image result for database icon"/>
+                            <pic:cNvPicPr>
+                              <a:picLocks noChangeAspect="1"/>
+                            </pic:cNvPicPr>
+                          </pic:nvPicPr>
+                          <pic:blipFill>
+                            <a:blip r:embed="rId7">
+                              <a:extLst>
+                                <a:ext uri="{28A0092B-C50C-407E-A947-70E740481C1C}">
+                                  <a14:useLocalDpi xmlns:a14="http://schemas.microsoft.com/office/drawing/2010/main" val="0"/>
+                                </a:ext>
+                              </a:extLst>
+                            </a:blip>
+                            <a:srcRect/>
+                            <a:stretch>
+                              <a:fillRect/>
+                            </a:stretch>
+                          </pic:blipFill>
+                          <pic:spPr bwMode="auto">
+                            <a:xfrm>
+                              <a:off x="136478" y="327546"/>
+                              <a:ext cx="1237615" cy="1237615"/>
+                            </a:xfrm>
+                            <a:prstGeom prst="rect">
+                              <a:avLst/>
+                            </a:prstGeom>
+                            <a:noFill/>
+                            <a:ln>
+                              <a:noFill/>
+                            </a:ln>
+                          </pic:spPr>
+                        </pic:pic>
+                        <wps:wsp>
+                          <wps:cNvPr id="218" name="Text Box 218"/>
+                          <wps:cNvSpPr txBox="1"/>
+                          <wps:spPr>
+                            <a:xfrm>
+                              <a:off x="0" y="0"/>
+                              <a:ext cx="1466736" cy="266620"/>
+                            </a:xfrm>
+                            <a:prstGeom prst="rect">
+                              <a:avLst/>
+                            </a:prstGeom>
+                            <a:solidFill>
+                              <a:schemeClr val="lt1"/>
+                            </a:solidFill>
+                            <a:ln w="6350">
+                              <a:noFill/>
+                            </a:ln>
+                          </wps:spPr>
+                          <wps:txbx>
+                            <w:txbxContent>
+                              <w:p>
+                                <w:pPr>
+                                  <w:jc w:val="center"/>
+                                  <w:rPr>
+                                    <w:b/>
+                                    <w:sz w:val="24"/>
+                                    <w:szCs w:val="24"/>
+                                  </w:rPr>
+                                </w:pPr>
+                                <w:r>
+                                  <w:rPr>
+                                    <w:b/>
+                                    <w:sz w:val="24"/>
+                                    <w:szCs w:val="24"/>
+                                  </w:rPr>
+                                  <w:t>Database</w:t>
+                                </w:r>
+                              </w:p>
+                            </w:txbxContent>
+                          </wps:txbx>
+                          <wps:bodyPr rot="0" spcFirstLastPara="0" vertOverflow="overflow" horzOverflow="overflow" vert="horz" wrap="square" lIns="91440" tIns="45720" rIns="91440" bIns="45720" numCol="1" spcCol="0" rtlCol="0" fromWordArt="0" anchor="t" anchorCtr="0" forceAA="0" compatLnSpc="1">
+                            <a:prstTxWarp prst="textNoShape">
+                              <a:avLst/>
+                            </a:prstTxWarp>
+                            <a:noAutofit/>
+                          </wps:bodyPr>
+                        </wps:wsp>
+                      </wpg:grpSp>
+                      <wpg:grpSp>
+                        <wpg:cNvPr id="230" name="Group 230"/>
+                        <wpg:cNvGrpSpPr/>
+                        <wpg:grpSpPr>
+                          <a:xfrm>
+                            <a:off x="1214651" y="2620370"/>
+                            <a:ext cx="1241946" cy="1008106"/>
+                            <a:chOff x="-118968" y="614250"/>
+                            <a:chExt cx="1242837" cy="1008528"/>
+                          </a:xfrm>
+                        </wpg:grpSpPr>
+                        <wps:wsp>
+                          <wps:cNvPr id="222" name="Text Box 222"/>
+                          <wps:cNvSpPr txBox="1"/>
+                          <wps:spPr>
+                            <a:xfrm>
+                              <a:off x="-118968" y="614250"/>
+                              <a:ext cx="858405" cy="553403"/>
+                            </a:xfrm>
+                            <a:prstGeom prst="rect">
+                              <a:avLst/>
+                            </a:prstGeom>
+                            <a:solidFill>
+                              <a:schemeClr val="lt1"/>
+                            </a:solidFill>
+                            <a:ln w="6350">
+                              <a:noFill/>
+                            </a:ln>
+                          </wps:spPr>
+                          <wps:txbx>
+                            <w:txbxContent>
+                              <w:p>
+                                <w:pPr>
+                                  <w:jc w:val="center"/>
+                                </w:pPr>
+                                <w:r>
+                                  <w:t xml:space="preserve">Store Leave </w:t>
+                                </w:r>
+                                <w:r>
+                                  <w:t>Ledger</w:t>
+                                </w:r>
+                              </w:p>
+                            </w:txbxContent>
+                          </wps:txbx>
+                          <wps:bodyPr rot="0" spcFirstLastPara="0" vertOverflow="overflow" horzOverflow="overflow" vert="horz" wrap="square" lIns="91440" tIns="45720" rIns="91440" bIns="45720" numCol="1" spcCol="0" rtlCol="0" fromWordArt="0" anchor="t" anchorCtr="0" forceAA="0" compatLnSpc="1">
+                            <a:prstTxWarp prst="textNoShape">
+                              <a:avLst/>
+                            </a:prstTxWarp>
+                            <a:noAutofit/>
+                          </wps:bodyPr>
+                        </wps:wsp>
+                        <wps:wsp>
+                          <wps:cNvPr id="220" name="Straight Arrow Connector 220"/>
+                          <wps:cNvCnPr/>
+                          <wps:spPr>
+                            <a:xfrm flipV="1">
+                              <a:off x="-134" y="682518"/>
+                              <a:ext cx="1124003" cy="940260"/>
+                            </a:xfrm>
+                            <a:prstGeom prst="straightConnector1">
+                              <a:avLst/>
+                            </a:prstGeom>
+                            <a:ln w="38100">
+                              <a:tailEnd type="triangle"/>
+                            </a:ln>
+                          </wps:spPr>
+                          <wps:style>
+                            <a:lnRef idx="1">
+                              <a:schemeClr val="accent1"/>
+                            </a:lnRef>
+                            <a:fillRef idx="0">
+                              <a:schemeClr val="accent1"/>
+                            </a:fillRef>
+                            <a:effectRef idx="0">
+                              <a:schemeClr val="accent1"/>
+                            </a:effectRef>
+                            <a:fontRef idx="minor">
+                              <a:schemeClr val="tx1"/>
+                            </a:fontRef>
+                          </wps:style>
+                          <wps:bodyPr/>
+                        </wps:wsp>
+                      </wpg:grpSp>
+                      <wpg:grpSp>
+                        <wpg:cNvPr id="229" name="Group 229"/>
+                        <wpg:cNvGrpSpPr/>
+                        <wpg:grpSpPr>
+                          <a:xfrm>
+                            <a:off x="1432878" y="2947695"/>
+                            <a:ext cx="1432062" cy="1022213"/>
+                            <a:chOff x="-136" y="682284"/>
+                            <a:chExt cx="1432981" cy="1023193"/>
+                          </a:xfrm>
+                        </wpg:grpSpPr>
+                        <wps:wsp>
+                          <wps:cNvPr id="223" name="Text Box 223"/>
+                          <wps:cNvSpPr txBox="1"/>
+                          <wps:spPr>
+                            <a:xfrm>
+                              <a:off x="411186" y="1152074"/>
+                              <a:ext cx="1021659" cy="553403"/>
+                            </a:xfrm>
+                            <a:prstGeom prst="rect">
+                              <a:avLst/>
+                            </a:prstGeom>
+                            <a:solidFill>
+                              <a:schemeClr val="lt1"/>
+                            </a:solidFill>
+                            <a:ln w="6350">
+                              <a:noFill/>
+                            </a:ln>
+                          </wps:spPr>
+                          <wps:txbx>
+                            <w:txbxContent>
+                              <w:p>
+                                <w:pPr>
+                                  <w:jc w:val="center"/>
+                                </w:pPr>
+                                <w:r>
+                                  <w:t>Retrieve Leave</w:t>
+                                </w:r>
+                                <w:r>
+                                  <w:t xml:space="preserve"> Ledger</w:t>
+                                </w:r>
+                              </w:p>
+                            </w:txbxContent>
+                          </wps:txbx>
+                          <wps:bodyPr rot="0" spcFirstLastPara="0" vertOverflow="overflow" horzOverflow="overflow" vert="horz" wrap="square" lIns="91440" tIns="45720" rIns="91440" bIns="45720" numCol="1" spcCol="0" rtlCol="0" fromWordArt="0" anchor="t" anchorCtr="0" forceAA="0" compatLnSpc="1">
+                            <a:prstTxWarp prst="textNoShape">
+                              <a:avLst/>
+                            </a:prstTxWarp>
+                            <a:noAutofit/>
+                          </wps:bodyPr>
+                        </wps:wsp>
+                        <wps:wsp>
+                          <wps:cNvPr id="221" name="Straight Arrow Connector 221"/>
+                          <wps:cNvCnPr/>
+                          <wps:spPr>
+                            <a:xfrm flipH="1">
+                              <a:off x="-136" y="682284"/>
+                              <a:ext cx="1119971" cy="1022892"/>
+                            </a:xfrm>
+                            <a:prstGeom prst="straightConnector1">
+                              <a:avLst/>
+                            </a:prstGeom>
+                            <a:ln w="38100">
+                              <a:tailEnd type="triangle"/>
+                            </a:ln>
+                          </wps:spPr>
+                          <wps:style>
+                            <a:lnRef idx="1">
+                              <a:schemeClr val="accent1"/>
+                            </a:lnRef>
+                            <a:fillRef idx="0">
+                              <a:schemeClr val="accent1"/>
+                            </a:fillRef>
+                            <a:effectRef idx="0">
+                              <a:schemeClr val="accent1"/>
+                            </a:effectRef>
+                            <a:fontRef idx="minor">
+                              <a:schemeClr val="tx1"/>
+                            </a:fontRef>
+                          </wps:style>
+                          <wps:bodyPr/>
+                        </wps:wsp>
+                      </wpg:grpSp>
+                      <wpg:grpSp>
+                        <wpg:cNvPr id="237" name="Group 237"/>
+                        <wpg:cNvGrpSpPr/>
+                        <wpg:grpSpPr>
+                          <a:xfrm>
+                            <a:off x="3493827" y="1050878"/>
+                            <a:ext cx="1227845" cy="955039"/>
+                            <a:chOff x="81887" y="0"/>
+                            <a:chExt cx="1227845" cy="955039"/>
+                          </a:xfrm>
+                        </wpg:grpSpPr>
+                        <wps:wsp>
+                          <wps:cNvPr id="232" name="Text Box 232"/>
+                          <wps:cNvSpPr txBox="1"/>
+                          <wps:spPr>
+                            <a:xfrm>
+                              <a:off x="81887" y="0"/>
+                              <a:ext cx="1213886" cy="515438"/>
+                            </a:xfrm>
+                            <a:prstGeom prst="rect">
+                              <a:avLst/>
+                            </a:prstGeom>
+                            <a:solidFill>
+                              <a:schemeClr val="lt1"/>
+                            </a:solidFill>
+                            <a:ln w="6350">
+                              <a:noFill/>
+                            </a:ln>
+                          </wps:spPr>
+                          <wps:txbx>
+                            <w:txbxContent>
+                              <w:p>
+                                <w:pPr>
+                                  <w:jc w:val="center"/>
+                                </w:pPr>
+                                <w:r>
+                                  <w:t>View Leave Ledger</w:t>
+                                </w:r>
+                              </w:p>
+                            </w:txbxContent>
+                          </wps:txbx>
+                          <wps:bodyPr rot="0" spcFirstLastPara="0" vertOverflow="overflow" horzOverflow="overflow" vert="horz" wrap="square" lIns="91440" tIns="45720" rIns="91440" bIns="45720" numCol="1" spcCol="0" rtlCol="0" fromWordArt="0" anchor="t" anchorCtr="0" forceAA="0" compatLnSpc="1">
+                            <a:prstTxWarp prst="textNoShape">
+                              <a:avLst/>
+                            </a:prstTxWarp>
+                            <a:noAutofit/>
+                          </wps:bodyPr>
+                        </wps:wsp>
+                        <wps:wsp>
+                          <wps:cNvPr id="231" name="Straight Arrow Connector 231"/>
+                          <wps:cNvCnPr/>
+                          <wps:spPr>
+                            <a:xfrm flipH="1">
+                              <a:off x="136478" y="150034"/>
+                              <a:ext cx="1173254" cy="805005"/>
+                            </a:xfrm>
+                            <a:prstGeom prst="straightConnector1">
+                              <a:avLst/>
+                            </a:prstGeom>
+                            <a:ln w="38100">
+                              <a:tailEnd type="triangle"/>
+                            </a:ln>
+                          </wps:spPr>
+                          <wps:style>
+                            <a:lnRef idx="1">
+                              <a:schemeClr val="accent1"/>
+                            </a:lnRef>
+                            <a:fillRef idx="0">
+                              <a:schemeClr val="accent1"/>
+                            </a:fillRef>
+                            <a:effectRef idx="0">
+                              <a:schemeClr val="accent1"/>
+                            </a:effectRef>
+                            <a:fontRef idx="minor">
+                              <a:schemeClr val="tx1"/>
+                            </a:fontRef>
+                          </wps:style>
+                          <wps:bodyPr/>
+                        </wps:wsp>
+                      </wpg:grpSp>
+                      <wpg:grpSp>
+                        <wpg:cNvPr id="235" name="Group 235"/>
+                        <wpg:cNvGrpSpPr/>
+                        <wpg:grpSpPr>
+                          <a:xfrm>
+                            <a:off x="4408227" y="0"/>
+                            <a:ext cx="1542930" cy="1778777"/>
+                            <a:chOff x="0" y="0"/>
+                            <a:chExt cx="1542930" cy="1778777"/>
+                          </a:xfrm>
+                        </wpg:grpSpPr>
+                        <pic:pic xmlns:pic="http://schemas.openxmlformats.org/drawingml/2006/picture">
+                          <pic:nvPicPr>
+                            <pic:cNvPr id="234" name="Picture 234"/>
+                            <pic:cNvPicPr>
+                              <a:picLocks noChangeAspect="1"/>
+                            </pic:cNvPicPr>
+                          </pic:nvPicPr>
+                          <pic:blipFill>
+                            <a:blip r:embed="rId8">
+                              <a:extLst>
+                                <a:ext uri="{28A0092B-C50C-407E-A947-70E740481C1C}">
+                                  <a14:useLocalDpi xmlns:a14="http://schemas.microsoft.com/office/drawing/2010/main" val="0"/>
+                                </a:ext>
+                              </a:extLst>
+                            </a:blip>
+                            <a:stretch>
+                              <a:fillRect/>
+                            </a:stretch>
+                          </pic:blipFill>
+                          <pic:spPr>
+                            <a:xfrm>
+                              <a:off x="177421" y="504967"/>
+                              <a:ext cx="1218565" cy="1273810"/>
+                            </a:xfrm>
+                            <a:prstGeom prst="rect">
+                              <a:avLst/>
+                            </a:prstGeom>
+                          </pic:spPr>
+                        </pic:pic>
+                        <wps:wsp>
+                          <wps:cNvPr id="233" name="Text Box 233"/>
+                          <wps:cNvSpPr txBox="1"/>
+                          <wps:spPr>
+                            <a:xfrm>
+                              <a:off x="0" y="0"/>
+                              <a:ext cx="1542930" cy="492791"/>
+                            </a:xfrm>
+                            <a:prstGeom prst="rect">
+                              <a:avLst/>
+                            </a:prstGeom>
+                            <a:solidFill>
+                              <a:schemeClr val="lt1"/>
+                            </a:solidFill>
+                            <a:ln w="6350">
+                              <a:noFill/>
+                            </a:ln>
+                          </wps:spPr>
+                          <wps:txbx>
+                            <w:txbxContent>
+                              <w:p>
+                                <w:pPr>
+                                  <w:jc w:val="center"/>
+                                  <w:rPr>
+                                    <w:b/>
+                                    <w:sz w:val="24"/>
+                                    <w:szCs w:val="24"/>
+                                  </w:rPr>
+                                </w:pPr>
+                                <w:r>
+                                  <w:rPr>
+                                    <w:b/>
+                                    <w:sz w:val="24"/>
+                                    <w:szCs w:val="24"/>
+                                  </w:rPr>
+                                  <w:t>DILG-CAR Regional Director</w:t>
+                                </w:r>
+                              </w:p>
+                            </w:txbxContent>
+                          </wps:txbx>
+                          <wps:bodyPr rot="0" spcFirstLastPara="0" vertOverflow="overflow" horzOverflow="overflow" vert="horz" wrap="square" lIns="91440" tIns="45720" rIns="91440" bIns="45720" numCol="1" spcCol="0" rtlCol="0" fromWordArt="0" anchor="t" anchorCtr="0" forceAA="0" compatLnSpc="1">
+                            <a:prstTxWarp prst="textNoShape">
+                              <a:avLst/>
+                            </a:prstTxWarp>
+                            <a:noAutofit/>
+                          </wps:bodyPr>
+                        </wps:wsp>
+                      </wpg:grpSp>
+                    </wpg:wgp>
+                  </a:graphicData>
+                </a:graphic>
+              </wp:anchor>
+            </w:drawing>
+          </mc:Choice>
+          <mc:Fallback>
+            <w:pict>
+              <v:group w14:anchorId="642F8630" id="Group 238" o:spid="_x0000_s1105" style="position:absolute;margin-left:0;margin-top:7.6pt;width:468.6pt;height:374pt;z-index:251734016" coordsize="59511,47495" o:gfxdata="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">
+                <v:group id="Group 225" o:spid="_x0000_s1106" style="position:absolute;top:1228;width:14662;height:15734" coordsize="14662,15734" o:gfxdata="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">
+                  <v:shape id="Picture 211" o:spid="_x0000_s1107" type="#_x0000_t75" style="position:absolute;top:3548;width:12185;height:12186;visibility:visible;mso-wrap-style:square" o:gfxdata="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">
+                    <v:imagedata r:id="rId9" o:title=""/>
+                    <v:path arrowok="t"/>
+                  </v:shape>
+                  <v:shape id="Text Box 210" o:spid="_x0000_s1108" type="#_x0000_t202" style="position:absolute;width:14662;height:2660;visibility:visible;mso-wrap-style:square;v-text-anchor:top" o:gfxdata="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" fillcolor="white [3201]" stroked="f" strokeweight=".5pt">
+                    <v:textbox>
+                      <w:txbxContent>
+                        <w:p>
+                          <w:pPr>
+                            <w:rPr>
+                              <w:b/>
+                              <w:sz w:val="24"/>
+                              <w:szCs w:val="24"/>
+                            </w:rPr>
+                          </w:pPr>
+                          <w:r>
+                            <w:rPr>
+                              <w:b/>
+                              <w:sz w:val="24"/>
+                              <w:szCs w:val="24"/>
+                            </w:rPr>
+                            <w:t>DILG-CAR Employee</w:t>
+                          </w:r>
+                        </w:p>
+                      </w:txbxContent>
+                    </v:textbox>
+                  </v:shape>
+                </v:group>
+                <v:group id="Group 228" o:spid="_x0000_s1109" style="position:absolute;left:44082;top:32618;width:14662;height:14877" coordsize="14662,14877" o:gfxdata="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">
+                  <v:shape id="Picture 213" o:spid="_x0000_s1110" type="#_x0000_t75" style="position:absolute;top:2729;width:14503;height:12148;visibility:visible;mso-wrap-style:square" o:gfxdata="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">
+                    <v:imagedata r:id="rId11" o:title="" cropbottom="10609f"/>
+                    <v:path arrowok="t"/>
+                  </v:shape>
+                  <v:shape id="Text Box 212" o:spid="_x0000_s1111" type="#_x0000_t202" style="position:absolute;width:14662;height:2660;visibility:visible;mso-wrap-style:square;v-text-anchor:top" o:gfxdata="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" fillcolor="white [3201]" stroked="f" strokeweight=".5pt">
+                    <v:textbox>
+                      <w:txbxContent>
+                        <w:p>
+                          <w:pPr>
+                            <w:jc w:val="center"/>
+                            <w:rPr>
+                              <w:b/>
+                              <w:sz w:val="24"/>
+                              <w:szCs w:val="24"/>
+                            </w:rPr>
+                          </w:pPr>
+                          <w:r>
+                            <w:rPr>
+                              <w:b/>
+                              <w:sz w:val="24"/>
+                              <w:szCs w:val="24"/>
+                            </w:rPr>
+                            <w:t>DILG-CAR HR Admin</w:t>
+                          </w:r>
+                        </w:p>
+                      </w:txbxContent>
+                    </v:textbox>
+                  </v:shape>
+                </v:group>
+                <v:group id="Group 226" o:spid="_x0000_s1112" style="position:absolute;left:10917;top:10918;width:14967;height:9963" coordorigin="-1,4777" coordsize="14971,9965" o:gfxdata="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">
+                  <v:shape id="Text Box 308" o:spid="_x0000_s1113" type="#_x0000_t202" style="position:absolute;left:2823;top:4777;width:12147;height:5159;visibility:visible;mso-wrap-style:square;v-text-anchor:top" o:gfxdata="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" fillcolor="white [3201]" stroked="f" strokeweight=".5pt">
+                    <v:textbox>
+                      <w:txbxContent>
+                        <w:p>
+                          <w:pPr>
+                            <w:jc w:val="center"/>
+                          </w:pPr>
+                          <w:r>
+                            <w:t>View Leave</w:t>
+                          </w:r>
+                          <w:r>
+                            <w:t xml:space="preserve"> Ledger</w:t>
+                          </w:r>
+                        </w:p>
+                      </w:txbxContent>
+                    </v:textbox>
+                  </v:shape>
+                  <v:shape id="Straight Arrow Connector 307" o:spid="_x0000_s1114" type="#_x0000_t32" style="position:absolute;left:-1;top:5866;width:13650;height:8877;visibility:visible;mso-wrap-style:square" o:connectortype="straight" o:gfxdata="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" strokecolor="#5b9bd5 [3204]" strokeweight="3pt">
+                    <v:stroke endarrow="block" joinstyle="miter"/>
+                  </v:shape>
+                </v:group>
+                <v:group id="Group 224" o:spid="_x0000_s1115" style="position:absolute;left:23337;top:12304;width:13170;height:17584" coordorigin="1364,-524" coordsize="13169,17584" o:gfxdata="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">
+                  <v:shape id="Picture 215" o:spid="_x0000_s1116" type="#_x0000_t75" alt="Image result for web app icon" style="position:absolute;left:2047;top:5070;width:11982;height:11989;visibility:visible;mso-wrap-style:square" o:gfxdata="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">
+                    <v:imagedata r:id="rId10" o:title="Image result for web app icon"/>
+                    <v:path arrowok="t"/>
+                  </v:shape>
+                  <v:shape id="Text Box 214" o:spid="_x0000_s1117" type="#_x0000_t202" style="position:absolute;left:1364;top:-524;width:13170;height:4984;visibility:visible;mso-wrap-style:square;v-text-anchor:top" o:gfxdata="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" fillcolor="white [3201]" stroked="f" strokeweight=".5pt">
+                    <v:textbox>
+                      <w:txbxContent>
+                        <w:p>
+                          <w:pPr>
+                            <w:pStyle w:val="NoSpacing"/>
+                            <w:jc w:val="center"/>
+                            <w:rPr>
+                              <w:b/>
+                              <w:sz w:val="24"/>
+                              <w:szCs w:val="24"/>
+                              <w:lang w:val="en-PH"/>
+                            </w:rPr>
+                          </w:pPr>
+                          <w:r>
+                            <w:rPr>
+                              <w:b/>
+                              <w:sz w:val="24"/>
+                              <w:szCs w:val="24"/>
+                              <w:lang w:val="en-PH"/>
+                            </w:rPr>
+                            <w:t>DILG-CAR HRIS Web Application</w:t>
+                          </w:r>
+                        </w:p>
+                      </w:txbxContent>
+                    </v:textbox>
+                  </v:shape>
+                </v:group>
+                <v:group id="Group 227" o:spid="_x0000_s1118" style="position:absolute;left:33300;top:28250;width:12283;height:10364" coordorigin="-2461,3956" coordsize="12293,10372" o:gfxdata="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">
+                  <v:shape id="Text Box 217" o:spid="_x0000_s1119" type="#_x0000_t202" style="position:absolute;left:584;top:3956;width:8701;height:6693;visibility:visible;mso-wrap-style:square;v-text-anchor:top" o:gfxdata="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" fillcolor="white [3201]" stroked="f" strokeweight=".5pt">
+                    <v:textbox>
+                      <w:txbxContent>
+                        <w:p>
+                          <w:pPr>
+                            <w:jc w:val="center"/>
+                          </w:pPr>
+                          <w:r>
+                            <w:t>View/Add/Update</w:t>
+                          </w:r>
+                          <w:r>
+                            <w:t xml:space="preserve"> Leave Ledger</w:t>
+                          </w:r>
+                        </w:p>
+                      </w:txbxContent>
+                    </v:textbox>
+                  </v:shape>
+                  <v:shape id="Straight Arrow Connector 216" o:spid="_x0000_s1120" type="#_x0000_t32" style="position:absolute;left:-2461;top:5049;width:12292;height:9279;flip:x y;visibility:visible;mso-wrap-style:square" o:connectortype="straight" o:gfxdata="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" strokecolor="#5b9bd5 [3204]" strokeweight="3pt">
+                    <v:stroke endarrow="block" joinstyle="miter"/>
+                  </v:shape>
+                </v:group>
+                <v:group id="Group 236" o:spid="_x0000_s1121" style="position:absolute;top:29479;width:14667;height:15651" coordsize="14667,15651" o:gfxdata="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">
+                  <v:shape id="Picture 219" o:spid="_x0000_s1122" type="#_x0000_t75" alt="Image result for database icon" style="position:absolute;left:1364;top:3275;width:12376;height:12376;visibility:visible;mso-wrap-style:square" o:gfxdata="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">
+                    <v:imagedata r:id="rId12" o:title="Image result for database icon"/>
+                    <v:path arrowok="t"/>
+                  </v:shape>
+                  <v:shape id="Text Box 218" o:spid="_x0000_s1123" type="#_x0000_t202" style="position:absolute;width:14667;height:2666;visibility:visible;mso-wrap-style:square;v-text-anchor:top" o:gfxdata="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" fillcolor="white [3201]" stroked="f" strokeweight=".5pt">
+                    <v:textbox>
+                      <w:txbxContent>
+                        <w:p>
+                          <w:pPr>
+                            <w:jc w:val="center"/>
+                            <w:rPr>
+                              <w:b/>
+                              <w:sz w:val="24"/>
+                              <w:szCs w:val="24"/>
+                            </w:rPr>
+                          </w:pPr>
+                          <w:r>
+                            <w:rPr>
+                              <w:b/>
+                              <w:sz w:val="24"/>
+                              <w:szCs w:val="24"/>
+                            </w:rPr>
+                            <w:t>Database</w:t>
+                          </w:r>
+                        </w:p>
+                      </w:txbxContent>
+                    </v:textbox>
+                  </v:shape>
+                </v:group>
+                <v:group id="Group 230" o:spid="_x0000_s1124" style="position:absolute;left:12146;top:26203;width:12419;height:10081" coordorigin="-1189,6142" coordsize="12428,10085" o:gfxdata="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">
+                  <v:shape id="Text Box 222" o:spid="_x0000_s1125" type="#_x0000_t202" style="position:absolute;left:-1189;top:6142;width:8583;height:5534;visibility:visible;mso-wrap-style:square;v-text-anchor:top" o:gfxdata="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" fillcolor="white [3201]" stroked="f" strokeweight=".5pt">
+                    <v:textbox>
+                      <w:txbxContent>
+                        <w:p>
+                          <w:pPr>
+                            <w:jc w:val="center"/>
+                          </w:pPr>
+                          <w:r>
+                            <w:t xml:space="preserve">Store Leave </w:t>
+                          </w:r>
+                          <w:r>
+                            <w:t>Ledger</w:t>
+                          </w:r>
+                        </w:p>
+                      </w:txbxContent>
+                    </v:textbox>
+                  </v:shape>
+                  <v:shape id="Straight Arrow Connector 220" o:spid="_x0000_s1126" type="#_x0000_t32" style="position:absolute;left:-1;top:6825;width:11239;height:9402;flip:y;visibility:visible;mso-wrap-style:square" o:connectortype="straight" o:gfxdata="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" strokecolor="#5b9bd5 [3204]" strokeweight="3pt">
+                    <v:stroke endarrow="block" joinstyle="miter"/>
+                  </v:shape>
+                </v:group>
+                <v:group id="Group 229" o:spid="_x0000_s1127" style="position:absolute;left:14328;top:29476;width:14321;height:10223" coordorigin="-1,6822" coordsize="14329,10231" o:gfxdata="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">
+                  <v:shape id="Text Box 223" o:spid="_x0000_s1128" type="#_x0000_t202" style="position:absolute;left:4111;top:11520;width:10217;height:5534;visibility:visible;mso-wrap-style:square;v-text-anchor:top" o:gfxdata="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" fillcolor="white [3201]" stroked="f" strokeweight=".5pt">
+                    <v:textbox>
+                      <w:txbxContent>
+                        <w:p>
+                          <w:pPr>
+                            <w:jc w:val="center"/>
+                          </w:pPr>
+                          <w:r>
+                            <w:t>Retrieve Leave</w:t>
+                          </w:r>
+                          <w:r>
+                            <w:t xml:space="preserve"> Ledger</w:t>
+                          </w:r>
+                        </w:p>
+                      </w:txbxContent>
+                    </v:textbox>
+                  </v:shape>
+                  <v:shape id="Straight Arrow Connector 221" o:spid="_x0000_s1129" type="#_x0000_t32" style="position:absolute;left:-1;top:6822;width:11199;height:10229;flip:x;visibility:visible;mso-wrap-style:square" o:connectortype="straight" o:gfxdata="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" strokecolor="#5b9bd5 [3204]" strokeweight="3pt">
+                    <v:stroke endarrow="block" joinstyle="miter"/>
+                  </v:shape>
+                </v:group>
+                <v:group id="Group 237" o:spid="_x0000_s1130" style="position:absolute;left:34938;top:10508;width:12278;height:9551" coordorigin="818" coordsize="12278,9550" o:gfxdata="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">
+                  <v:shape id="Text Box 232" o:spid="_x0000_s1131" type="#_x0000_t202" style="position:absolute;left:818;width:12139;height:5154;visibility:visible;mso-wrap-style:square;v-text-anchor:top" o:gfxdata="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" fillcolor="white [3201]" stroked="f" strokeweight=".5pt">
+                    <v:textbox>
+                      <w:txbxContent>
+                        <w:p>
+                          <w:pPr>
+                            <w:jc w:val="center"/>
+                          </w:pPr>
+                          <w:r>
+                            <w:t>View Leave Ledger</w:t>
+                          </w:r>
+                        </w:p>
+                      </w:txbxContent>
+                    </v:textbox>
+                  </v:shape>
+                  <v:shape id="Straight Arrow Connector 231" o:spid="_x0000_s1132" type="#_x0000_t32" style="position:absolute;left:1364;top:1500;width:11733;height:8050;flip:x;visibility:visible;mso-wrap-style:square" o:connectortype="straight" o:gfxdata="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" strokecolor="#5b9bd5 [3204]" strokeweight="3pt">
+                    <v:stroke endarrow="block" joinstyle="miter"/>
+                  </v:shape>
+                </v:group>
+                <v:group id="Group 235" o:spid="_x0000_s1133" style="position:absolute;left:44082;width:15429;height:17787" coordsize="15429,17787" o:gfxdata="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">
+                  <v:shape id="Picture 234" o:spid="_x0000_s1134" type="#_x0000_t75" style="position:absolute;left:1774;top:5049;width:12185;height:12738;visibility:visible;mso-wrap-style:square" o:gfxdata="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">
+                    <v:imagedata r:id="rId13" o:title=""/>
+                    <v:path arrowok="t"/>
+                  </v:shape>
+                  <v:shape id="Text Box 233" o:spid="_x0000_s1135" type="#_x0000_t202" style="position:absolute;width:15429;height:4927;visibility:visible;mso-wrap-style:square;v-text-anchor:top" o:gfxdata="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" fillcolor="white [3201]" stroked="f" strokeweight=".5pt">
+                    <v:textbox>
+                      <w:txbxContent>
+                        <w:p>
+                          <w:pPr>
+                            <w:jc w:val="center"/>
+                            <w:rPr>
+                              <w:b/>
+                              <w:sz w:val="24"/>
+                              <w:szCs w:val="24"/>
+                            </w:rPr>
+                          </w:pPr>
+                          <w:r>
+                            <w:rPr>
+                              <w:b/>
+                              <w:sz w:val="24"/>
+                              <w:szCs w:val="24"/>
+                            </w:rPr>
+                            <w:t>DILG-CAR Regional Director</w:t>
+                          </w:r>
+                        </w:p>
+                      </w:txbxContent>
+                    </v:textbox>
+                  </v:shape>
+                </v:group>
+              </v:group>
+            </w:pict>
+          </mc:Fallback>
+        </mc:AlternateContent>
+      </w:r>
+      <w:r>
+        <w:t xml:space="preserve"> </w:t>
+      </w:r>
+    </w:p>
+    <w:p>
+      <w:r>
+        <w:br w:type="page"/>
+      </w:r>
+    </w:p>
+    <w:p>
+      <w:r>
+        <w:lastRenderedPageBreak/>
+        <w:drawing>
+          <wp:anchor distT="0" distB="0" distL="114300" distR="114300" simplePos="0" relativeHeight="251762688" behindDoc="0" locked="0" layoutInCell="1" allowOverlap="1" wp14:anchorId="1101416D" wp14:editId="7837AF96">
+            <wp:simplePos x="0" y="0"/>
+            <wp:positionH relativeFrom="margin">
+              <wp:posOffset>2413000</wp:posOffset>
+            </wp:positionH>
+            <wp:positionV relativeFrom="paragraph">
+              <wp:posOffset>-166370</wp:posOffset>
+            </wp:positionV>
+            <wp:extent cx="1117600" cy="1174750"/>
+            <wp:effectExtent l="0" t="0" r="0" b="0"/>
+            <wp:wrapNone/>
+            <wp:docPr id="623" name="Picture 623"/>
+            <wp:cNvGraphicFramePr>
+              <a:graphicFrameLocks xmlns:a="http://schemas.openxmlformats.org/drawingml/2006/main" noChangeAspect="1"/>
+            </wp:cNvGraphicFramePr>
+            <a:graphic xmlns:a="http://schemas.openxmlformats.org/drawingml/2006/main">
+              <a:graphicData uri="http://schemas.openxmlformats.org/drawingml/2006/picture">
+                <pic:pic xmlns:pic="http://schemas.openxmlformats.org/drawingml/2006/picture">
+                  <pic:nvPicPr>
+                    <pic:cNvPr id="623" name="Picture 623"/>
+                    <pic:cNvPicPr>
+                      <a:picLocks noChangeAspect="1"/>
+                    </pic:cNvPicPr>
+                  </pic:nvPicPr>
+                  <pic:blipFill>
+                    <a:blip r:embed="rId16" cstate="print">
+                      <a:duotone>
+                        <a:prstClr val="black"/>
+                        <a:schemeClr val="accent6">
+                          <a:tint val="45000"/>
+                          <a:satMod val="400000"/>
+                        </a:schemeClr>
+                      </a:duotone>
+                      <a:extLst>
+                        <a:ext uri="{28A0092B-C50C-407E-A947-70E740481C1C}">
+                          <a14:useLocalDpi xmlns:a14="http://schemas.microsoft.com/office/drawing/2010/main" val="0"/>
+                        </a:ext>
+                      </a:extLst>
+                    </a:blip>
+                    <a:stretch>
+                      <a:fillRect/>
+                    </a:stretch>
+                  </pic:blipFill>
+                  <pic:spPr>
+                    <a:xfrm>
+                      <a:off x="0" y="0"/>
+                      <a:ext cx="1117600" cy="1174750"/>
+                    </a:xfrm>
+                    <a:prstGeom prst="rect">
+                      <a:avLst/>
+                    </a:prstGeom>
+                  </pic:spPr>
+                </pic:pic>
+              </a:graphicData>
+            </a:graphic>
+            <wp14:sizeRelH relativeFrom="margin">
+              <wp14:pctWidth>0</wp14:pctWidth>
+            </wp14:sizeRelH>
+            <wp14:sizeRelV relativeFrom="margin">
+              <wp14:pctHeight>0</wp14:pctHeight>
+            </wp14:sizeRelV>
+          </wp:anchor>
+        </w:drawing>
+      </w:r>
+      <w:r>
+        <mc:AlternateContent>
+          <mc:Choice Requires="wps">
+            <w:drawing>
+              <wp:anchor distT="0" distB="0" distL="114300" distR="114300" simplePos="0" relativeHeight="251763712" behindDoc="0" locked="0" layoutInCell="1" allowOverlap="1" wp14:anchorId="34A13086" wp14:editId="26CF457F">
+                <wp:simplePos x="0" y="0"/>
+                <wp:positionH relativeFrom="margin">
+                  <wp:posOffset>2416175</wp:posOffset>
+                </wp:positionH>
+                <wp:positionV relativeFrom="paragraph">
+                  <wp:posOffset>-391738</wp:posOffset>
+                </wp:positionV>
+                <wp:extent cx="1111413" cy="229361"/>
+                <wp:effectExtent l="0" t="0" r="0" b="0"/>
+                <wp:wrapNone/>
+                <wp:docPr id="636" name="Text Box 636"/>
+                <wp:cNvGraphicFramePr/>
+                <a:graphic xmlns:a="http://schemas.openxmlformats.org/drawingml/2006/main">
+                  <a:graphicData uri="http://schemas.microsoft.com/office/word/2010/wordprocessingShape">
+                    <wps:wsp>
+                      <wps:cNvSpPr txBox="1"/>
+                      <wps:spPr>
+                        <a:xfrm>
+                          <a:off x="0" y="0"/>
+                          <a:ext cx="1111413" cy="229361"/>
+                        </a:xfrm>
+                        <a:prstGeom prst="rect">
+                          <a:avLst/>
+                        </a:prstGeom>
+                        <a:solidFill>
+                          <a:schemeClr val="lt1"/>
+                        </a:solidFill>
+                        <a:ln w="6350">
+                          <a:noFill/>
+                        </a:ln>
+                      </wps:spPr>
+                      <wps:txbx>
+                        <w:txbxContent>
+                          <w:p>
+                            <w:pPr>
+                              <w:jc w:val="center"/>
+                              <w:rPr>
+                                <w:b/>
+                              </w:rPr>
+                            </w:pPr>
+                            <w:r>
+                              <w:rPr>
+                                <w:b/>
+                              </w:rPr>
+                              <w:t xml:space="preserve">New </w:t>
+                            </w:r>
+                            <w:proofErr w:type="spellStart"/>
+                            <w:r>
+                              <w:rPr>
+                                <w:b/>
+                              </w:rPr>
+                              <w:t>Plantilla</w:t>
+                            </w:r>
+                            <w:proofErr w:type="spellEnd"/>
+                          </w:p>
+                        </w:txbxContent>
+                      </wps:txbx>
+                      <wps:bodyPr rot="0" spcFirstLastPara="0" vertOverflow="overflow" horzOverflow="overflow" vert="horz" wrap="square" lIns="91440" tIns="45720" rIns="91440" bIns="45720" numCol="1" spcCol="0" rtlCol="0" fromWordArt="0" anchor="t" anchorCtr="0" forceAA="0" compatLnSpc="1">
+                        <a:prstTxWarp prst="textNoShape">
+                          <a:avLst/>
+                        </a:prstTxWarp>
+                        <a:noAutofit/>
+                      </wps:bodyPr>
+                    </wps:wsp>
+                  </a:graphicData>
+                </a:graphic>
+              </wp:anchor>
+            </w:drawing>
+          </mc:Choice>
+          <mc:Fallback>
+            <w:pict>
+              <v:shape w14:anchorId="34A13086" id="Text Box 636" o:spid="_x0000_s1136" type="#_x0000_t202" style="position:absolute;margin-left:190.25pt;margin-top:-30.85pt;width:87.5pt;height:18.05pt;z-index:251763712;visibility:visible;mso-wrap-style:square;mso-wrap-distance-left:9pt;mso-wrap-distance-top:0;mso-wrap-distance-right:9pt;mso-wrap-distance-bottom:0;mso-position-horizontal:absolute;mso-position-horizontal-relative:margin;mso-position-vertical:absolute;mso-position-vertical-relative:text;v-text-anchor:top" o:gfxdata="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" fillcolor="white [3201]" stroked="f" strokeweight=".5pt">
+                <v:textbox>
+                  <w:txbxContent>
+                    <w:p>
+                      <w:pPr>
+                        <w:jc w:val="center"/>
+                        <w:rPr>
+                          <w:b/>
+                        </w:rPr>
+                      </w:pPr>
+                      <w:r>
+                        <w:rPr>
+                          <w:b/>
+                        </w:rPr>
+                        <w:t xml:space="preserve">New </w:t>
+                      </w:r>
+                      <w:proofErr w:type="spellStart"/>
+                      <w:r>
+                        <w:rPr>
+                          <w:b/>
+                        </w:rPr>
+                        <w:t>Plantilla</w:t>
+                      </w:r>
+                      <w:proofErr w:type="spellEnd"/>
+                    </w:p>
+                  </w:txbxContent>
+                </v:textbox>
+                <w10:wrap anchorx="margin"/>
+              </v:shape>
+            </w:pict>
+          </mc:Fallback>
+        </mc:AlternateContent>
+      </w:r>
+      <w:r>
+        <w:t xml:space="preserve">4. Updating of </w:t>
+      </w:r>
+      <w:proofErr w:type="spellStart"/>
+      <w:r>
+        <w:t>Plantilla</w:t>
+      </w:r>
       <w:bookmarkStart w:id="0" w:name="_GoBack"/>
       <w:bookmarkEnd w:id="0"/>
+      <w:proofErr w:type="spellEnd"/>
+    </w:p>
+    <w:p/>
+    <w:p>
+      <w:r>
+        <w:rPr>
+          <w:noProof/>
+        </w:rPr>
+        <mc:AlternateContent>
+          <mc:Choice Requires="wpg">
+            <w:drawing>
+              <wp:anchor distT="0" distB="0" distL="114300" distR="114300" simplePos="0" relativeHeight="251747328" behindDoc="0" locked="0" layoutInCell="1" allowOverlap="1">
+                <wp:simplePos x="0" y="0"/>
+                <wp:positionH relativeFrom="column">
+                  <wp:posOffset>4490113</wp:posOffset>
+                </wp:positionH>
+                <wp:positionV relativeFrom="paragraph">
+                  <wp:posOffset>2499246</wp:posOffset>
+                </wp:positionV>
+                <wp:extent cx="1316355" cy="1853338"/>
+                <wp:effectExtent l="0" t="0" r="0" b="0"/>
+                <wp:wrapNone/>
+                <wp:docPr id="586" name="Group 586"/>
+                <wp:cNvGraphicFramePr/>
+                <a:graphic xmlns:a="http://schemas.openxmlformats.org/drawingml/2006/main">
+                  <a:graphicData uri="http://schemas.microsoft.com/office/word/2010/wordprocessingGroup">
+                    <wpg:wgp>
+                      <wpg:cNvGrpSpPr/>
+                      <wpg:grpSpPr>
+                        <a:xfrm>
+                          <a:off x="0" y="0"/>
+                          <a:ext cx="1316355" cy="1853338"/>
+                          <a:chOff x="0" y="0"/>
+                          <a:chExt cx="1316355" cy="1853338"/>
+                        </a:xfrm>
+                      </wpg:grpSpPr>
+                      <pic:pic xmlns:pic="http://schemas.openxmlformats.org/drawingml/2006/picture">
+                        <pic:nvPicPr>
+                          <pic:cNvPr id="580" name="Picture 580" descr="Image result for web app icon"/>
+                          <pic:cNvPicPr>
+                            <a:picLocks noChangeAspect="1"/>
+                          </pic:cNvPicPr>
+                        </pic:nvPicPr>
+                        <pic:blipFill>
+                          <a:blip r:embed="rId5">
+                            <a:extLst>
+                              <a:ext uri="{28A0092B-C50C-407E-A947-70E740481C1C}">
+                                <a14:useLocalDpi xmlns:a14="http://schemas.microsoft.com/office/drawing/2010/main" val="0"/>
+                              </a:ext>
+                            </a:extLst>
+                          </a:blip>
+                          <a:srcRect/>
+                          <a:stretch>
+                            <a:fillRect/>
+                          </a:stretch>
+                        </pic:blipFill>
+                        <pic:spPr bwMode="auto">
+                          <a:xfrm>
+                            <a:off x="54591" y="655093"/>
+                            <a:ext cx="1197610" cy="1198245"/>
+                          </a:xfrm>
+                          <a:prstGeom prst="rect">
+                            <a:avLst/>
+                          </a:prstGeom>
+                          <a:noFill/>
+                          <a:ln>
+                            <a:noFill/>
+                          </a:ln>
+                        </pic:spPr>
+                      </pic:pic>
+                      <wps:wsp>
+                        <wps:cNvPr id="579" name="Text Box 579"/>
+                        <wps:cNvSpPr txBox="1"/>
+                        <wps:spPr>
+                          <a:xfrm>
+                            <a:off x="0" y="0"/>
+                            <a:ext cx="1316355" cy="497840"/>
+                          </a:xfrm>
+                          <a:prstGeom prst="rect">
+                            <a:avLst/>
+                          </a:prstGeom>
+                          <a:solidFill>
+                            <a:schemeClr val="lt1"/>
+                          </a:solidFill>
+                          <a:ln w="6350">
+                            <a:noFill/>
+                          </a:ln>
+                        </wps:spPr>
+                        <wps:txbx>
+                          <w:txbxContent>
+                            <w:p>
+                              <w:pPr>
+                                <w:pStyle w:val="NoSpacing"/>
+                                <w:jc w:val="center"/>
+                                <w:rPr>
+                                  <w:b/>
+                                  <w:sz w:val="24"/>
+                                  <w:szCs w:val="24"/>
+                                  <w:lang w:val="en-PH"/>
+                                </w:rPr>
+                              </w:pPr>
+                              <w:r>
+                                <w:rPr>
+                                  <w:b/>
+                                  <w:sz w:val="24"/>
+                                  <w:szCs w:val="24"/>
+                                  <w:lang w:val="en-PH"/>
+                                </w:rPr>
+                                <w:t>DILG-CAR HRIS Web Application</w:t>
+                              </w:r>
+                            </w:p>
+                          </w:txbxContent>
+                        </wps:txbx>
+                        <wps:bodyPr rot="0" spcFirstLastPara="0" vertOverflow="overflow" horzOverflow="overflow" vert="horz" wrap="square" lIns="91440" tIns="45720" rIns="91440" bIns="45720" numCol="1" spcCol="0" rtlCol="0" fromWordArt="0" anchor="t" anchorCtr="0" forceAA="0" compatLnSpc="1">
+                          <a:prstTxWarp prst="textNoShape">
+                            <a:avLst/>
+                          </a:prstTxWarp>
+                          <a:noAutofit/>
+                        </wps:bodyPr>
+                      </wps:wsp>
+                    </wpg:wgp>
+                  </a:graphicData>
+                </a:graphic>
+              </wp:anchor>
+            </w:drawing>
+          </mc:Choice>
+          <mc:Fallback>
+            <w:pict>
+              <v:group id="Group 586" o:spid="_x0000_s1137" style="position:absolute;margin-left:353.55pt;margin-top:196.8pt;width:103.65pt;height:145.95pt;z-index:251747328" coordsize="13163,18533" o:gfxdata="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">
+                <v:shape id="Picture 580" o:spid="_x0000_s1138" type="#_x0000_t75" alt="Image result for web app icon" style="position:absolute;left:545;top:6550;width:11977;height:11983;visibility:visible;mso-wrap-style:square" o:gfxdata="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">
+                  <v:imagedata r:id="rId10" o:title="Image result for web app icon"/>
+                  <v:path arrowok="t"/>
+                </v:shape>
+                <v:shape id="Text Box 579" o:spid="_x0000_s1139" type="#_x0000_t202" style="position:absolute;width:13163;height:4978;visibility:visible;mso-wrap-style:square;v-text-anchor:top" o:gfxdata="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" fillcolor="white [3201]" stroked="f" strokeweight=".5pt">
+                  <v:textbox>
+                    <w:txbxContent>
+                      <w:p>
+                        <w:pPr>
+                          <w:pStyle w:val="NoSpacing"/>
+                          <w:jc w:val="center"/>
+                          <w:rPr>
+                            <w:b/>
+                            <w:sz w:val="24"/>
+                            <w:szCs w:val="24"/>
+                            <w:lang w:val="en-PH"/>
+                          </w:rPr>
+                        </w:pPr>
+                        <w:r>
+                          <w:rPr>
+                            <w:b/>
+                            <w:sz w:val="24"/>
+                            <w:szCs w:val="24"/>
+                            <w:lang w:val="en-PH"/>
+                          </w:rPr>
+                          <w:t>DILG-CAR HRIS Web Application</w:t>
+                        </w:r>
+                      </w:p>
+                    </w:txbxContent>
+                  </v:textbox>
+                </v:shape>
+              </v:group>
+            </w:pict>
+          </mc:Fallback>
+        </mc:AlternateContent>
+      </w:r>
+      <w:r>
+        <w:rPr>
+          <w:noProof/>
+        </w:rPr>
+        <mc:AlternateContent>
+          <mc:Choice Requires="wpg">
+            <w:drawing>
+              <wp:anchor distT="0" distB="0" distL="114300" distR="114300" simplePos="0" relativeHeight="251758592" behindDoc="0" locked="0" layoutInCell="1" allowOverlap="1" wp14:anchorId="04FD43BC" wp14:editId="031C2C36">
+                <wp:simplePos x="0" y="0"/>
+                <wp:positionH relativeFrom="margin">
+                  <wp:posOffset>54601</wp:posOffset>
+                </wp:positionH>
+                <wp:positionV relativeFrom="paragraph">
+                  <wp:posOffset>2757094</wp:posOffset>
+                </wp:positionV>
+                <wp:extent cx="1466595" cy="1564526"/>
+                <wp:effectExtent l="0" t="0" r="635" b="0"/>
+                <wp:wrapNone/>
+                <wp:docPr id="585" name="Group 585"/>
+                <wp:cNvGraphicFramePr/>
+                <a:graphic xmlns:a="http://schemas.openxmlformats.org/drawingml/2006/main">
+                  <a:graphicData uri="http://schemas.microsoft.com/office/word/2010/wordprocessingGroup">
+                    <wpg:wgp>
+                      <wpg:cNvGrpSpPr/>
+                      <wpg:grpSpPr>
+                        <a:xfrm>
+                          <a:off x="0" y="0"/>
+                          <a:ext cx="1466595" cy="1564526"/>
+                          <a:chOff x="0" y="0"/>
+                          <a:chExt cx="1466595" cy="1564526"/>
+                        </a:xfrm>
+                      </wpg:grpSpPr>
+                      <pic:pic xmlns:pic="http://schemas.openxmlformats.org/drawingml/2006/picture">
+                        <pic:nvPicPr>
+                          <pic:cNvPr id="582" name="Picture 582" descr="Image result for database icon"/>
+                          <pic:cNvPicPr>
+                            <a:picLocks noChangeAspect="1"/>
+                          </pic:cNvPicPr>
+                        </pic:nvPicPr>
+                        <pic:blipFill>
+                          <a:blip r:embed="rId7">
+                            <a:extLst>
+                              <a:ext uri="{28A0092B-C50C-407E-A947-70E740481C1C}">
+                                <a14:useLocalDpi xmlns:a14="http://schemas.microsoft.com/office/drawing/2010/main" val="0"/>
+                              </a:ext>
+                            </a:extLst>
+                          </a:blip>
+                          <a:srcRect/>
+                          <a:stretch>
+                            <a:fillRect/>
+                          </a:stretch>
+                        </pic:blipFill>
+                        <pic:spPr bwMode="auto">
+                          <a:xfrm>
+                            <a:off x="136477" y="327546"/>
+                            <a:ext cx="1236980" cy="1236980"/>
+                          </a:xfrm>
+                          <a:prstGeom prst="rect">
+                            <a:avLst/>
+                          </a:prstGeom>
+                          <a:noFill/>
+                          <a:ln>
+                            <a:noFill/>
+                          </a:ln>
+                        </pic:spPr>
+                      </pic:pic>
+                      <wps:wsp>
+                        <wps:cNvPr id="581" name="Text Box 581"/>
+                        <wps:cNvSpPr txBox="1"/>
+                        <wps:spPr>
+                          <a:xfrm>
+                            <a:off x="0" y="0"/>
+                            <a:ext cx="1466595" cy="266600"/>
+                          </a:xfrm>
+                          <a:prstGeom prst="rect">
+                            <a:avLst/>
+                          </a:prstGeom>
+                          <a:solidFill>
+                            <a:schemeClr val="lt1"/>
+                          </a:solidFill>
+                          <a:ln w="6350">
+                            <a:noFill/>
+                          </a:ln>
+                        </wps:spPr>
+                        <wps:txbx>
+                          <w:txbxContent>
+                            <w:p>
+                              <w:pPr>
+                                <w:jc w:val="center"/>
+                                <w:rPr>
+                                  <w:b/>
+                                  <w:sz w:val="24"/>
+                                  <w:szCs w:val="24"/>
+                                </w:rPr>
+                              </w:pPr>
+                              <w:r>
+                                <w:rPr>
+                                  <w:b/>
+                                  <w:sz w:val="24"/>
+                                  <w:szCs w:val="24"/>
+                                </w:rPr>
+                                <w:t>Database</w:t>
+                              </w:r>
+                            </w:p>
+                          </w:txbxContent>
+                        </wps:txbx>
+                        <wps:bodyPr rot="0" spcFirstLastPara="0" vertOverflow="overflow" horzOverflow="overflow" vert="horz" wrap="square" lIns="91440" tIns="45720" rIns="91440" bIns="45720" numCol="1" spcCol="0" rtlCol="0" fromWordArt="0" anchor="t" anchorCtr="0" forceAA="0" compatLnSpc="1">
+                          <a:prstTxWarp prst="textNoShape">
+                            <a:avLst/>
+                          </a:prstTxWarp>
+                          <a:noAutofit/>
+                        </wps:bodyPr>
+                      </wps:wsp>
+                    </wpg:wgp>
+                  </a:graphicData>
+                </a:graphic>
+              </wp:anchor>
+            </w:drawing>
+          </mc:Choice>
+          <mc:Fallback>
+            <w:pict>
+              <v:group w14:anchorId="04FD43BC" id="Group 585" o:spid="_x0000_s1140" style="position:absolute;margin-left:4.3pt;margin-top:217.1pt;width:115.5pt;height:123.2pt;z-index:251758592;mso-position-horizontal-relative:margin" coordsize="14665,15645" o:gfxdata="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">
+                <v:shape id="Picture 582" o:spid="_x0000_s1141" type="#_x0000_t75" alt="Image result for database icon" style="position:absolute;left:1364;top:3275;width:12370;height:12370;visibility:visible;mso-wrap-style:square" o:gfxdata="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">
+                  <v:imagedata r:id="rId12" o:title="Image result for database icon"/>
+                  <v:path arrowok="t"/>
+                </v:shape>
+                <v:shape id="Text Box 581" o:spid="_x0000_s1142" type="#_x0000_t202" style="position:absolute;width:14665;height:2666;visibility:visible;mso-wrap-style:square;v-text-anchor:top" o:gfxdata="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" fillcolor="white [3201]" stroked="f" strokeweight=".5pt">
+                  <v:textbox>
+                    <w:txbxContent>
+                      <w:p>
+                        <w:pPr>
+                          <w:jc w:val="center"/>
+                          <w:rPr>
+                            <w:b/>
+                            <w:sz w:val="24"/>
+                            <w:szCs w:val="24"/>
+                          </w:rPr>
+                        </w:pPr>
+                        <w:r>
+                          <w:rPr>
+                            <w:b/>
+                            <w:sz w:val="24"/>
+                            <w:szCs w:val="24"/>
+                          </w:rPr>
+                          <w:t>Database</w:t>
+                        </w:r>
+                      </w:p>
+                    </w:txbxContent>
+                  </v:textbox>
+                </v:shape>
+                <w10:wrap anchorx="margin"/>
+              </v:group>
+            </w:pict>
+          </mc:Fallback>
+        </mc:AlternateContent>
+      </w:r>
+      <w:r>
+        <w:rPr>
+          <w:noProof/>
+        </w:rPr>
+        <mc:AlternateContent>
+          <mc:Choice Requires="wpg">
+            <w:drawing>
+              <wp:anchor distT="0" distB="0" distL="114300" distR="114300" simplePos="0" relativeHeight="251652095" behindDoc="0" locked="0" layoutInCell="1" allowOverlap="1" wp14:anchorId="2C1A236F" wp14:editId="01CE3664">
+                <wp:simplePos x="0" y="0"/>
+                <wp:positionH relativeFrom="margin">
+                  <wp:posOffset>2374265</wp:posOffset>
+                </wp:positionH>
+                <wp:positionV relativeFrom="paragraph">
+                  <wp:posOffset>465474</wp:posOffset>
+                </wp:positionV>
+                <wp:extent cx="1279589" cy="1487161"/>
+                <wp:effectExtent l="0" t="0" r="0" b="0"/>
+                <wp:wrapNone/>
+                <wp:docPr id="576" name="Group 576"/>
+                <wp:cNvGraphicFramePr/>
+                <a:graphic xmlns:a="http://schemas.openxmlformats.org/drawingml/2006/main">
+                  <a:graphicData uri="http://schemas.microsoft.com/office/word/2010/wordprocessingGroup">
+                    <wpg:wgp>
+                      <wpg:cNvGrpSpPr/>
+                      <wpg:grpSpPr>
+                        <a:xfrm>
+                          <a:off x="0" y="0"/>
+                          <a:ext cx="1279589" cy="1487161"/>
+                          <a:chOff x="-68305" y="150125"/>
+                          <a:chExt cx="1280156" cy="1488356"/>
+                        </a:xfrm>
+                      </wpg:grpSpPr>
+                      <pic:pic xmlns:pic="http://schemas.openxmlformats.org/drawingml/2006/picture">
+                        <pic:nvPicPr>
+                          <pic:cNvPr id="628" name="Picture 628"/>
+                          <pic:cNvPicPr>
+                            <a:picLocks noChangeAspect="1"/>
+                          </pic:cNvPicPr>
+                        </pic:nvPicPr>
+                        <pic:blipFill>
+                          <a:blip r:embed="rId17" cstate="print">
+                            <a:duotone>
+                              <a:prstClr val="black"/>
+                              <a:schemeClr val="accent4">
+                                <a:tint val="45000"/>
+                                <a:satMod val="400000"/>
+                              </a:schemeClr>
+                            </a:duotone>
+                            <a:extLst>
+                              <a:ext uri="{28A0092B-C50C-407E-A947-70E740481C1C}">
+                                <a14:useLocalDpi xmlns:a14="http://schemas.microsoft.com/office/drawing/2010/main" val="0"/>
+                              </a:ext>
+                            </a:extLst>
+                          </a:blip>
+                          <a:stretch>
+                            <a:fillRect/>
+                          </a:stretch>
+                        </pic:blipFill>
+                        <pic:spPr>
+                          <a:xfrm>
+                            <a:off x="-68305" y="368512"/>
+                            <a:ext cx="1280156" cy="1269969"/>
+                          </a:xfrm>
+                          <a:prstGeom prst="rect">
+                            <a:avLst/>
+                          </a:prstGeom>
+                        </pic:spPr>
+                      </pic:pic>
+                      <wps:wsp>
+                        <wps:cNvPr id="629" name="Text Box 629"/>
+                        <wps:cNvSpPr txBox="1"/>
+                        <wps:spPr>
+                          <a:xfrm>
+                            <a:off x="0" y="150125"/>
+                            <a:ext cx="1045489" cy="319068"/>
+                          </a:xfrm>
+                          <a:prstGeom prst="rect">
+                            <a:avLst/>
+                          </a:prstGeom>
+                          <a:solidFill>
+                            <a:schemeClr val="lt1"/>
+                          </a:solidFill>
+                          <a:ln w="6350">
+                            <a:noFill/>
+                          </a:ln>
+                        </wps:spPr>
+                        <wps:txbx>
+                          <w:txbxContent>
+                            <w:p>
+                              <w:pPr>
+                                <w:jc w:val="center"/>
+                                <w:rPr>
+                                  <w:b/>
+                                </w:rPr>
+                              </w:pPr>
+                              <w:proofErr w:type="spellStart"/>
+                              <w:r>
+                                <w:rPr>
+                                  <w:b/>
+                                </w:rPr>
+                                <w:t>Plantilla</w:t>
+                              </w:r>
+                              <w:proofErr w:type="spellEnd"/>
+                            </w:p>
+                          </w:txbxContent>
+                        </wps:txbx>
+                        <wps:bodyPr rot="0" spcFirstLastPara="0" vertOverflow="overflow" horzOverflow="overflow" vert="horz" wrap="square" lIns="91440" tIns="45720" rIns="91440" bIns="45720" numCol="1" spcCol="0" rtlCol="0" fromWordArt="0" anchor="t" anchorCtr="0" forceAA="0" compatLnSpc="1">
+                          <a:prstTxWarp prst="textNoShape">
+                            <a:avLst/>
+                          </a:prstTxWarp>
+                          <a:noAutofit/>
+                        </wps:bodyPr>
+                      </wps:wsp>
+                    </wpg:wgp>
+                  </a:graphicData>
+                </a:graphic>
+                <wp14:sizeRelH relativeFrom="margin">
+                  <wp14:pctWidth>0</wp14:pctWidth>
+                </wp14:sizeRelH>
+                <wp14:sizeRelV relativeFrom="margin">
+                  <wp14:pctHeight>0</wp14:pctHeight>
+                </wp14:sizeRelV>
+              </wp:anchor>
+            </w:drawing>
+          </mc:Choice>
+          <mc:Fallback>
+            <w:pict>
+              <v:group w14:anchorId="2C1A236F" id="Group 576" o:spid="_x0000_s1143" style="position:absolute;margin-left:186.95pt;margin-top:36.65pt;width:100.75pt;height:117.1pt;z-index:251652095;mso-position-horizontal-relative:margin;mso-width-relative:margin;mso-height-relative:margin" coordorigin="-683,1501" coordsize="12801,14883" o:gfxdata="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">
+                <v:shape id="Picture 628" o:spid="_x0000_s1144" type="#_x0000_t75" style="position:absolute;left:-683;top:3685;width:12801;height:12699;visibility:visible;mso-wrap-style:square" o:gfxdata="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">
+                  <v:imagedata r:id="rId18" o:title="" recolortarget="black"/>
+                  <v:path arrowok="t"/>
+                </v:shape>
+                <v:shape id="Text Box 629" o:spid="_x0000_s1145" type="#_x0000_t202" style="position:absolute;top:1501;width:10454;height:3190;visibility:visible;mso-wrap-style:square;v-text-anchor:top" o:gfxdata="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" fillcolor="white [3201]" stroked="f" strokeweight=".5pt">
+                  <v:textbox>
+                    <w:txbxContent>
+                      <w:p>
+                        <w:pPr>
+                          <w:jc w:val="center"/>
+                          <w:rPr>
+                            <w:b/>
+                          </w:rPr>
+                        </w:pPr>
+                        <w:proofErr w:type="spellStart"/>
+                        <w:r>
+                          <w:rPr>
+                            <w:b/>
+                          </w:rPr>
+                          <w:t>Plantilla</w:t>
+                        </w:r>
+                        <w:proofErr w:type="spellEnd"/>
+                      </w:p>
+                    </w:txbxContent>
+                  </v:textbox>
+                </v:shape>
+                <w10:wrap anchorx="margin"/>
+              </v:group>
+            </w:pict>
+          </mc:Fallback>
+        </mc:AlternateContent>
+      </w:r>
+      <w:r>
+        <w:rPr>
+          <w:noProof/>
+        </w:rPr>
+        <mc:AlternateContent>
+          <mc:Choice Requires="wpg">
+            <w:drawing>
+              <wp:anchor distT="0" distB="0" distL="114300" distR="114300" simplePos="0" relativeHeight="251738112" behindDoc="0" locked="0" layoutInCell="1" allowOverlap="1" wp14:anchorId="0CFB8B9D" wp14:editId="2927D0F7">
+                <wp:simplePos x="0" y="0"/>
+                <wp:positionH relativeFrom="column">
+                  <wp:posOffset>-95250</wp:posOffset>
+                </wp:positionH>
+                <wp:positionV relativeFrom="paragraph">
+                  <wp:posOffset>519430</wp:posOffset>
+                </wp:positionV>
+                <wp:extent cx="1009650" cy="1245235"/>
+                <wp:effectExtent l="0" t="0" r="0" b="0"/>
+                <wp:wrapNone/>
+                <wp:docPr id="239" name="Group 239"/>
+                <wp:cNvGraphicFramePr/>
+                <a:graphic xmlns:a="http://schemas.openxmlformats.org/drawingml/2006/main">
+                  <a:graphicData uri="http://schemas.microsoft.com/office/word/2010/wordprocessingGroup">
+                    <wpg:wgp>
+                      <wpg:cNvGrpSpPr/>
+                      <wpg:grpSpPr>
+                        <a:xfrm>
+                          <a:off x="0" y="0"/>
+                          <a:ext cx="1009650" cy="1245235"/>
+                          <a:chOff x="-122865" y="0"/>
+                          <a:chExt cx="1009934" cy="1245386"/>
+                        </a:xfrm>
+                      </wpg:grpSpPr>
+                      <wps:wsp>
+                        <wps:cNvPr id="621" name="Text Box 621"/>
+                        <wps:cNvSpPr txBox="1"/>
+                        <wps:spPr>
+                          <a:xfrm>
+                            <a:off x="95250" y="0"/>
+                            <a:ext cx="562752" cy="257689"/>
+                          </a:xfrm>
+                          <a:prstGeom prst="rect">
+                            <a:avLst/>
+                          </a:prstGeom>
+                          <a:solidFill>
+                            <a:schemeClr val="lt1"/>
+                          </a:solidFill>
+                          <a:ln w="6350">
+                            <a:noFill/>
+                          </a:ln>
+                        </wps:spPr>
+                        <wps:txbx>
+                          <w:txbxContent>
+                            <w:p>
+                              <w:pPr>
+                                <w:jc w:val="center"/>
+                                <w:rPr>
+                                  <w:b/>
+                                </w:rPr>
+                              </w:pPr>
+                              <w:r>
+                                <w:rPr>
+                                  <w:b/>
+                                </w:rPr>
+                                <w:t>DBM</w:t>
+                              </w:r>
+                            </w:p>
+                          </w:txbxContent>
+                        </wps:txbx>
+                        <wps:bodyPr rot="0" spcFirstLastPara="0" vertOverflow="overflow" horzOverflow="overflow" vert="horz" wrap="square" lIns="91440" tIns="45720" rIns="91440" bIns="45720" numCol="1" spcCol="0" rtlCol="0" fromWordArt="0" anchor="t" anchorCtr="0" forceAA="0" compatLnSpc="1">
+                          <a:prstTxWarp prst="textNoShape">
+                            <a:avLst/>
+                          </a:prstTxWarp>
+                          <a:noAutofit/>
+                        </wps:bodyPr>
+                      </wps:wsp>
+                      <pic:pic xmlns:pic="http://schemas.openxmlformats.org/drawingml/2006/picture">
+                        <pic:nvPicPr>
+                          <pic:cNvPr id="622" name="Picture 622"/>
+                          <pic:cNvPicPr>
+                            <a:picLocks noChangeAspect="1"/>
+                          </pic:cNvPicPr>
+                        </pic:nvPicPr>
+                        <pic:blipFill>
+                          <a:blip r:embed="rId19" cstate="print">
+                            <a:extLst>
+                              <a:ext uri="{28A0092B-C50C-407E-A947-70E740481C1C}">
+                                <a14:useLocalDpi xmlns:a14="http://schemas.microsoft.com/office/drawing/2010/main" val="0"/>
+                              </a:ext>
+                            </a:extLst>
+                          </a:blip>
+                          <a:stretch>
+                            <a:fillRect/>
+                          </a:stretch>
+                        </pic:blipFill>
+                        <pic:spPr>
+                          <a:xfrm>
+                            <a:off x="-122865" y="318911"/>
+                            <a:ext cx="1009934" cy="926475"/>
+                          </a:xfrm>
+                          <a:prstGeom prst="rect">
+                            <a:avLst/>
+                          </a:prstGeom>
+                        </pic:spPr>
+                      </pic:pic>
+                    </wpg:wgp>
+                  </a:graphicData>
+                </a:graphic>
+                <wp14:sizeRelH relativeFrom="margin">
+                  <wp14:pctWidth>0</wp14:pctWidth>
+                </wp14:sizeRelH>
+                <wp14:sizeRelV relativeFrom="margin">
+                  <wp14:pctHeight>0</wp14:pctHeight>
+                </wp14:sizeRelV>
+              </wp:anchor>
+            </w:drawing>
+          </mc:Choice>
+          <mc:Fallback>
+            <w:pict>
+              <v:group w14:anchorId="0CFB8B9D" id="Group 239" o:spid="_x0000_s1146" style="position:absolute;margin-left:-7.5pt;margin-top:40.9pt;width:79.5pt;height:98.05pt;z-index:251738112;mso-width-relative:margin;mso-height-relative:margin" coordorigin="-1228" coordsize="10099,12453" o:gfxdata="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">
+                <v:shape id="Text Box 621" o:spid="_x0000_s1147" type="#_x0000_t202" style="position:absolute;left:952;width:5628;height:2576;visibility:visible;mso-wrap-style:square;v-text-anchor:top" o:gfxdata="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" fillcolor="white [3201]" stroked="f" strokeweight=".5pt">
+                  <v:textbox>
+                    <w:txbxContent>
+                      <w:p>
+                        <w:pPr>
+                          <w:jc w:val="center"/>
+                          <w:rPr>
+                            <w:b/>
+                          </w:rPr>
+                        </w:pPr>
+                        <w:r>
+                          <w:rPr>
+                            <w:b/>
+                          </w:rPr>
+                          <w:t>DBM</w:t>
+                        </w:r>
+                      </w:p>
+                    </w:txbxContent>
+                  </v:textbox>
+                </v:shape>
+                <v:shape id="Picture 622" o:spid="_x0000_s1148" type="#_x0000_t75" style="position:absolute;left:-1228;top:3189;width:10098;height:9264;visibility:visible;mso-wrap-style:square" o:gfxdata="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">
+                  <v:imagedata r:id="rId20" o:title=""/>
+                  <v:path arrowok="t"/>
+                </v:shape>
+              </v:group>
+            </w:pict>
+          </mc:Fallback>
+        </mc:AlternateContent>
+      </w:r>
+      <w:r>
+        <w:rPr>
+          <w:noProof/>
+        </w:rPr>
+        <mc:AlternateContent>
+          <mc:Choice Requires="wpg">
+            <w:drawing>
+              <wp:anchor distT="0" distB="0" distL="114300" distR="114300" simplePos="0" relativeHeight="251743232" behindDoc="0" locked="0" layoutInCell="1" allowOverlap="1" wp14:anchorId="77885FC8" wp14:editId="45CF6382">
+                <wp:simplePos x="0" y="0"/>
+                <wp:positionH relativeFrom="margin">
+                  <wp:posOffset>4419600</wp:posOffset>
+                </wp:positionH>
+                <wp:positionV relativeFrom="paragraph">
+                  <wp:posOffset>518795</wp:posOffset>
+                </wp:positionV>
+                <wp:extent cx="1519555" cy="1164590"/>
+                <wp:effectExtent l="0" t="0" r="4445" b="0"/>
+                <wp:wrapNone/>
+                <wp:docPr id="578" name="Group 578"/>
+                <wp:cNvGraphicFramePr/>
+                <a:graphic xmlns:a="http://schemas.openxmlformats.org/drawingml/2006/main">
+                  <a:graphicData uri="http://schemas.microsoft.com/office/word/2010/wordprocessingGroup">
+                    <wpg:wgp>
+                      <wpg:cNvGrpSpPr/>
+                      <wpg:grpSpPr>
+                        <a:xfrm>
+                          <a:off x="0" y="0"/>
+                          <a:ext cx="1519555" cy="1164590"/>
+                          <a:chOff x="0" y="0"/>
+                          <a:chExt cx="1520114" cy="1164978"/>
+                        </a:xfrm>
+                      </wpg:grpSpPr>
+                      <pic:pic xmlns:pic="http://schemas.openxmlformats.org/drawingml/2006/picture">
+                        <pic:nvPicPr>
+                          <pic:cNvPr id="577" name="Picture 577"/>
+                          <pic:cNvPicPr>
+                            <a:picLocks noChangeAspect="1"/>
+                          </pic:cNvPicPr>
+                        </pic:nvPicPr>
+                        <pic:blipFill rotWithShape="1">
+                          <a:blip r:embed="rId6" cstate="print">
+                            <a:extLst>
+                              <a:ext uri="{28A0092B-C50C-407E-A947-70E740481C1C}">
+                                <a14:useLocalDpi xmlns:a14="http://schemas.microsoft.com/office/drawing/2010/main" val="0"/>
+                              </a:ext>
+                            </a:extLst>
+                          </a:blip>
+                          <a:srcRect b="16188"/>
+                          <a:stretch/>
+                        </pic:blipFill>
+                        <pic:spPr bwMode="auto">
+                          <a:xfrm>
+                            <a:off x="204715" y="231968"/>
+                            <a:ext cx="1037772" cy="933010"/>
+                          </a:xfrm>
+                          <a:prstGeom prst="rect">
+                            <a:avLst/>
+                          </a:prstGeom>
+                          <a:ln>
+                            <a:noFill/>
+                          </a:ln>
+                          <a:extLst>
+                            <a:ext uri="{53640926-AAD7-44D8-BBD7-CCE9431645EC}">
+                              <a14:shadowObscured xmlns:a14="http://schemas.microsoft.com/office/drawing/2010/main"/>
+                            </a:ext>
+                          </a:extLst>
+                        </pic:spPr>
+                      </pic:pic>
+                      <wps:wsp>
+                        <wps:cNvPr id="626" name="Text Box 626"/>
+                        <wps:cNvSpPr txBox="1"/>
+                        <wps:spPr>
+                          <a:xfrm>
+                            <a:off x="0" y="0"/>
+                            <a:ext cx="1520114" cy="269220"/>
+                          </a:xfrm>
+                          <a:prstGeom prst="rect">
+                            <a:avLst/>
+                          </a:prstGeom>
+                          <a:solidFill>
+                            <a:schemeClr val="lt1"/>
+                          </a:solidFill>
+                          <a:ln w="6350">
+                            <a:noFill/>
+                          </a:ln>
+                        </wps:spPr>
+                        <wps:txbx>
+                          <w:txbxContent>
+                            <w:p>
+                              <w:pPr>
+                                <w:jc w:val="center"/>
+                                <w:rPr>
+                                  <w:b/>
+                                </w:rPr>
+                              </w:pPr>
+                              <w:r>
+                                <w:rPr>
+                                  <w:b/>
+                                </w:rPr>
+                                <w:t>DILG-CAR HR Admin</w:t>
+                              </w:r>
+                            </w:p>
+                          </w:txbxContent>
+                        </wps:txbx>
+                        <wps:bodyPr rot="0" spcFirstLastPara="0" vertOverflow="overflow" horzOverflow="overflow" vert="horz" wrap="square" lIns="91440" tIns="45720" rIns="91440" bIns="45720" numCol="1" spcCol="0" rtlCol="0" fromWordArt="0" anchor="t" anchorCtr="0" forceAA="0" compatLnSpc="1">
+                          <a:prstTxWarp prst="textNoShape">
+                            <a:avLst/>
+                          </a:prstTxWarp>
+                          <a:noAutofit/>
+                        </wps:bodyPr>
+                      </wps:wsp>
+                    </wpg:wgp>
+                  </a:graphicData>
+                </a:graphic>
+                <wp14:sizeRelV relativeFrom="margin">
+                  <wp14:pctHeight>0</wp14:pctHeight>
+                </wp14:sizeRelV>
+              </wp:anchor>
+            </w:drawing>
+          </mc:Choice>
+          <mc:Fallback>
+            <w:pict>
+              <v:group w14:anchorId="77885FC8" id="Group 578" o:spid="_x0000_s1149" style="position:absolute;margin-left:348pt;margin-top:40.85pt;width:119.65pt;height:91.7pt;z-index:251743232;mso-position-horizontal-relative:margin;mso-height-relative:margin" coordsize="15201,11649" o:gfxdata="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">
+                <v:shape id="Picture 577" o:spid="_x0000_s1150" type="#_x0000_t75" style="position:absolute;left:2047;top:2319;width:10377;height:9330;visibility:visible;mso-wrap-style:square" o:gfxdata="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">
+                  <v:imagedata r:id="rId11" o:title="" cropbottom="10609f"/>
+                  <v:path arrowok="t"/>
+                </v:shape>
+                <v:shape id="Text Box 626" o:spid="_x0000_s1151" type="#_x0000_t202" style="position:absolute;width:15201;height:2692;visibility:visible;mso-wrap-style:square;v-text-anchor:top" o:gfxdata="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" fillcolor="white [3201]" stroked="f" strokeweight=".5pt">
+                  <v:textbox>
+                    <w:txbxContent>
+                      <w:p>
+                        <w:pPr>
+                          <w:jc w:val="center"/>
+                          <w:rPr>
+                            <w:b/>
+                          </w:rPr>
+                        </w:pPr>
+                        <w:r>
+                          <w:rPr>
+                            <w:b/>
+                          </w:rPr>
+                          <w:t>DILG-CAR HR Admin</w:t>
+                        </w:r>
+                      </w:p>
+                    </w:txbxContent>
+                  </v:textbox>
+                </v:shape>
+                <w10:wrap anchorx="margin"/>
+              </v:group>
+            </w:pict>
+          </mc:Fallback>
+        </mc:AlternateContent>
+      </w:r>
     </w:p>
     <w:sectPr>
       <w:pgSz w:w="12240" w:h="15840"/>

</xml_diff>